<commit_message>
Modificado Informe. Se agregaron Registros del recorrido de la linea 1-13 en informe asi como su respectivo analisis. Se agregó entrevista2 y los datos obtenidos en la parada del Terminal como intervalos de tiempo, cantidad de pasajeros que suben y bajan, placa. Se creó archivo Recorridos.xlsx que contiene los datos obtenidos de la parada del Terminal. Se añadieron fotos de entrevista2
</commit_message>
<xml_diff>
--- a/Informe/Proyecto-de-Simulación.docx
+++ b/Informe/Proyecto-de-Simulación.docx
@@ -1907,43 +1907,20 @@
         <w:rPr>
           <w:b/>
           <w:bCs/>
-        </w:rPr>
-        <w:t>Gráfico del Sistema.</w:t>
-      </w:r>
-    </w:p>
-    <w:p>
-      <w:pPr>
-        <w:pStyle w:val="Prrafodelista"/>
-        <w:rPr>
-          <w:b/>
-        </w:rPr>
-      </w:pPr>
-    </w:p>
-    <w:p>
-      <w:pPr>
-        <w:pStyle w:val="Prrafodelista"/>
-        <w:rPr>
-          <w:b/>
-        </w:rPr>
-      </w:pPr>
-      <w:r>
-        <w:rPr>
-          <w:b/>
-          <w:bCs/>
           <w:noProof/>
           <w:lang w:val="es-EC" w:eastAsia="es-EC"/>
         </w:rPr>
         <w:drawing>
-          <wp:anchor distT="0" distB="0" distL="0" distR="0" simplePos="0" relativeHeight="11" behindDoc="0" locked="0" layoutInCell="1" allowOverlap="1">
+          <wp:anchor distT="0" distB="0" distL="0" distR="0" simplePos="0" relativeHeight="11" behindDoc="0" locked="0" layoutInCell="1" allowOverlap="1" wp14:anchorId="28941FC6" wp14:editId="5593AF24">
             <wp:simplePos x="0" y="0"/>
             <wp:positionH relativeFrom="column">
-              <wp:align>center</wp:align>
+              <wp:posOffset>473710</wp:posOffset>
             </wp:positionH>
             <wp:positionV relativeFrom="paragraph">
-              <wp:posOffset>635</wp:posOffset>
+              <wp:posOffset>345753</wp:posOffset>
             </wp:positionV>
             <wp:extent cx="5029200" cy="3017520"/>
-            <wp:effectExtent l="0" t="0" r="0" b="0"/>
+            <wp:effectExtent l="19050" t="19050" r="19050" b="11430"/>
             <wp:wrapSquare wrapText="largest"/>
             <wp:docPr id="1" name="Image2"/>
             <wp:cNvGraphicFramePr>
@@ -1972,6 +1949,11 @@
                     <a:prstGeom prst="rect">
                       <a:avLst/>
                     </a:prstGeom>
+                    <a:ln>
+                      <a:solidFill>
+                        <a:schemeClr val="tx1"/>
+                      </a:solidFill>
+                    </a:ln>
                   </pic:spPr>
                 </pic:pic>
               </a:graphicData>
@@ -1979,6 +1961,21 @@
           </wp:anchor>
         </w:drawing>
       </w:r>
+      <w:r>
+        <w:rPr>
+          <w:b/>
+          <w:bCs/>
+        </w:rPr>
+        <w:t>Gráfico del Sistema.</w:t>
+      </w:r>
+    </w:p>
+    <w:p>
+      <w:pPr>
+        <w:pStyle w:val="Prrafodelista"/>
+        <w:rPr>
+          <w:b/>
+        </w:rPr>
+      </w:pPr>
     </w:p>
     <w:p>
       <w:pPr>
@@ -3381,15 +3378,6 @@
         <w:pStyle w:val="Prrafodelista"/>
         <w:rPr>
           <w:b/>
-          <w:bCs/>
-        </w:rPr>
-      </w:pPr>
-    </w:p>
-    <w:p>
-      <w:pPr>
-        <w:pStyle w:val="Prrafodelista"/>
-        <w:rPr>
-          <w:b/>
         </w:rPr>
       </w:pPr>
     </w:p>
@@ -5508,6 +5496,11 @@
     <w:p>
       <w:pPr>
         <w:pStyle w:val="Prrafodelista"/>
+      </w:pPr>
+    </w:p>
+    <w:p>
+      <w:pPr>
+        <w:pStyle w:val="Prrafodelista"/>
         <w:jc w:val="center"/>
         <w:rPr>
           <w:b/>
@@ -5532,23 +5525,50 @@
     <w:p>
       <w:pPr>
         <w:pStyle w:val="Prrafodelista"/>
-      </w:pPr>
-      <w:r>
-        <w:t>Entrevista a chofer de la línea 1 en la estación.</w:t>
-      </w:r>
-    </w:p>
-    <w:p>
-      <w:pPr>
-        <w:pStyle w:val="Prrafodelista"/>
-      </w:pPr>
-    </w:p>
-    <w:p>
-      <w:pPr>
-        <w:pStyle w:val="Prrafodelista"/>
-        <w:jc w:val="center"/>
-        <w:rPr>
-          <w:b/>
-        </w:rPr>
+        <w:spacing w:line="360" w:lineRule="auto"/>
+        <w:ind w:left="0"/>
+        <w:rPr>
+          <w:b/>
+        </w:rPr>
+      </w:pPr>
+      <w:r>
+        <w:rPr>
+          <w:b/>
+        </w:rPr>
+        <w:t>Entrevista #1</w:t>
+      </w:r>
+    </w:p>
+    <w:p>
+      <w:pPr>
+        <w:pStyle w:val="Prrafodelista"/>
+        <w:ind w:left="0"/>
+        <w:jc w:val="both"/>
+      </w:pPr>
+      <w:r>
+        <w:t>Entrevista a chofer de la línea 1</w:t>
+      </w:r>
+      <w:r>
+        <w:t>,</w:t>
+      </w:r>
+      <w:r>
+        <w:t xml:space="preserve"> en la estación.</w:t>
+      </w:r>
+      <w:r>
+        <w:t xml:space="preserve"> </w:t>
+      </w:r>
+      <w:r>
+        <w:t>Bus del chofer entrevistado</w:t>
+      </w:r>
+      <w:r>
+        <w:t>, estacionado</w:t>
+      </w:r>
+      <w:r>
+        <w:t xml:space="preserve"> en la parada del Terminal.</w:t>
+      </w:r>
+    </w:p>
+    <w:p>
+      <w:pPr>
+        <w:pStyle w:val="Prrafodelista"/>
       </w:pPr>
       <w:r>
         <w:rPr>
@@ -5556,10 +5576,18 @@
           <w:lang w:val="es-EC" w:eastAsia="es-EC"/>
         </w:rPr>
         <w:drawing>
-          <wp:inline distT="0" distB="0" distL="0" distR="0">
-            <wp:extent cx="3657600" cy="4872355"/>
-            <wp:effectExtent l="19050" t="19050" r="19050" b="23495"/>
-            <wp:docPr id="3" name="Imagen 3" descr="C:\Users\Fidel-Sara\Pictures\foto0501.jpg"/>
+          <wp:anchor distT="0" distB="0" distL="114300" distR="114300" simplePos="0" relativeHeight="251662336" behindDoc="0" locked="0" layoutInCell="1" allowOverlap="1" wp14:anchorId="760E223E" wp14:editId="1744AB8C">
+            <wp:simplePos x="0" y="0"/>
+            <wp:positionH relativeFrom="column">
+              <wp:posOffset>2890520</wp:posOffset>
+            </wp:positionH>
+            <wp:positionV relativeFrom="paragraph">
+              <wp:posOffset>213360</wp:posOffset>
+            </wp:positionV>
+            <wp:extent cx="2645410" cy="3524250"/>
+            <wp:effectExtent l="19050" t="19050" r="21590" b="19050"/>
+            <wp:wrapSquare wrapText="bothSides"/>
+            <wp:docPr id="2" name="Imagen 2" descr="C:\Users\Fidel-Sara\Pictures\foto0502.jpg"/>
             <wp:cNvGraphicFramePr>
               <a:graphicFrameLocks xmlns:a="http://schemas.openxmlformats.org/drawingml/2006/main" noChangeAspect="1"/>
             </wp:cNvGraphicFramePr>
@@ -5567,7 +5595,7 @@
               <a:graphicData uri="http://schemas.openxmlformats.org/drawingml/2006/picture">
                 <pic:pic xmlns:pic="http://schemas.openxmlformats.org/drawingml/2006/picture">
                   <pic:nvPicPr>
-                    <pic:cNvPr id="0" name="Picture 2" descr="C:\Users\Fidel-Sara\Pictures\foto0501.jpg"/>
+                    <pic:cNvPr id="0" name="Picture 1" descr="C:\Users\Fidel-Sara\Pictures\foto0502.jpg"/>
                     <pic:cNvPicPr>
                       <a:picLocks noChangeAspect="1" noChangeArrowheads="1"/>
                     </pic:cNvPicPr>
@@ -5588,7 +5616,7 @@
                   <pic:spPr bwMode="auto">
                     <a:xfrm>
                       <a:off x="0" y="0"/>
-                      <a:ext cx="3657600" cy="4872355"/>
+                      <a:ext cx="2645410" cy="3524250"/>
                     </a:xfrm>
                     <a:prstGeom prst="rect">
                       <a:avLst/>
@@ -5603,172 +5631,22 @@
                 </pic:pic>
               </a:graphicData>
             </a:graphic>
-          </wp:inline>
+            <wp14:sizeRelH relativeFrom="page">
+              <wp14:pctWidth>0</wp14:pctWidth>
+            </wp14:sizeRelH>
+            <wp14:sizeRelV relativeFrom="page">
+              <wp14:pctHeight>0</wp14:pctHeight>
+            </wp14:sizeRelV>
+          </wp:anchor>
         </w:drawing>
       </w:r>
     </w:p>
     <w:p>
       <w:pPr>
         <w:pStyle w:val="Prrafodelista"/>
-        <w:jc w:val="center"/>
-        <w:rPr>
-          <w:b/>
-        </w:rPr>
-      </w:pPr>
-    </w:p>
-    <w:p>
-      <w:pPr>
-        <w:pStyle w:val="Prrafodelista"/>
-        <w:jc w:val="center"/>
-        <w:rPr>
-          <w:b/>
-        </w:rPr>
-      </w:pPr>
-    </w:p>
-    <w:p>
-      <w:pPr>
-        <w:pStyle w:val="Prrafodelista"/>
-        <w:jc w:val="center"/>
-        <w:rPr>
-          <w:b/>
-        </w:rPr>
-      </w:pPr>
-    </w:p>
-    <w:p>
-      <w:pPr>
-        <w:pStyle w:val="Prrafodelista"/>
-        <w:jc w:val="center"/>
-        <w:rPr>
-          <w:b/>
-        </w:rPr>
-      </w:pPr>
-    </w:p>
-    <w:p>
-      <w:pPr>
-        <w:pStyle w:val="Prrafodelista"/>
-        <w:jc w:val="center"/>
-        <w:rPr>
-          <w:b/>
-        </w:rPr>
-      </w:pPr>
-    </w:p>
-    <w:p>
-      <w:pPr>
-        <w:pStyle w:val="Prrafodelista"/>
-        <w:jc w:val="center"/>
-        <w:rPr>
-          <w:b/>
-        </w:rPr>
-      </w:pPr>
-    </w:p>
-    <w:p>
-      <w:pPr>
-        <w:pStyle w:val="Prrafodelista"/>
-        <w:jc w:val="center"/>
-        <w:rPr>
-          <w:b/>
-        </w:rPr>
-      </w:pPr>
-    </w:p>
-    <w:p>
-      <w:pPr>
-        <w:pStyle w:val="Prrafodelista"/>
-        <w:jc w:val="center"/>
-        <w:rPr>
-          <w:b/>
-        </w:rPr>
-      </w:pPr>
-    </w:p>
-    <w:p>
-      <w:pPr>
-        <w:pStyle w:val="Prrafodelista"/>
-        <w:jc w:val="center"/>
-        <w:rPr>
-          <w:b/>
-        </w:rPr>
-      </w:pPr>
-    </w:p>
-    <w:p>
-      <w:pPr>
-        <w:pStyle w:val="Prrafodelista"/>
-        <w:jc w:val="center"/>
-        <w:rPr>
-          <w:b/>
-        </w:rPr>
-      </w:pPr>
-    </w:p>
-    <w:p>
-      <w:pPr>
-        <w:pStyle w:val="Prrafodelista"/>
-        <w:jc w:val="center"/>
-        <w:rPr>
-          <w:b/>
-        </w:rPr>
-      </w:pPr>
-    </w:p>
-    <w:p>
-      <w:pPr>
-        <w:pStyle w:val="Prrafodelista"/>
-        <w:jc w:val="center"/>
-        <w:rPr>
-          <w:b/>
-        </w:rPr>
-      </w:pPr>
-    </w:p>
-    <w:p>
-      <w:pPr>
-        <w:pStyle w:val="Prrafodelista"/>
-        <w:jc w:val="center"/>
-        <w:rPr>
-          <w:b/>
-        </w:rPr>
-      </w:pPr>
-    </w:p>
-    <w:p>
-      <w:pPr>
-        <w:pStyle w:val="Prrafodelista"/>
-        <w:jc w:val="center"/>
-        <w:rPr>
-          <w:b/>
-        </w:rPr>
-      </w:pPr>
-    </w:p>
-    <w:p>
-      <w:pPr>
-        <w:pStyle w:val="Prrafodelista"/>
-        <w:jc w:val="center"/>
-        <w:rPr>
-          <w:b/>
-        </w:rPr>
-      </w:pPr>
-    </w:p>
-    <w:p>
-      <w:pPr>
-        <w:pStyle w:val="Prrafodelista"/>
-      </w:pPr>
-      <w:r>
-        <w:t>Bus del chofer entrevistado</w:t>
-      </w:r>
-      <w:r>
-        <w:t>, estacionado</w:t>
-      </w:r>
-      <w:r>
-        <w:t xml:space="preserve"> en la parada del Terminal.</w:t>
-      </w:r>
-    </w:p>
-    <w:p>
-      <w:pPr>
-        <w:pStyle w:val="Prrafodelista"/>
-        <w:jc w:val="center"/>
-        <w:rPr>
-          <w:b/>
-        </w:rPr>
-      </w:pPr>
-    </w:p>
-    <w:p>
-      <w:pPr>
-        <w:pStyle w:val="Prrafodelista"/>
-        <w:jc w:val="center"/>
+        <w:rPr>
+          <w:b/>
+        </w:rPr>
       </w:pPr>
       <w:r>
         <w:rPr>
@@ -5776,10 +5654,18 @@
           <w:lang w:val="es-EC" w:eastAsia="es-EC"/>
         </w:rPr>
         <w:drawing>
-          <wp:inline distT="0" distB="0" distL="0" distR="0">
-            <wp:extent cx="3657600" cy="4872355"/>
-            <wp:effectExtent l="19050" t="19050" r="19050" b="23495"/>
-            <wp:docPr id="2" name="Imagen 2" descr="C:\Users\Fidel-Sara\Pictures\foto0502.jpg"/>
+          <wp:anchor distT="0" distB="0" distL="114300" distR="114300" simplePos="0" relativeHeight="251663360" behindDoc="0" locked="0" layoutInCell="1" allowOverlap="1" wp14:anchorId="26D4F21C" wp14:editId="5258F5A3">
+            <wp:simplePos x="0" y="0"/>
+            <wp:positionH relativeFrom="margin">
+              <wp:posOffset>95250</wp:posOffset>
+            </wp:positionH>
+            <wp:positionV relativeFrom="paragraph">
+              <wp:posOffset>38100</wp:posOffset>
+            </wp:positionV>
+            <wp:extent cx="2609850" cy="3476628"/>
+            <wp:effectExtent l="19050" t="19050" r="19050" b="28575"/>
+            <wp:wrapSquare wrapText="bothSides"/>
+            <wp:docPr id="3" name="Imagen 3" descr="C:\Users\Fidel-Sara\Pictures\foto0501.jpg"/>
             <wp:cNvGraphicFramePr>
               <a:graphicFrameLocks xmlns:a="http://schemas.openxmlformats.org/drawingml/2006/main" noChangeAspect="1"/>
             </wp:cNvGraphicFramePr>
@@ -5787,7 +5673,7 @@
               <a:graphicData uri="http://schemas.openxmlformats.org/drawingml/2006/picture">
                 <pic:pic xmlns:pic="http://schemas.openxmlformats.org/drawingml/2006/picture">
                   <pic:nvPicPr>
-                    <pic:cNvPr id="0" name="Picture 1" descr="C:\Users\Fidel-Sara\Pictures\foto0502.jpg"/>
+                    <pic:cNvPr id="0" name="Picture 2" descr="C:\Users\Fidel-Sara\Pictures\foto0501.jpg"/>
                     <pic:cNvPicPr>
                       <a:picLocks noChangeAspect="1" noChangeArrowheads="1"/>
                     </pic:cNvPicPr>
@@ -5808,7 +5694,834 @@
                   <pic:spPr bwMode="auto">
                     <a:xfrm>
                       <a:off x="0" y="0"/>
-                      <a:ext cx="3657600" cy="4872355"/>
+                      <a:ext cx="2609850" cy="3476628"/>
+                    </a:xfrm>
+                    <a:prstGeom prst="rect">
+                      <a:avLst/>
+                    </a:prstGeom>
+                    <a:noFill/>
+                    <a:ln>
+                      <a:solidFill>
+                        <a:schemeClr val="tx1"/>
+                      </a:solidFill>
+                    </a:ln>
+                  </pic:spPr>
+                </pic:pic>
+              </a:graphicData>
+            </a:graphic>
+            <wp14:sizeRelH relativeFrom="page">
+              <wp14:pctWidth>0</wp14:pctWidth>
+            </wp14:sizeRelH>
+            <wp14:sizeRelV relativeFrom="page">
+              <wp14:pctHeight>0</wp14:pctHeight>
+            </wp14:sizeRelV>
+          </wp:anchor>
+        </w:drawing>
+      </w:r>
+    </w:p>
+    <w:p>
+      <w:pPr>
+        <w:pStyle w:val="Prrafodelista"/>
+        <w:jc w:val="center"/>
+        <w:rPr>
+          <w:b/>
+        </w:rPr>
+      </w:pPr>
+    </w:p>
+    <w:p>
+      <w:pPr>
+        <w:pStyle w:val="Prrafodelista"/>
+        <w:jc w:val="center"/>
+        <w:rPr>
+          <w:b/>
+        </w:rPr>
+      </w:pPr>
+    </w:p>
+    <w:p>
+      <w:pPr>
+        <w:pStyle w:val="Prrafodelista"/>
+        <w:jc w:val="center"/>
+        <w:rPr>
+          <w:b/>
+        </w:rPr>
+      </w:pPr>
+    </w:p>
+    <w:p>
+      <w:pPr>
+        <w:pStyle w:val="Prrafodelista"/>
+        <w:jc w:val="center"/>
+        <w:rPr>
+          <w:b/>
+        </w:rPr>
+      </w:pPr>
+    </w:p>
+    <w:p>
+      <w:pPr>
+        <w:pStyle w:val="Prrafodelista"/>
+        <w:jc w:val="center"/>
+        <w:rPr>
+          <w:b/>
+        </w:rPr>
+      </w:pPr>
+    </w:p>
+    <w:p>
+      <w:pPr>
+        <w:pStyle w:val="Prrafodelista"/>
+        <w:jc w:val="center"/>
+        <w:rPr>
+          <w:b/>
+        </w:rPr>
+      </w:pPr>
+    </w:p>
+    <w:p>
+      <w:pPr>
+        <w:pStyle w:val="Prrafodelista"/>
+        <w:jc w:val="center"/>
+        <w:rPr>
+          <w:b/>
+        </w:rPr>
+      </w:pPr>
+    </w:p>
+    <w:p>
+      <w:pPr>
+        <w:pStyle w:val="Prrafodelista"/>
+        <w:jc w:val="center"/>
+        <w:rPr>
+          <w:b/>
+        </w:rPr>
+      </w:pPr>
+    </w:p>
+    <w:p>
+      <w:pPr>
+        <w:pStyle w:val="Prrafodelista"/>
+        <w:jc w:val="center"/>
+        <w:rPr>
+          <w:b/>
+        </w:rPr>
+      </w:pPr>
+    </w:p>
+    <w:p>
+      <w:pPr>
+        <w:pStyle w:val="Prrafodelista"/>
+        <w:jc w:val="center"/>
+        <w:rPr>
+          <w:b/>
+        </w:rPr>
+      </w:pPr>
+    </w:p>
+    <w:p>
+      <w:pPr>
+        <w:pStyle w:val="Prrafodelista"/>
+        <w:jc w:val="center"/>
+        <w:rPr>
+          <w:b/>
+        </w:rPr>
+      </w:pPr>
+    </w:p>
+    <w:p>
+      <w:pPr>
+        <w:pStyle w:val="Prrafodelista"/>
+        <w:jc w:val="center"/>
+        <w:rPr>
+          <w:b/>
+        </w:rPr>
+      </w:pPr>
+    </w:p>
+    <w:p>
+      <w:pPr>
+        <w:pStyle w:val="Prrafodelista"/>
+        <w:jc w:val="center"/>
+        <w:rPr>
+          <w:b/>
+        </w:rPr>
+      </w:pPr>
+    </w:p>
+    <w:p>
+      <w:pPr>
+        <w:pStyle w:val="Prrafodelista"/>
+        <w:jc w:val="center"/>
+        <w:rPr>
+          <w:b/>
+        </w:rPr>
+      </w:pPr>
+    </w:p>
+    <w:p>
+      <w:pPr>
+        <w:pStyle w:val="Prrafodelista"/>
+        <w:jc w:val="center"/>
+      </w:pPr>
+    </w:p>
+    <w:p>
+      <w:pPr>
+        <w:pStyle w:val="Prrafodelista"/>
+        <w:jc w:val="center"/>
+      </w:pPr>
+    </w:p>
+    <w:p>
+      <w:pPr>
+        <w:pStyle w:val="Prrafodelista"/>
+        <w:jc w:val="center"/>
+      </w:pPr>
+    </w:p>
+    <w:p>
+      <w:pPr>
+        <w:pStyle w:val="Prrafodelista"/>
+        <w:jc w:val="center"/>
+      </w:pPr>
+    </w:p>
+    <w:p>
+      <w:pPr>
+        <w:pStyle w:val="Prrafodelista"/>
+        <w:jc w:val="center"/>
+      </w:pPr>
+    </w:p>
+    <w:p>
+      <w:pPr>
+        <w:pStyle w:val="Prrafodelista"/>
+        <w:spacing w:line="360" w:lineRule="auto"/>
+        <w:jc w:val="center"/>
+        <w:rPr>
+          <w:b/>
+        </w:rPr>
+      </w:pPr>
+      <w:r>
+        <w:rPr>
+          <w:b/>
+        </w:rPr>
+        <w:t>Preguntas de la entrevista</w:t>
+      </w:r>
+    </w:p>
+    <w:p>
+      <w:pPr>
+        <w:pStyle w:val="Prrafodelista"/>
+        <w:spacing w:line="360" w:lineRule="auto"/>
+        <w:ind w:left="0"/>
+        <w:rPr>
+          <w:b/>
+        </w:rPr>
+      </w:pPr>
+      <w:r>
+        <w:rPr>
+          <w:b/>
+        </w:rPr>
+        <w:t xml:space="preserve">Chofer de la línea </w:t>
+      </w:r>
+      <w:r>
+        <w:rPr>
+          <w:b/>
+        </w:rPr>
+        <w:t>1.</w:t>
+      </w:r>
+    </w:p>
+    <w:p>
+      <w:pPr>
+        <w:pStyle w:val="Prrafodelista"/>
+        <w:spacing w:line="360" w:lineRule="auto"/>
+        <w:jc w:val="center"/>
+        <w:rPr>
+          <w:b/>
+        </w:rPr>
+      </w:pPr>
+    </w:p>
+    <w:p>
+      <w:pPr>
+        <w:pStyle w:val="Prrafodelista"/>
+        <w:spacing w:after="240" w:line="360" w:lineRule="auto"/>
+        <w:ind w:left="0"/>
+        <w:jc w:val="both"/>
+        <w:rPr>
+          <w:b/>
+        </w:rPr>
+      </w:pPr>
+      <w:r>
+        <w:rPr>
+          <w:b/>
+        </w:rPr>
+        <w:t>1. ¿Cuántas veces en el día el bus pasa por la parada del Terminal?</w:t>
+      </w:r>
+    </w:p>
+    <w:p>
+      <w:pPr>
+        <w:pStyle w:val="Prrafodelista"/>
+        <w:spacing w:after="240" w:line="360" w:lineRule="auto"/>
+        <w:ind w:left="708"/>
+        <w:jc w:val="both"/>
+      </w:pPr>
+      <w:r>
+        <w:rPr>
+          <w:b/>
+          <w:color w:val="404040" w:themeColor="text1" w:themeTint="BF"/>
+        </w:rPr>
+        <w:t>Respuesta</w:t>
+      </w:r>
+      <w:r>
+        <w:t xml:space="preserve">: </w:t>
+      </w:r>
+      <w:r>
+        <w:rPr>
+          <w:i/>
+        </w:rPr>
+        <w:t>“</w:t>
+      </w:r>
+      <w:r>
+        <w:rPr>
+          <w:i/>
+        </w:rPr>
+        <w:t>De 20 a 25 veces</w:t>
+      </w:r>
+      <w:r>
+        <w:rPr>
+          <w:i/>
+        </w:rPr>
+        <w:t>”</w:t>
+      </w:r>
+      <w:r>
+        <w:t>.</w:t>
+      </w:r>
+    </w:p>
+    <w:p>
+      <w:pPr>
+        <w:pStyle w:val="Prrafodelista"/>
+        <w:spacing w:after="240" w:line="360" w:lineRule="auto"/>
+        <w:ind w:left="0"/>
+        <w:jc w:val="both"/>
+      </w:pPr>
+    </w:p>
+    <w:p>
+      <w:pPr>
+        <w:pStyle w:val="Prrafodelista"/>
+        <w:spacing w:after="240" w:line="360" w:lineRule="auto"/>
+        <w:ind w:left="0"/>
+        <w:jc w:val="both"/>
+        <w:rPr>
+          <w:b/>
+        </w:rPr>
+      </w:pPr>
+      <w:r>
+        <w:rPr>
+          <w:b/>
+        </w:rPr>
+        <w:t xml:space="preserve">2. </w:t>
+      </w:r>
+      <w:r>
+        <w:rPr>
+          <w:b/>
+        </w:rPr>
+        <w:t>¿Cuánto tiempo le toma en culminar todo el recorrido?</w:t>
+      </w:r>
+    </w:p>
+    <w:p>
+      <w:pPr>
+        <w:pStyle w:val="Prrafodelista"/>
+        <w:spacing w:after="240" w:line="360" w:lineRule="auto"/>
+        <w:ind w:left="708"/>
+        <w:jc w:val="both"/>
+        <w:rPr>
+          <w:i/>
+        </w:rPr>
+      </w:pPr>
+      <w:r>
+        <w:rPr>
+          <w:b/>
+          <w:color w:val="404040" w:themeColor="text1" w:themeTint="BF"/>
+        </w:rPr>
+        <w:t>Respuesta</w:t>
+      </w:r>
+      <w:r>
+        <w:t xml:space="preserve">: </w:t>
+      </w:r>
+      <w:r>
+        <w:rPr>
+          <w:i/>
+        </w:rPr>
+        <w:t>“</w:t>
+      </w:r>
+      <w:r>
+        <w:rPr>
+          <w:i/>
+        </w:rPr>
+        <w:t>De</w:t>
+      </w:r>
+      <w:r>
+        <w:rPr>
+          <w:i/>
+        </w:rPr>
+        <w:t xml:space="preserve"> Puerto Bolívar a la estación una hora y 25 </w:t>
+      </w:r>
+      <w:r>
+        <w:rPr>
+          <w:i/>
+        </w:rPr>
+        <w:t>minutos y d</w:t>
+      </w:r>
+      <w:r>
+        <w:rPr>
+          <w:i/>
+        </w:rPr>
+        <w:t xml:space="preserve">e la estación a Puerto Bolívar </w:t>
+      </w:r>
+      <w:r>
+        <w:rPr>
+          <w:i/>
+        </w:rPr>
+        <w:t>45 minutos</w:t>
+      </w:r>
+      <w:r>
+        <w:rPr>
+          <w:i/>
+        </w:rPr>
+        <w:t>”</w:t>
+      </w:r>
+      <w:r>
+        <w:t>.</w:t>
+      </w:r>
+    </w:p>
+    <w:p>
+      <w:pPr>
+        <w:pStyle w:val="Prrafodelista"/>
+        <w:spacing w:after="240" w:line="360" w:lineRule="auto"/>
+        <w:ind w:left="0"/>
+        <w:jc w:val="both"/>
+      </w:pPr>
+    </w:p>
+    <w:p>
+      <w:pPr>
+        <w:pStyle w:val="Prrafodelista"/>
+        <w:spacing w:after="240" w:line="360" w:lineRule="auto"/>
+        <w:ind w:left="0"/>
+        <w:jc w:val="both"/>
+        <w:rPr>
+          <w:b/>
+        </w:rPr>
+      </w:pPr>
+      <w:r>
+        <w:rPr>
+          <w:b/>
+        </w:rPr>
+        <w:t>3. ¿</w:t>
+      </w:r>
+      <w:r>
+        <w:rPr>
+          <w:b/>
+        </w:rPr>
+        <w:t>A qué velocidad circula el bus durante su recorrido?</w:t>
+      </w:r>
+    </w:p>
+    <w:p>
+      <w:pPr>
+        <w:pStyle w:val="Prrafodelista"/>
+        <w:spacing w:after="240" w:line="360" w:lineRule="auto"/>
+        <w:ind w:left="708"/>
+        <w:jc w:val="both"/>
+        <w:rPr>
+          <w:i/>
+        </w:rPr>
+      </w:pPr>
+      <w:r>
+        <w:rPr>
+          <w:b/>
+          <w:color w:val="404040" w:themeColor="text1" w:themeTint="BF"/>
+        </w:rPr>
+        <w:t>Respuesta</w:t>
+      </w:r>
+      <w:r>
+        <w:t xml:space="preserve">: </w:t>
+      </w:r>
+      <w:r>
+        <w:t>“</w:t>
+      </w:r>
+      <w:r>
+        <w:rPr>
+          <w:i/>
+        </w:rPr>
+        <w:t>En el centro de la ciudad a 50km/h</w:t>
+      </w:r>
+      <w:r>
+        <w:rPr>
+          <w:i/>
+        </w:rPr>
+        <w:t xml:space="preserve"> y d</w:t>
+      </w:r>
+      <w:r>
+        <w:rPr>
+          <w:i/>
+        </w:rPr>
+        <w:t>e la Universidad Técnica de Machala a El Cambio de 80km/h a 90Km/h</w:t>
+      </w:r>
+      <w:r>
+        <w:rPr>
+          <w:i/>
+        </w:rPr>
+        <w:t>”</w:t>
+      </w:r>
+      <w:r>
+        <w:t>.</w:t>
+      </w:r>
+    </w:p>
+    <w:p>
+      <w:pPr>
+        <w:pStyle w:val="Prrafodelista"/>
+        <w:spacing w:after="240" w:line="360" w:lineRule="auto"/>
+        <w:ind w:left="0"/>
+        <w:jc w:val="both"/>
+      </w:pPr>
+    </w:p>
+    <w:p>
+      <w:pPr>
+        <w:pStyle w:val="Prrafodelista"/>
+        <w:spacing w:after="240" w:line="360" w:lineRule="auto"/>
+        <w:ind w:left="0"/>
+        <w:jc w:val="both"/>
+        <w:rPr>
+          <w:b/>
+        </w:rPr>
+      </w:pPr>
+      <w:r>
+        <w:rPr>
+          <w:b/>
+        </w:rPr>
+        <w:t xml:space="preserve">4. </w:t>
+      </w:r>
+      <w:r>
+        <w:rPr>
+          <w:b/>
+        </w:rPr>
+        <w:t>De qué manera se coordinan cada uno de los buses para no adelantarse?</w:t>
+      </w:r>
+    </w:p>
+    <w:p>
+      <w:pPr>
+        <w:pStyle w:val="Prrafodelista"/>
+        <w:spacing w:after="240" w:line="360" w:lineRule="auto"/>
+        <w:ind w:left="708"/>
+        <w:jc w:val="both"/>
+      </w:pPr>
+      <w:r>
+        <w:rPr>
+          <w:b/>
+          <w:color w:val="404040" w:themeColor="text1" w:themeTint="BF"/>
+        </w:rPr>
+        <w:t>Respuesta</w:t>
+      </w:r>
+      <w:r>
+        <w:t xml:space="preserve">: </w:t>
+      </w:r>
+      <w:r>
+        <w:rPr>
+          <w:i/>
+        </w:rPr>
+        <w:t>“</w:t>
+      </w:r>
+      <w:r>
+        <w:rPr>
+          <w:i/>
+        </w:rPr>
+        <w:t>Normalmente a través de radio. Existen t</w:t>
+      </w:r>
+      <w:r>
+        <w:rPr>
+          <w:i/>
+        </w:rPr>
+        <w:t xml:space="preserve">iempo de marcada por tramos por </w:t>
+      </w:r>
+      <w:r>
+        <w:rPr>
+          <w:i/>
+        </w:rPr>
+        <w:t>ejemplo de El Cambio a la Universidad Técn</w:t>
+      </w:r>
+      <w:r>
+        <w:rPr>
+          <w:i/>
+        </w:rPr>
+        <w:t xml:space="preserve">ica de Machala se debe hacer el </w:t>
+      </w:r>
+      <w:r>
+        <w:rPr>
+          <w:i/>
+        </w:rPr>
+        <w:t>recorrido en un tiempo de 5 minutos</w:t>
+      </w:r>
+      <w:r>
+        <w:rPr>
+          <w:i/>
+        </w:rPr>
+        <w:t>”</w:t>
+      </w:r>
+      <w:r>
+        <w:t>.</w:t>
+      </w:r>
+    </w:p>
+    <w:p>
+      <w:pPr>
+        <w:pStyle w:val="Prrafodelista"/>
+        <w:spacing w:after="240" w:line="360" w:lineRule="auto"/>
+        <w:ind w:left="0"/>
+        <w:jc w:val="both"/>
+      </w:pPr>
+    </w:p>
+    <w:p>
+      <w:pPr>
+        <w:pStyle w:val="Prrafodelista"/>
+        <w:spacing w:after="240" w:line="360" w:lineRule="auto"/>
+        <w:ind w:left="0"/>
+        <w:jc w:val="both"/>
+        <w:rPr>
+          <w:b/>
+        </w:rPr>
+      </w:pPr>
+      <w:r>
+        <w:rPr>
+          <w:b/>
+        </w:rPr>
+        <w:t xml:space="preserve">5. </w:t>
+      </w:r>
+      <w:r>
+        <w:rPr>
+          <w:b/>
+        </w:rPr>
+        <w:t>¿Cada cuánto tiempo sale un bus de la estación?</w:t>
+      </w:r>
+    </w:p>
+    <w:p>
+      <w:pPr>
+        <w:pStyle w:val="Prrafodelista"/>
+        <w:spacing w:after="240" w:line="360" w:lineRule="auto"/>
+        <w:ind w:left="708"/>
+        <w:jc w:val="both"/>
+      </w:pPr>
+      <w:r>
+        <w:rPr>
+          <w:b/>
+          <w:color w:val="404040" w:themeColor="text1" w:themeTint="BF"/>
+        </w:rPr>
+        <w:t>Respuesta</w:t>
+      </w:r>
+      <w:r>
+        <w:t xml:space="preserve">: </w:t>
+      </w:r>
+      <w:r>
+        <w:rPr>
+          <w:i/>
+        </w:rPr>
+        <w:t>“</w:t>
+      </w:r>
+      <w:r>
+        <w:rPr>
+          <w:i/>
+        </w:rPr>
+        <w:t>Aproximadamente 25 minutos</w:t>
+      </w:r>
+      <w:r>
+        <w:rPr>
+          <w:i/>
+        </w:rPr>
+        <w:t>”</w:t>
+      </w:r>
+      <w:r>
+        <w:t>.</w:t>
+      </w:r>
+    </w:p>
+    <w:p>
+      <w:pPr>
+        <w:pStyle w:val="Prrafodelista"/>
+        <w:spacing w:after="240" w:line="360" w:lineRule="auto"/>
+        <w:ind w:left="0"/>
+        <w:jc w:val="both"/>
+      </w:pPr>
+    </w:p>
+    <w:p>
+      <w:pPr>
+        <w:pStyle w:val="Prrafodelista"/>
+        <w:spacing w:after="240" w:line="360" w:lineRule="auto"/>
+        <w:ind w:left="0"/>
+        <w:jc w:val="both"/>
+        <w:rPr>
+          <w:b/>
+        </w:rPr>
+      </w:pPr>
+      <w:r>
+        <w:rPr>
+          <w:b/>
+        </w:rPr>
+        <w:t>6. ¿Cuántas unidades de la línea 1 funcionan actualmente?</w:t>
+      </w:r>
+    </w:p>
+    <w:p>
+      <w:pPr>
+        <w:pStyle w:val="Prrafodelista"/>
+        <w:spacing w:after="240" w:line="360" w:lineRule="auto"/>
+        <w:ind w:left="708"/>
+        <w:jc w:val="both"/>
+      </w:pPr>
+      <w:r>
+        <w:rPr>
+          <w:b/>
+          <w:color w:val="404040" w:themeColor="text1" w:themeTint="BF"/>
+        </w:rPr>
+        <w:t>Respuesta</w:t>
+      </w:r>
+      <w:r>
+        <w:t xml:space="preserve">: </w:t>
+      </w:r>
+      <w:r>
+        <w:t>“</w:t>
+      </w:r>
+      <w:r>
+        <w:rPr>
+          <w:i/>
+        </w:rPr>
+        <w:t>Exactamente 20 unidades</w:t>
+      </w:r>
+      <w:r>
+        <w:t>”</w:t>
+      </w:r>
+      <w:r>
+        <w:t>.</w:t>
+      </w:r>
+    </w:p>
+    <w:p>
+      <w:pPr>
+        <w:pStyle w:val="Prrafodelista"/>
+        <w:spacing w:line="360" w:lineRule="auto"/>
+        <w:ind w:left="0"/>
+        <w:jc w:val="both"/>
+      </w:pPr>
+    </w:p>
+    <w:p>
+      <w:pPr>
+        <w:pStyle w:val="Prrafodelista"/>
+        <w:spacing w:line="360" w:lineRule="auto"/>
+        <w:ind w:left="0"/>
+        <w:jc w:val="both"/>
+      </w:pPr>
+    </w:p>
+    <w:p>
+      <w:pPr>
+        <w:pStyle w:val="Prrafodelista"/>
+        <w:spacing w:line="360" w:lineRule="auto"/>
+        <w:ind w:left="0"/>
+        <w:jc w:val="both"/>
+      </w:pPr>
+    </w:p>
+    <w:p>
+      <w:pPr>
+        <w:pStyle w:val="Prrafodelista"/>
+        <w:spacing w:line="360" w:lineRule="auto"/>
+        <w:ind w:left="0"/>
+        <w:jc w:val="both"/>
+      </w:pPr>
+    </w:p>
+    <w:p>
+      <w:pPr>
+        <w:pStyle w:val="Prrafodelista"/>
+        <w:spacing w:line="360" w:lineRule="auto"/>
+        <w:ind w:left="0"/>
+        <w:jc w:val="both"/>
+      </w:pPr>
+    </w:p>
+    <w:p>
+      <w:pPr>
+        <w:pStyle w:val="Prrafodelista"/>
+        <w:spacing w:line="360" w:lineRule="auto"/>
+        <w:ind w:left="0"/>
+        <w:jc w:val="both"/>
+      </w:pPr>
+    </w:p>
+    <w:p>
+      <w:pPr>
+        <w:pStyle w:val="Prrafodelista"/>
+        <w:spacing w:line="360" w:lineRule="auto"/>
+        <w:ind w:left="0"/>
+        <w:jc w:val="both"/>
+        <w:rPr>
+          <w:b/>
+        </w:rPr>
+      </w:pPr>
+    </w:p>
+    <w:p>
+      <w:pPr>
+        <w:pStyle w:val="Prrafodelista"/>
+        <w:spacing w:line="360" w:lineRule="auto"/>
+        <w:ind w:left="0"/>
+        <w:jc w:val="both"/>
+        <w:rPr>
+          <w:b/>
+        </w:rPr>
+      </w:pPr>
+      <w:r>
+        <w:rPr>
+          <w:b/>
+        </w:rPr>
+        <w:t>Entrevista #2</w:t>
+      </w:r>
+    </w:p>
+    <w:p>
+      <w:pPr>
+        <w:pStyle w:val="Prrafodelista"/>
+        <w:spacing w:line="360" w:lineRule="auto"/>
+        <w:ind w:left="0"/>
+        <w:jc w:val="both"/>
+        <w:rPr>
+          <w:b/>
+        </w:rPr>
+      </w:pPr>
+      <w:r>
+        <w:t>Entrevista a chofer de la línea 1</w:t>
+      </w:r>
+      <w:r>
+        <w:t>3</w:t>
+      </w:r>
+      <w:r>
+        <w:t xml:space="preserve"> en la estación.</w:t>
+      </w:r>
+    </w:p>
+    <w:p>
+      <w:pPr>
+        <w:pStyle w:val="Prrafodelista"/>
+        <w:spacing w:line="360" w:lineRule="auto"/>
+        <w:ind w:left="0"/>
+        <w:jc w:val="center"/>
+      </w:pPr>
+      <w:r>
+        <w:rPr>
+          <w:noProof/>
+          <w:lang w:val="es-EC" w:eastAsia="es-EC"/>
+        </w:rPr>
+        <w:drawing>
+          <wp:inline distT="0" distB="0" distL="0" distR="0">
+            <wp:extent cx="2362200" cy="3146319"/>
+            <wp:effectExtent l="19050" t="19050" r="19050" b="16510"/>
+            <wp:docPr id="4" name="Imagen 4" descr="E:\imágenes\foto0504.jpg"/>
+            <wp:cNvGraphicFramePr>
+              <a:graphicFrameLocks xmlns:a="http://schemas.openxmlformats.org/drawingml/2006/main" noChangeAspect="1"/>
+            </wp:cNvGraphicFramePr>
+            <a:graphic xmlns:a="http://schemas.openxmlformats.org/drawingml/2006/main">
+              <a:graphicData uri="http://schemas.openxmlformats.org/drawingml/2006/picture">
+                <pic:pic xmlns:pic="http://schemas.openxmlformats.org/drawingml/2006/picture">
+                  <pic:nvPicPr>
+                    <pic:cNvPr id="0" name="Picture 1" descr="E:\imágenes\foto0504.jpg"/>
+                    <pic:cNvPicPr>
+                      <a:picLocks noChangeAspect="1" noChangeArrowheads="1"/>
+                    </pic:cNvPicPr>
+                  </pic:nvPicPr>
+                  <pic:blipFill>
+                    <a:blip r:embed="rId13" cstate="print">
+                      <a:extLst>
+                        <a:ext uri="{28A0092B-C50C-407E-A947-70E740481C1C}">
+                          <a14:useLocalDpi xmlns:a14="http://schemas.microsoft.com/office/drawing/2010/main" val="0"/>
+                        </a:ext>
+                      </a:extLst>
+                    </a:blip>
+                    <a:srcRect/>
+                    <a:stretch>
+                      <a:fillRect/>
+                    </a:stretch>
+                  </pic:blipFill>
+                  <pic:spPr bwMode="auto">
+                    <a:xfrm>
+                      <a:off x="0" y="0"/>
+                      <a:ext cx="2373472" cy="3161333"/>
                     </a:xfrm>
                     <a:prstGeom prst="rect">
                       <a:avLst/>
@@ -5830,91 +6543,129 @@
     <w:p>
       <w:pPr>
         <w:pStyle w:val="Prrafodelista"/>
+        <w:spacing w:line="360" w:lineRule="auto"/>
+        <w:ind w:left="0"/>
         <w:jc w:val="center"/>
       </w:pPr>
     </w:p>
     <w:p>
       <w:pPr>
         <w:pStyle w:val="Prrafodelista"/>
+        <w:spacing w:line="360" w:lineRule="auto"/>
+        <w:ind w:left="0"/>
         <w:jc w:val="center"/>
       </w:pPr>
     </w:p>
     <w:p>
       <w:pPr>
         <w:pStyle w:val="Prrafodelista"/>
+        <w:spacing w:line="360" w:lineRule="auto"/>
+        <w:ind w:left="0"/>
         <w:jc w:val="center"/>
       </w:pPr>
     </w:p>
     <w:p>
       <w:pPr>
         <w:pStyle w:val="Prrafodelista"/>
+        <w:spacing w:line="360" w:lineRule="auto"/>
+        <w:ind w:left="0"/>
         <w:jc w:val="center"/>
       </w:pPr>
     </w:p>
     <w:p>
       <w:pPr>
         <w:pStyle w:val="Prrafodelista"/>
+        <w:spacing w:line="360" w:lineRule="auto"/>
+        <w:ind w:left="0"/>
         <w:jc w:val="center"/>
       </w:pPr>
     </w:p>
     <w:p>
       <w:pPr>
         <w:pStyle w:val="Prrafodelista"/>
+        <w:spacing w:line="360" w:lineRule="auto"/>
+        <w:ind w:left="0"/>
         <w:jc w:val="center"/>
       </w:pPr>
     </w:p>
     <w:p>
       <w:pPr>
         <w:pStyle w:val="Prrafodelista"/>
+        <w:spacing w:line="360" w:lineRule="auto"/>
+        <w:ind w:left="0"/>
         <w:jc w:val="center"/>
       </w:pPr>
     </w:p>
     <w:p>
       <w:pPr>
         <w:pStyle w:val="Prrafodelista"/>
+        <w:spacing w:line="360" w:lineRule="auto"/>
+        <w:ind w:left="0"/>
         <w:jc w:val="center"/>
       </w:pPr>
     </w:p>
     <w:p>
       <w:pPr>
         <w:pStyle w:val="Prrafodelista"/>
+        <w:spacing w:line="360" w:lineRule="auto"/>
+        <w:ind w:left="0"/>
         <w:jc w:val="center"/>
       </w:pPr>
     </w:p>
     <w:p>
       <w:pPr>
         <w:pStyle w:val="Prrafodelista"/>
+        <w:spacing w:line="360" w:lineRule="auto"/>
+        <w:ind w:left="0"/>
         <w:jc w:val="center"/>
       </w:pPr>
     </w:p>
     <w:p>
       <w:pPr>
         <w:pStyle w:val="Prrafodelista"/>
+        <w:spacing w:line="360" w:lineRule="auto"/>
+        <w:ind w:left="0"/>
         <w:jc w:val="center"/>
       </w:pPr>
     </w:p>
     <w:p>
       <w:pPr>
         <w:pStyle w:val="Prrafodelista"/>
+        <w:spacing w:line="360" w:lineRule="auto"/>
         <w:jc w:val="center"/>
-      </w:pPr>
-    </w:p>
-    <w:p>
-      <w:pPr>
-        <w:pStyle w:val="Prrafodelista"/>
+        <w:rPr>
+          <w:b/>
+        </w:rPr>
+      </w:pPr>
+    </w:p>
+    <w:p>
+      <w:pPr>
+        <w:pStyle w:val="Prrafodelista"/>
+        <w:spacing w:line="360" w:lineRule="auto"/>
         <w:jc w:val="center"/>
-      </w:pPr>
-    </w:p>
-    <w:p>
-      <w:pPr>
-        <w:pStyle w:val="Prrafodelista"/>
+        <w:rPr>
+          <w:b/>
+        </w:rPr>
+      </w:pPr>
+    </w:p>
+    <w:p>
+      <w:pPr>
+        <w:pStyle w:val="Prrafodelista"/>
+        <w:spacing w:line="360" w:lineRule="auto"/>
         <w:jc w:val="center"/>
-      </w:pPr>
-    </w:p>
-    <w:p>
-      <w:pPr>
-        <w:pStyle w:val="Prrafodelista"/>
+        <w:rPr>
+          <w:b/>
+        </w:rPr>
+      </w:pPr>
+    </w:p>
+    <w:p>
+      <w:pPr>
+        <w:pStyle w:val="Prrafodelista"/>
+        <w:spacing w:line="360" w:lineRule="auto"/>
         <w:jc w:val="center"/>
+        <w:rPr>
+          <w:b/>
+        </w:rPr>
       </w:pPr>
     </w:p>
     <w:p>
@@ -5926,6 +6677,26 @@
           <w:b/>
         </w:rPr>
       </w:pPr>
+    </w:p>
+    <w:p>
+      <w:pPr>
+        <w:pStyle w:val="Prrafodelista"/>
+        <w:spacing w:line="360" w:lineRule="auto"/>
+        <w:jc w:val="center"/>
+        <w:rPr>
+          <w:b/>
+        </w:rPr>
+      </w:pPr>
+    </w:p>
+    <w:p>
+      <w:pPr>
+        <w:pStyle w:val="Prrafodelista"/>
+        <w:spacing w:line="360" w:lineRule="auto"/>
+        <w:jc w:val="center"/>
+        <w:rPr>
+          <w:b/>
+        </w:rPr>
+      </w:pPr>
       <w:r>
         <w:rPr>
           <w:b/>
@@ -5937,310 +6708,2465 @@
       <w:pPr>
         <w:pStyle w:val="Prrafodelista"/>
         <w:spacing w:line="360" w:lineRule="auto"/>
-        <w:rPr>
-          <w:b/>
-        </w:rPr>
-      </w:pPr>
-    </w:p>
-    <w:p>
-      <w:pPr>
-        <w:pStyle w:val="Prrafodelista"/>
-        <w:spacing w:line="360" w:lineRule="auto"/>
-        <w:ind w:left="0"/>
-        <w:rPr>
-          <w:b/>
-        </w:rPr>
-      </w:pPr>
-      <w:r>
-        <w:rPr>
-          <w:b/>
-        </w:rPr>
-        <w:t xml:space="preserve">Chofer de la línea </w:t>
-      </w:r>
-      <w:r>
-        <w:rPr>
-          <w:b/>
-        </w:rPr>
-        <w:t>1</w:t>
+        <w:ind w:left="0"/>
+        <w:rPr>
+          <w:b/>
+        </w:rPr>
+      </w:pPr>
+      <w:r>
+        <w:rPr>
+          <w:b/>
+        </w:rPr>
+        <w:t>Chofer de la línea 1</w:t>
+      </w:r>
+      <w:r>
+        <w:rPr>
+          <w:b/>
+        </w:rPr>
+        <w:t>3</w:t>
+      </w:r>
+      <w:r>
+        <w:rPr>
+          <w:b/>
+        </w:rPr>
+        <w:t>.</w:t>
+      </w:r>
+    </w:p>
+    <w:p>
+      <w:pPr>
+        <w:pStyle w:val="Prrafodelista"/>
+        <w:spacing w:line="360" w:lineRule="auto"/>
+        <w:jc w:val="center"/>
+        <w:rPr>
+          <w:b/>
+        </w:rPr>
+      </w:pPr>
+    </w:p>
+    <w:p>
+      <w:pPr>
+        <w:pStyle w:val="Prrafodelista"/>
+        <w:spacing w:line="360" w:lineRule="auto"/>
+        <w:ind w:left="0"/>
+        <w:jc w:val="both"/>
+        <w:rPr>
+          <w:b/>
+        </w:rPr>
+      </w:pPr>
+      <w:r>
+        <w:rPr>
+          <w:b/>
+        </w:rPr>
+        <w:t>1. ¿Cuántas veces en el día el bus pasa por la parada del Terminal?</w:t>
+      </w:r>
+    </w:p>
+    <w:p>
+      <w:pPr>
+        <w:pStyle w:val="Prrafodelista"/>
+        <w:spacing w:line="360" w:lineRule="auto"/>
+        <w:ind w:left="708"/>
+        <w:jc w:val="both"/>
+      </w:pPr>
+      <w:r>
+        <w:rPr>
+          <w:b/>
+          <w:color w:val="404040" w:themeColor="text1" w:themeTint="BF"/>
+        </w:rPr>
+        <w:t>Respuesta</w:t>
+      </w:r>
+      <w:r>
+        <w:t xml:space="preserve">: </w:t>
+      </w:r>
+      <w:r>
+        <w:t>“</w:t>
+      </w:r>
+      <w:r>
+        <w:rPr>
+          <w:i/>
+        </w:rPr>
+        <w:t>Aproximadamente 14 veces</w:t>
+      </w:r>
+      <w:r>
+        <w:rPr>
+          <w:i/>
+        </w:rPr>
+        <w:t>”</w:t>
+      </w:r>
+      <w:r>
+        <w:rPr>
+          <w:i/>
+        </w:rPr>
+        <w:t>.</w:t>
+      </w:r>
+    </w:p>
+    <w:p>
+      <w:pPr>
+        <w:pStyle w:val="Prrafodelista"/>
+        <w:spacing w:line="360" w:lineRule="auto"/>
+        <w:ind w:left="0"/>
+        <w:jc w:val="both"/>
+      </w:pPr>
+    </w:p>
+    <w:p>
+      <w:pPr>
+        <w:pStyle w:val="Prrafodelista"/>
+        <w:spacing w:line="360" w:lineRule="auto"/>
+        <w:ind w:left="0"/>
+        <w:jc w:val="both"/>
+        <w:rPr>
+          <w:b/>
+        </w:rPr>
+      </w:pPr>
+      <w:r>
+        <w:rPr>
+          <w:b/>
+        </w:rPr>
+        <w:t xml:space="preserve">2. </w:t>
+      </w:r>
+      <w:r>
+        <w:rPr>
+          <w:b/>
+        </w:rPr>
+        <w:t>¿Cuánto tiempo le toma en culminar todo el recorrido?</w:t>
+      </w:r>
+    </w:p>
+    <w:p>
+      <w:pPr>
+        <w:pStyle w:val="Prrafodelista"/>
+        <w:spacing w:line="360" w:lineRule="auto"/>
+        <w:ind w:left="708"/>
+        <w:jc w:val="both"/>
+      </w:pPr>
+      <w:r>
+        <w:rPr>
+          <w:b/>
+          <w:color w:val="404040" w:themeColor="text1" w:themeTint="BF"/>
+        </w:rPr>
+        <w:t>Respuesta</w:t>
+      </w:r>
+      <w:r>
+        <w:t xml:space="preserve">: </w:t>
+      </w:r>
+      <w:r>
+        <w:t>“</w:t>
+      </w:r>
+      <w:r>
+        <w:rPr>
+          <w:i/>
+        </w:rPr>
+        <w:t>Una hora 51 minutos para todo el recorrido</w:t>
+      </w:r>
+      <w:r>
+        <w:t>”</w:t>
+      </w:r>
+      <w:r>
+        <w:t>.</w:t>
+      </w:r>
+    </w:p>
+    <w:p>
+      <w:pPr>
+        <w:pStyle w:val="Prrafodelista"/>
+        <w:spacing w:line="360" w:lineRule="auto"/>
+        <w:ind w:left="0"/>
+        <w:jc w:val="both"/>
+      </w:pPr>
+    </w:p>
+    <w:p>
+      <w:pPr>
+        <w:pStyle w:val="Prrafodelista"/>
+        <w:spacing w:line="360" w:lineRule="auto"/>
+        <w:ind w:left="0"/>
+        <w:jc w:val="both"/>
+        <w:rPr>
+          <w:b/>
+        </w:rPr>
+      </w:pPr>
+      <w:r>
+        <w:rPr>
+          <w:b/>
+        </w:rPr>
+        <w:t>3. ¿A qué velocidad circula el bus durante su recorrido?</w:t>
+      </w:r>
+    </w:p>
+    <w:p>
+      <w:pPr>
+        <w:pStyle w:val="Prrafodelista"/>
+        <w:spacing w:line="360" w:lineRule="auto"/>
+        <w:ind w:left="708"/>
+        <w:jc w:val="both"/>
+        <w:rPr>
+          <w:i/>
+        </w:rPr>
+      </w:pPr>
+      <w:r>
+        <w:rPr>
+          <w:b/>
+          <w:color w:val="404040" w:themeColor="text1" w:themeTint="BF"/>
+        </w:rPr>
+        <w:t>Respuesta</w:t>
+      </w:r>
+      <w:r>
+        <w:t xml:space="preserve">: </w:t>
+      </w:r>
+      <w:r>
+        <w:t>“</w:t>
+      </w:r>
+      <w:r>
+        <w:rPr>
+          <w:i/>
+        </w:rPr>
+        <w:t xml:space="preserve">En el centro </w:t>
+      </w:r>
+      <w:r>
+        <w:rPr>
+          <w:i/>
+        </w:rPr>
+        <w:t>de la ciudad de 40km/h a 45km/h y d</w:t>
+      </w:r>
+      <w:r>
+        <w:rPr>
+          <w:i/>
+        </w:rPr>
+        <w:t>e la Universidad Téc</w:t>
+      </w:r>
+      <w:r>
+        <w:rPr>
+          <w:i/>
+        </w:rPr>
+        <w:t>nica de Machala</w:t>
+      </w:r>
+      <w:r>
+        <w:rPr>
+          <w:i/>
+        </w:rPr>
+        <w:t xml:space="preserve"> a El Cambio de 60km/h a 70Km/h</w:t>
+      </w:r>
+      <w:r>
+        <w:rPr>
+          <w:i/>
+        </w:rPr>
+        <w:t>”</w:t>
+      </w:r>
+      <w:r>
+        <w:rPr>
+          <w:i/>
+        </w:rPr>
+        <w:t>.</w:t>
+      </w:r>
+    </w:p>
+    <w:p>
+      <w:pPr>
+        <w:pStyle w:val="Prrafodelista"/>
+        <w:spacing w:line="360" w:lineRule="auto"/>
+        <w:ind w:left="0"/>
+        <w:jc w:val="both"/>
+      </w:pPr>
+    </w:p>
+    <w:p>
+      <w:pPr>
+        <w:pStyle w:val="Prrafodelista"/>
+        <w:spacing w:line="360" w:lineRule="auto"/>
+        <w:ind w:left="0"/>
+        <w:jc w:val="both"/>
+        <w:rPr>
+          <w:b/>
+        </w:rPr>
+      </w:pPr>
+      <w:r>
+        <w:rPr>
+          <w:b/>
+        </w:rPr>
+        <w:t xml:space="preserve">4. </w:t>
+      </w:r>
+      <w:r>
+        <w:rPr>
+          <w:b/>
+        </w:rPr>
+        <w:t>De qué manera se coordinan cada uno de los buses para no adelantarse?</w:t>
+      </w:r>
+    </w:p>
+    <w:p>
+      <w:pPr>
+        <w:pStyle w:val="Prrafodelista"/>
+        <w:spacing w:line="360" w:lineRule="auto"/>
+        <w:ind w:left="708"/>
+        <w:jc w:val="both"/>
+        <w:rPr>
+          <w:i/>
+        </w:rPr>
+      </w:pPr>
+      <w:r>
+        <w:rPr>
+          <w:b/>
+          <w:color w:val="404040" w:themeColor="text1" w:themeTint="BF"/>
+        </w:rPr>
+        <w:t>Respuesta</w:t>
+      </w:r>
+      <w:r>
+        <w:t>: “</w:t>
+      </w:r>
+      <w:r>
+        <w:rPr>
+          <w:i/>
+        </w:rPr>
+        <w:t>Normalmente a través de radio. Existen tiempo de marcada por tramos por ejemplo de El Cambio a la Universidad Técnica de Machala se debe hacer el recorrido en un tiempo de 5 minutos</w:t>
+      </w:r>
+      <w:r>
+        <w:rPr>
+          <w:i/>
+        </w:rPr>
+        <w:t>”</w:t>
+      </w:r>
+      <w:r>
+        <w:rPr>
+          <w:i/>
+        </w:rPr>
+        <w:t>.</w:t>
+      </w:r>
+    </w:p>
+    <w:p>
+      <w:pPr>
+        <w:pStyle w:val="Prrafodelista"/>
+        <w:spacing w:line="360" w:lineRule="auto"/>
+        <w:ind w:left="0"/>
+        <w:jc w:val="both"/>
+      </w:pPr>
+    </w:p>
+    <w:p>
+      <w:pPr>
+        <w:pStyle w:val="Prrafodelista"/>
+        <w:spacing w:line="360" w:lineRule="auto"/>
+        <w:ind w:left="0"/>
+        <w:jc w:val="both"/>
+        <w:rPr>
+          <w:b/>
+        </w:rPr>
+      </w:pPr>
+      <w:r>
+        <w:rPr>
+          <w:b/>
+        </w:rPr>
+        <w:t xml:space="preserve">5. </w:t>
+      </w:r>
+      <w:r>
+        <w:rPr>
+          <w:b/>
+        </w:rPr>
+        <w:t>¿Cada cuánto tiempo sale un bus de la estación?</w:t>
+      </w:r>
+    </w:p>
+    <w:p>
+      <w:pPr>
+        <w:pStyle w:val="Prrafodelista"/>
+        <w:spacing w:line="360" w:lineRule="auto"/>
+        <w:ind w:left="708"/>
+        <w:jc w:val="both"/>
+        <w:rPr>
+          <w:i/>
+        </w:rPr>
+      </w:pPr>
+      <w:r>
+        <w:rPr>
+          <w:b/>
+          <w:color w:val="404040" w:themeColor="text1" w:themeTint="BF"/>
+        </w:rPr>
+        <w:t>Respuesta</w:t>
+      </w:r>
+      <w:r>
+        <w:t>: “</w:t>
+      </w:r>
+      <w:r>
+        <w:rPr>
+          <w:i/>
+        </w:rPr>
+        <w:t>Cada 4 minutos con la excepción de los tiempos de descanso que son a</w:t>
+      </w:r>
+      <w:r>
+        <w:rPr>
+          <w:i/>
+        </w:rPr>
+        <w:t>proximadamente</w:t>
+      </w:r>
+      <w:r>
+        <w:rPr>
+          <w:i/>
+        </w:rPr>
+        <w:t xml:space="preserve"> de 10 a</w:t>
+      </w:r>
+      <w:r>
+        <w:rPr>
+          <w:i/>
+        </w:rPr>
+        <w:t xml:space="preserve"> 25 minutos</w:t>
+      </w:r>
+      <w:r>
+        <w:rPr>
+          <w:i/>
+        </w:rPr>
+        <w:t>”</w:t>
+      </w:r>
+      <w:r>
+        <w:rPr>
+          <w:i/>
+        </w:rPr>
+        <w:t>.</w:t>
+      </w:r>
+    </w:p>
+    <w:p>
+      <w:pPr>
+        <w:pStyle w:val="Prrafodelista"/>
+        <w:spacing w:line="360" w:lineRule="auto"/>
+        <w:ind w:left="0"/>
+        <w:jc w:val="both"/>
+      </w:pPr>
+    </w:p>
+    <w:p>
+      <w:pPr>
+        <w:pStyle w:val="Prrafodelista"/>
+        <w:spacing w:line="360" w:lineRule="auto"/>
+        <w:ind w:left="0"/>
+        <w:jc w:val="both"/>
+        <w:rPr>
+          <w:b/>
+        </w:rPr>
+      </w:pPr>
+      <w:r>
+        <w:rPr>
+          <w:b/>
+        </w:rPr>
+        <w:t>6. ¿Cuántas unidades de la línea 1</w:t>
+      </w:r>
+      <w:r>
+        <w:rPr>
+          <w:b/>
+        </w:rPr>
+        <w:t>3</w:t>
+      </w:r>
+      <w:r>
+        <w:rPr>
+          <w:b/>
+        </w:rPr>
+        <w:t xml:space="preserve"> funcionan actualmente?</w:t>
+      </w:r>
+    </w:p>
+    <w:p>
+      <w:pPr>
+        <w:pStyle w:val="Prrafodelista"/>
+        <w:spacing w:line="360" w:lineRule="auto"/>
+        <w:ind w:left="708"/>
+        <w:jc w:val="both"/>
+        <w:rPr>
+          <w:i/>
+        </w:rPr>
+      </w:pPr>
+      <w:r>
+        <w:rPr>
+          <w:b/>
+          <w:color w:val="404040" w:themeColor="text1" w:themeTint="BF"/>
+        </w:rPr>
+        <w:t>Respuesta</w:t>
+      </w:r>
+      <w:r>
+        <w:t>:</w:t>
+      </w:r>
+      <w:r>
+        <w:rPr>
+          <w:i/>
+        </w:rPr>
+        <w:t xml:space="preserve"> “</w:t>
+      </w:r>
+      <w:r>
+        <w:rPr>
+          <w:i/>
+        </w:rPr>
+        <w:t>Alrededor de 3</w:t>
+      </w:r>
+      <w:r>
+        <w:rPr>
+          <w:i/>
+        </w:rPr>
+        <w:t>0 unidades</w:t>
+      </w:r>
+      <w:r>
+        <w:rPr>
+          <w:i/>
+        </w:rPr>
+        <w:t>”</w:t>
+      </w:r>
+      <w:r>
+        <w:rPr>
+          <w:i/>
+        </w:rPr>
+        <w:t>.</w:t>
+      </w:r>
+    </w:p>
+    <w:p>
+      <w:pPr>
+        <w:pStyle w:val="Prrafodelista"/>
+        <w:spacing w:line="360" w:lineRule="auto"/>
+        <w:ind w:left="0"/>
+        <w:jc w:val="center"/>
+      </w:pPr>
+      <w:r>
+        <w:t xml:space="preserve">                                                                                         </w:t>
+      </w:r>
+    </w:p>
+    <w:p>
+      <w:pPr>
+        <w:pStyle w:val="Prrafodelista"/>
+        <w:spacing w:line="360" w:lineRule="auto"/>
+        <w:ind w:left="0"/>
+        <w:jc w:val="center"/>
+      </w:pPr>
+    </w:p>
+    <w:p>
+      <w:pPr>
+        <w:pStyle w:val="Prrafodelista"/>
+        <w:spacing w:line="360" w:lineRule="auto"/>
+        <w:ind w:left="0"/>
+        <w:jc w:val="center"/>
+      </w:pPr>
+    </w:p>
+    <w:p>
+      <w:pPr>
+        <w:pStyle w:val="Prrafodelista"/>
+        <w:spacing w:line="360" w:lineRule="auto"/>
+        <w:ind w:left="0"/>
+        <w:jc w:val="center"/>
+      </w:pPr>
+    </w:p>
+    <w:p>
+      <w:pPr>
+        <w:pStyle w:val="Prrafodelista"/>
+        <w:spacing w:line="360" w:lineRule="auto"/>
+        <w:ind w:left="0"/>
+        <w:jc w:val="center"/>
+      </w:pPr>
+    </w:p>
+    <w:p>
+      <w:pPr>
+        <w:pStyle w:val="Prrafodelista"/>
+        <w:spacing w:line="360" w:lineRule="auto"/>
+        <w:ind w:left="0"/>
+        <w:jc w:val="center"/>
+      </w:pPr>
+    </w:p>
+    <w:p>
+      <w:pPr>
+        <w:pStyle w:val="Prrafodelista"/>
+        <w:spacing w:line="360" w:lineRule="auto"/>
+        <w:ind w:left="0"/>
+        <w:jc w:val="both"/>
+      </w:pPr>
+    </w:p>
+    <w:p>
+      <w:pPr>
+        <w:pStyle w:val="Prrafodelista"/>
+        <w:spacing w:line="360" w:lineRule="auto"/>
+        <w:ind w:left="0"/>
+        <w:jc w:val="both"/>
+        <w:rPr>
+          <w:b/>
+        </w:rPr>
+      </w:pPr>
+      <w:r>
+        <w:rPr>
+          <w:b/>
+        </w:rPr>
+        <w:t>Observación en la parada del Terminal Terrestre de Machala.</w:t>
+      </w:r>
+    </w:p>
+    <w:p>
+      <w:pPr>
+        <w:pStyle w:val="Prrafodelista"/>
+        <w:spacing w:line="360" w:lineRule="auto"/>
+        <w:ind w:left="0"/>
+        <w:jc w:val="both"/>
+      </w:pPr>
+      <w:r>
+        <w:t>Dos de las líneas que pasan por el Terminal Terrestre de M</w:t>
+      </w:r>
+      <w:r>
+        <w:t>a</w:t>
+      </w:r>
+      <w:r>
+        <w:t xml:space="preserve">chala fueron punto de observación para la realización de esta sección. En esta parte se trata de conocer los intervalos de tiempos en los que los buses de la línea </w:t>
+      </w:r>
+      <w:r>
+        <w:t>1 y 13 llegan al T</w:t>
+      </w:r>
+      <w:r>
+        <w:t>erminal</w:t>
+      </w:r>
+      <w:r>
+        <w:t>,</w:t>
+      </w:r>
+      <w:r>
+        <w:t xml:space="preserve"> tanto para </w:t>
+      </w:r>
+      <w:r>
+        <w:t>deja</w:t>
+      </w:r>
+      <w:r>
+        <w:t>r</w:t>
+      </w:r>
+      <w:r>
+        <w:t xml:space="preserve"> </w:t>
+      </w:r>
+      <w:r>
+        <w:t xml:space="preserve">como para </w:t>
+      </w:r>
+      <w:r>
+        <w:t>recibir</w:t>
+      </w:r>
+      <w:r>
+        <w:t xml:space="preserve"> pasajeros</w:t>
+      </w:r>
+      <w:r>
+        <w:t>.</w:t>
+      </w:r>
+      <w:r>
+        <w:t xml:space="preserve"> Se toman en cuenta los buses con origen centro de la ciudad </w:t>
+      </w:r>
+      <w:r>
+        <w:t>(incluye Puerto Bolívar)</w:t>
+      </w:r>
+      <w:r>
+        <w:t xml:space="preserve"> y El Cambio.</w:t>
+      </w:r>
+    </w:p>
+    <w:p>
+      <w:pPr>
+        <w:pStyle w:val="Prrafodelista"/>
+        <w:spacing w:line="360" w:lineRule="auto"/>
+        <w:ind w:left="0"/>
+        <w:jc w:val="both"/>
+        <w:rPr>
+          <w:b/>
+        </w:rPr>
+      </w:pPr>
+      <w:r>
+        <w:rPr>
+          <w:b/>
+        </w:rPr>
+        <w:t>Línea 1</w:t>
+      </w:r>
+      <w:r>
+        <w:rPr>
+          <w:b/>
+        </w:rPr>
+        <w:t>. Empresa</w:t>
+      </w:r>
+      <w:r>
+        <w:rPr>
+          <w:b/>
+        </w:rPr>
+        <w:t xml:space="preserve"> OROCONTI.</w:t>
+      </w:r>
+    </w:p>
+    <w:p>
+      <w:pPr>
+        <w:pStyle w:val="Prrafodelista"/>
+        <w:spacing w:line="360" w:lineRule="auto"/>
+        <w:ind w:left="0"/>
+      </w:pPr>
+      <w:r>
+        <w:t xml:space="preserve">Pasajeros </w:t>
+      </w:r>
+      <w:r>
+        <w:t>que parten de El Cambio con destino al Terminal.</w:t>
+      </w:r>
+    </w:p>
+    <w:p>
+      <w:pPr>
+        <w:pStyle w:val="Prrafodelista"/>
+        <w:spacing w:line="360" w:lineRule="auto"/>
+        <w:ind w:left="0"/>
+        <w:jc w:val="center"/>
+      </w:pPr>
+      <w:r>
+        <w:rPr>
+          <w:noProof/>
+          <w:lang w:val="es-EC" w:eastAsia="es-EC"/>
+        </w:rPr>
+        <w:drawing>
+          <wp:anchor distT="0" distB="0" distL="114300" distR="114300" simplePos="0" relativeHeight="251664384" behindDoc="0" locked="0" layoutInCell="1" allowOverlap="1" wp14:anchorId="249318A6" wp14:editId="3A2569E7">
+            <wp:simplePos x="0" y="0"/>
+            <wp:positionH relativeFrom="column">
+              <wp:posOffset>790385</wp:posOffset>
+            </wp:positionH>
+            <wp:positionV relativeFrom="paragraph">
+              <wp:posOffset>12065</wp:posOffset>
+            </wp:positionV>
+            <wp:extent cx="3720465" cy="4370070"/>
+            <wp:effectExtent l="0" t="0" r="0" b="0"/>
+            <wp:wrapSquare wrapText="bothSides"/>
+            <wp:docPr id="11" name="Imagen 11"/>
+            <wp:cNvGraphicFramePr>
+              <a:graphicFrameLocks xmlns:a="http://schemas.openxmlformats.org/drawingml/2006/main" noChangeAspect="1"/>
+            </wp:cNvGraphicFramePr>
+            <a:graphic xmlns:a="http://schemas.openxmlformats.org/drawingml/2006/main">
+              <a:graphicData uri="http://schemas.openxmlformats.org/drawingml/2006/picture">
+                <pic:pic xmlns:pic="http://schemas.openxmlformats.org/drawingml/2006/picture">
+                  <pic:nvPicPr>
+                    <pic:cNvPr id="0" name="Picture 4"/>
+                    <pic:cNvPicPr>
+                      <a:picLocks noChangeAspect="1" noChangeArrowheads="1"/>
+                    </pic:cNvPicPr>
+                  </pic:nvPicPr>
+                  <pic:blipFill rotWithShape="1">
+                    <a:blip r:embed="rId14">
+                      <a:extLst>
+                        <a:ext uri="{28A0092B-C50C-407E-A947-70E740481C1C}">
+                          <a14:useLocalDpi xmlns:a14="http://schemas.microsoft.com/office/drawing/2010/main" val="0"/>
+                        </a:ext>
+                      </a:extLst>
+                    </a:blip>
+                    <a:srcRect b="2738"/>
+                    <a:stretch/>
+                  </pic:blipFill>
+                  <pic:spPr bwMode="auto">
+                    <a:xfrm>
+                      <a:off x="0" y="0"/>
+                      <a:ext cx="3720465" cy="4370070"/>
+                    </a:xfrm>
+                    <a:prstGeom prst="rect">
+                      <a:avLst/>
+                    </a:prstGeom>
+                    <a:noFill/>
+                    <a:ln>
+                      <a:noFill/>
+                    </a:ln>
+                    <a:extLst>
+                      <a:ext uri="{53640926-AAD7-44D8-BBD7-CCE9431645EC}">
+                        <a14:shadowObscured xmlns:a14="http://schemas.microsoft.com/office/drawing/2010/main"/>
+                      </a:ext>
+                    </a:extLst>
+                  </pic:spPr>
+                </pic:pic>
+              </a:graphicData>
+            </a:graphic>
+            <wp14:sizeRelH relativeFrom="page">
+              <wp14:pctWidth>0</wp14:pctWidth>
+            </wp14:sizeRelH>
+            <wp14:sizeRelV relativeFrom="page">
+              <wp14:pctHeight>0</wp14:pctHeight>
+            </wp14:sizeRelV>
+          </wp:anchor>
+        </w:drawing>
+      </w:r>
+    </w:p>
+    <w:p>
+      <w:pPr>
+        <w:pStyle w:val="Prrafodelista"/>
+        <w:spacing w:line="360" w:lineRule="auto"/>
+        <w:ind w:left="0"/>
+        <w:jc w:val="both"/>
+      </w:pPr>
+    </w:p>
+    <w:p>
+      <w:pPr>
+        <w:pStyle w:val="Prrafodelista"/>
+        <w:spacing w:line="360" w:lineRule="auto"/>
+        <w:ind w:left="0"/>
+        <w:jc w:val="both"/>
+      </w:pPr>
+    </w:p>
+    <w:p>
+      <w:pPr>
+        <w:pStyle w:val="Prrafodelista"/>
+        <w:spacing w:line="360" w:lineRule="auto"/>
+        <w:ind w:left="0"/>
+        <w:jc w:val="both"/>
+      </w:pPr>
+    </w:p>
+    <w:p>
+      <w:pPr>
+        <w:pStyle w:val="Prrafodelista"/>
+        <w:spacing w:line="360" w:lineRule="auto"/>
+        <w:ind w:left="0"/>
+        <w:jc w:val="both"/>
+      </w:pPr>
+    </w:p>
+    <w:p>
+      <w:pPr>
+        <w:pStyle w:val="Prrafodelista"/>
+        <w:spacing w:line="360" w:lineRule="auto"/>
+        <w:ind w:left="0"/>
+        <w:jc w:val="both"/>
+      </w:pPr>
+    </w:p>
+    <w:p>
+      <w:pPr>
+        <w:pStyle w:val="Prrafodelista"/>
+        <w:spacing w:line="360" w:lineRule="auto"/>
+        <w:ind w:left="0"/>
+        <w:jc w:val="both"/>
+      </w:pPr>
+    </w:p>
+    <w:p>
+      <w:pPr>
+        <w:pStyle w:val="Prrafodelista"/>
+        <w:spacing w:line="360" w:lineRule="auto"/>
+        <w:ind w:left="0"/>
+        <w:jc w:val="both"/>
+      </w:pPr>
+    </w:p>
+    <w:p>
+      <w:pPr>
+        <w:pStyle w:val="Prrafodelista"/>
+        <w:spacing w:line="360" w:lineRule="auto"/>
+        <w:ind w:left="0"/>
+        <w:jc w:val="both"/>
+      </w:pPr>
+    </w:p>
+    <w:p>
+      <w:pPr>
+        <w:pStyle w:val="Prrafodelista"/>
+        <w:spacing w:line="360" w:lineRule="auto"/>
+        <w:ind w:left="0"/>
+        <w:jc w:val="both"/>
+      </w:pPr>
+    </w:p>
+    <w:p>
+      <w:pPr>
+        <w:pStyle w:val="Prrafodelista"/>
+        <w:spacing w:line="360" w:lineRule="auto"/>
+        <w:ind w:left="0"/>
+        <w:jc w:val="both"/>
+      </w:pPr>
+    </w:p>
+    <w:p>
+      <w:pPr>
+        <w:pStyle w:val="Prrafodelista"/>
+        <w:spacing w:line="360" w:lineRule="auto"/>
+        <w:ind w:left="0"/>
+        <w:jc w:val="both"/>
+      </w:pPr>
+    </w:p>
+    <w:p>
+      <w:pPr>
+        <w:pStyle w:val="Prrafodelista"/>
+        <w:spacing w:line="360" w:lineRule="auto"/>
+        <w:ind w:left="0"/>
+        <w:jc w:val="both"/>
+      </w:pPr>
+    </w:p>
+    <w:p>
+      <w:pPr>
+        <w:pStyle w:val="Prrafodelista"/>
+        <w:spacing w:line="360" w:lineRule="auto"/>
+        <w:ind w:left="0"/>
+        <w:jc w:val="both"/>
+      </w:pPr>
+    </w:p>
+    <w:p>
+      <w:pPr>
+        <w:pStyle w:val="Prrafodelista"/>
+        <w:spacing w:line="360" w:lineRule="auto"/>
+        <w:ind w:left="0"/>
+        <w:jc w:val="both"/>
+      </w:pPr>
+    </w:p>
+    <w:p>
+      <w:pPr>
+        <w:pStyle w:val="Prrafodelista"/>
+        <w:spacing w:line="360" w:lineRule="auto"/>
+        <w:ind w:left="0"/>
+        <w:jc w:val="both"/>
+      </w:pPr>
+    </w:p>
+    <w:p>
+      <w:pPr>
+        <w:pStyle w:val="Prrafodelista"/>
+        <w:spacing w:line="360" w:lineRule="auto"/>
+        <w:ind w:left="0"/>
+        <w:jc w:val="both"/>
+      </w:pPr>
+    </w:p>
+    <w:p>
+      <w:pPr>
+        <w:pStyle w:val="Prrafodelista"/>
+        <w:spacing w:line="360" w:lineRule="auto"/>
+        <w:ind w:left="0"/>
+        <w:jc w:val="both"/>
+      </w:pPr>
+    </w:p>
+    <w:p>
+      <w:pPr>
+        <w:pStyle w:val="Prrafodelista"/>
+        <w:spacing w:line="360" w:lineRule="auto"/>
+        <w:ind w:left="0"/>
+        <w:jc w:val="both"/>
+      </w:pPr>
+    </w:p>
+    <w:p>
+      <w:pPr>
+        <w:pStyle w:val="Prrafodelista"/>
+        <w:spacing w:line="360" w:lineRule="auto"/>
+        <w:ind w:left="0"/>
+        <w:jc w:val="both"/>
+      </w:pPr>
+    </w:p>
+    <w:p>
+      <w:pPr>
+        <w:pStyle w:val="Prrafodelista"/>
+        <w:spacing w:line="360" w:lineRule="auto"/>
+        <w:ind w:left="0"/>
+        <w:jc w:val="both"/>
+      </w:pPr>
+    </w:p>
+    <w:p>
+      <w:pPr>
+        <w:pStyle w:val="Prrafodelista"/>
+        <w:spacing w:line="360" w:lineRule="auto"/>
+        <w:ind w:left="0"/>
+        <w:jc w:val="both"/>
+      </w:pPr>
+    </w:p>
+    <w:p>
+      <w:pPr>
+        <w:pStyle w:val="Prrafodelista"/>
+        <w:spacing w:line="360" w:lineRule="auto"/>
+        <w:ind w:left="0"/>
+        <w:jc w:val="both"/>
+      </w:pPr>
+    </w:p>
+    <w:p>
+      <w:pPr>
+        <w:pStyle w:val="Prrafodelista"/>
+        <w:spacing w:line="360" w:lineRule="auto"/>
+        <w:ind w:left="0"/>
+        <w:jc w:val="both"/>
+      </w:pPr>
+    </w:p>
+    <w:p>
+      <w:pPr>
+        <w:pStyle w:val="Prrafodelista"/>
+        <w:spacing w:line="360" w:lineRule="auto"/>
+        <w:ind w:left="0"/>
+        <w:jc w:val="both"/>
+      </w:pPr>
+      <w:r>
+        <w:t xml:space="preserve">Pasajeros que </w:t>
+      </w:r>
+      <w:r>
+        <w:t>parten del centro de la ciudad con destino al Terminal.</w:t>
+      </w:r>
+    </w:p>
+    <w:p>
+      <w:pPr>
+        <w:pStyle w:val="Prrafodelista"/>
+        <w:spacing w:line="360" w:lineRule="auto"/>
+        <w:ind w:left="0"/>
+        <w:jc w:val="center"/>
+      </w:pPr>
+      <w:r>
+        <w:rPr>
+          <w:noProof/>
+          <w:lang w:val="es-EC" w:eastAsia="es-EC"/>
+        </w:rPr>
+        <w:drawing>
+          <wp:inline distT="0" distB="0" distL="0" distR="0">
+            <wp:extent cx="4902835" cy="5076967"/>
+            <wp:effectExtent l="0" t="0" r="0" b="9525"/>
+            <wp:docPr id="8" name="Imagen 8"/>
+            <wp:cNvGraphicFramePr>
+              <a:graphicFrameLocks xmlns:a="http://schemas.openxmlformats.org/drawingml/2006/main" noChangeAspect="1"/>
+            </wp:cNvGraphicFramePr>
+            <a:graphic xmlns:a="http://schemas.openxmlformats.org/drawingml/2006/main">
+              <a:graphicData uri="http://schemas.openxmlformats.org/drawingml/2006/picture">
+                <pic:pic xmlns:pic="http://schemas.openxmlformats.org/drawingml/2006/picture">
+                  <pic:nvPicPr>
+                    <pic:cNvPr id="0" name="Picture 3"/>
+                    <pic:cNvPicPr>
+                      <a:picLocks noChangeAspect="1" noChangeArrowheads="1"/>
+                    </pic:cNvPicPr>
+                  </pic:nvPicPr>
+                  <pic:blipFill rotWithShape="1">
+                    <a:blip r:embed="rId15">
+                      <a:extLst>
+                        <a:ext uri="{28A0092B-C50C-407E-A947-70E740481C1C}">
+                          <a14:useLocalDpi xmlns:a14="http://schemas.microsoft.com/office/drawing/2010/main" val="0"/>
+                        </a:ext>
+                      </a:extLst>
+                    </a:blip>
+                    <a:srcRect b="2115"/>
+                    <a:stretch/>
+                  </pic:blipFill>
+                  <pic:spPr bwMode="auto">
+                    <a:xfrm>
+                      <a:off x="0" y="0"/>
+                      <a:ext cx="4902835" cy="5076967"/>
+                    </a:xfrm>
+                    <a:prstGeom prst="rect">
+                      <a:avLst/>
+                    </a:prstGeom>
+                    <a:noFill/>
+                    <a:ln>
+                      <a:noFill/>
+                    </a:ln>
+                    <a:extLst>
+                      <a:ext uri="{53640926-AAD7-44D8-BBD7-CCE9431645EC}">
+                        <a14:shadowObscured xmlns:a14="http://schemas.microsoft.com/office/drawing/2010/main"/>
+                      </a:ext>
+                    </a:extLst>
+                  </pic:spPr>
+                </pic:pic>
+              </a:graphicData>
+            </a:graphic>
+          </wp:inline>
+        </w:drawing>
+      </w:r>
+    </w:p>
+    <w:p>
+      <w:pPr>
+        <w:pStyle w:val="Prrafodelista"/>
+        <w:spacing w:line="360" w:lineRule="auto"/>
+        <w:ind w:left="0"/>
+        <w:jc w:val="both"/>
+      </w:pPr>
+    </w:p>
+    <w:p>
+      <w:pPr>
+        <w:pStyle w:val="Prrafodelista"/>
+        <w:spacing w:line="360" w:lineRule="auto"/>
+        <w:ind w:left="0"/>
+        <w:jc w:val="both"/>
+      </w:pPr>
+    </w:p>
+    <w:p>
+      <w:pPr>
+        <w:pStyle w:val="Prrafodelista"/>
+        <w:spacing w:line="360" w:lineRule="auto"/>
+        <w:ind w:left="0"/>
+        <w:jc w:val="both"/>
+      </w:pPr>
+    </w:p>
+    <w:p>
+      <w:pPr>
+        <w:pStyle w:val="Prrafodelista"/>
+        <w:spacing w:line="360" w:lineRule="auto"/>
+        <w:ind w:left="0"/>
+        <w:jc w:val="both"/>
+      </w:pPr>
+    </w:p>
+    <w:p>
+      <w:pPr>
+        <w:pStyle w:val="Prrafodelista"/>
+        <w:spacing w:line="360" w:lineRule="auto"/>
+        <w:ind w:left="0"/>
+        <w:jc w:val="both"/>
+      </w:pPr>
+    </w:p>
+    <w:p>
+      <w:pPr>
+        <w:pStyle w:val="Prrafodelista"/>
+        <w:spacing w:line="360" w:lineRule="auto"/>
+        <w:ind w:left="0"/>
+        <w:jc w:val="both"/>
+      </w:pPr>
+    </w:p>
+    <w:p>
+      <w:pPr>
+        <w:pStyle w:val="Prrafodelista"/>
+        <w:spacing w:line="360" w:lineRule="auto"/>
+        <w:ind w:left="0"/>
+        <w:jc w:val="both"/>
+      </w:pPr>
+    </w:p>
+    <w:p>
+      <w:pPr>
+        <w:pStyle w:val="Prrafodelista"/>
+        <w:spacing w:line="360" w:lineRule="auto"/>
+        <w:ind w:left="0"/>
+        <w:jc w:val="both"/>
+      </w:pPr>
+    </w:p>
+    <w:p>
+      <w:pPr>
+        <w:pStyle w:val="Prrafodelista"/>
+        <w:spacing w:line="360" w:lineRule="auto"/>
+        <w:ind w:left="0"/>
+        <w:jc w:val="both"/>
+      </w:pPr>
+    </w:p>
+    <w:p>
+      <w:pPr>
+        <w:pStyle w:val="Prrafodelista"/>
+        <w:spacing w:line="360" w:lineRule="auto"/>
+        <w:ind w:left="0"/>
+        <w:jc w:val="both"/>
+        <w:rPr>
+          <w:b/>
+        </w:rPr>
+      </w:pPr>
+      <w:r>
+        <w:rPr>
+          <w:b/>
+        </w:rPr>
+        <w:t>Línea 1</w:t>
+      </w:r>
+      <w:r>
+        <w:rPr>
+          <w:b/>
+        </w:rPr>
+        <w:t>3</w:t>
+      </w:r>
+      <w:r>
+        <w:rPr>
+          <w:b/>
+        </w:rPr>
+        <w:t>. Empresa “</w:t>
+      </w:r>
+      <w:r>
+        <w:rPr>
+          <w:b/>
+        </w:rPr>
+        <w:t>Ciudad de Machala</w:t>
+      </w:r>
+      <w:r>
+        <w:rPr>
+          <w:b/>
+        </w:rPr>
+        <w:t>”</w:t>
+      </w:r>
+      <w:r>
+        <w:rPr>
+          <w:b/>
+        </w:rPr>
+        <w:t>.</w:t>
+      </w:r>
+    </w:p>
+    <w:p>
+      <w:pPr>
+        <w:pStyle w:val="Prrafodelista"/>
+        <w:spacing w:line="360" w:lineRule="auto"/>
+        <w:ind w:left="0"/>
+        <w:jc w:val="both"/>
+      </w:pPr>
+      <w:r>
+        <w:t>Pasajeros que parten de El Cambio con destino al Terminal.</w:t>
+      </w:r>
+    </w:p>
+    <w:p>
+      <w:pPr>
+        <w:pStyle w:val="Prrafodelista"/>
+        <w:spacing w:line="360" w:lineRule="auto"/>
+        <w:ind w:left="0"/>
+        <w:jc w:val="center"/>
+      </w:pPr>
+      <w:r>
+        <w:rPr>
+          <w:noProof/>
+          <w:lang w:val="es-EC" w:eastAsia="es-EC"/>
+        </w:rPr>
+        <w:drawing>
+          <wp:inline distT="0" distB="0" distL="0" distR="0">
+            <wp:extent cx="5029200" cy="5754370"/>
+            <wp:effectExtent l="0" t="0" r="0" b="0"/>
+            <wp:docPr id="13" name="Imagen 13"/>
+            <wp:cNvGraphicFramePr>
+              <a:graphicFrameLocks xmlns:a="http://schemas.openxmlformats.org/drawingml/2006/main" noChangeAspect="1"/>
+            </wp:cNvGraphicFramePr>
+            <a:graphic xmlns:a="http://schemas.openxmlformats.org/drawingml/2006/main">
+              <a:graphicData uri="http://schemas.openxmlformats.org/drawingml/2006/picture">
+                <pic:pic xmlns:pic="http://schemas.openxmlformats.org/drawingml/2006/picture">
+                  <pic:nvPicPr>
+                    <pic:cNvPr id="0" name="Picture 6"/>
+                    <pic:cNvPicPr>
+                      <a:picLocks noChangeAspect="1" noChangeArrowheads="1"/>
+                    </pic:cNvPicPr>
+                  </pic:nvPicPr>
+                  <pic:blipFill>
+                    <a:blip r:embed="rId16">
+                      <a:extLst>
+                        <a:ext uri="{28A0092B-C50C-407E-A947-70E740481C1C}">
+                          <a14:useLocalDpi xmlns:a14="http://schemas.microsoft.com/office/drawing/2010/main" val="0"/>
+                        </a:ext>
+                      </a:extLst>
+                    </a:blip>
+                    <a:srcRect/>
+                    <a:stretch>
+                      <a:fillRect/>
+                    </a:stretch>
+                  </pic:blipFill>
+                  <pic:spPr bwMode="auto">
+                    <a:xfrm>
+                      <a:off x="0" y="0"/>
+                      <a:ext cx="5029200" cy="5754370"/>
+                    </a:xfrm>
+                    <a:prstGeom prst="rect">
+                      <a:avLst/>
+                    </a:prstGeom>
+                    <a:noFill/>
+                    <a:ln>
+                      <a:noFill/>
+                    </a:ln>
+                  </pic:spPr>
+                </pic:pic>
+              </a:graphicData>
+            </a:graphic>
+          </wp:inline>
+        </w:drawing>
+      </w:r>
+    </w:p>
+    <w:p>
+      <w:pPr>
+        <w:pStyle w:val="Prrafodelista"/>
+        <w:spacing w:line="360" w:lineRule="auto"/>
+        <w:ind w:left="0"/>
+        <w:jc w:val="both"/>
+      </w:pPr>
+    </w:p>
+    <w:p>
+      <w:pPr>
+        <w:pStyle w:val="Prrafodelista"/>
+        <w:spacing w:line="360" w:lineRule="auto"/>
+        <w:ind w:left="0"/>
+        <w:jc w:val="both"/>
+      </w:pPr>
+    </w:p>
+    <w:p>
+      <w:pPr>
+        <w:pStyle w:val="Prrafodelista"/>
+        <w:spacing w:line="360" w:lineRule="auto"/>
+        <w:ind w:left="0"/>
+        <w:jc w:val="both"/>
+      </w:pPr>
+    </w:p>
+    <w:p>
+      <w:pPr>
+        <w:pStyle w:val="Prrafodelista"/>
+        <w:spacing w:line="360" w:lineRule="auto"/>
+        <w:ind w:left="0"/>
+        <w:jc w:val="both"/>
+      </w:pPr>
+    </w:p>
+    <w:p>
+      <w:pPr>
+        <w:pStyle w:val="Prrafodelista"/>
+        <w:spacing w:line="360" w:lineRule="auto"/>
+        <w:ind w:left="0"/>
+        <w:jc w:val="both"/>
+      </w:pPr>
+    </w:p>
+    <w:p>
+      <w:pPr>
+        <w:pStyle w:val="Prrafodelista"/>
+        <w:spacing w:line="360" w:lineRule="auto"/>
+        <w:ind w:left="0"/>
+        <w:jc w:val="both"/>
+      </w:pPr>
+    </w:p>
+    <w:p>
+      <w:pPr>
+        <w:pStyle w:val="Prrafodelista"/>
+        <w:spacing w:line="360" w:lineRule="auto"/>
+        <w:ind w:left="0"/>
+        <w:jc w:val="both"/>
+      </w:pPr>
+    </w:p>
+    <w:p>
+      <w:pPr>
+        <w:pStyle w:val="Prrafodelista"/>
+        <w:spacing w:line="360" w:lineRule="auto"/>
+        <w:ind w:left="0"/>
+      </w:pPr>
+      <w:r>
+        <w:t>Pasa</w:t>
+      </w:r>
+      <w:r>
+        <w:t>j</w:t>
+      </w:r>
+      <w:r>
+        <w:t>eros que parten del centro de la ciudad con destino al Terminal.</w:t>
+      </w:r>
+      <w:r>
+        <w:rPr>
+          <w:noProof/>
+          <w:lang w:val="es-EC" w:eastAsia="es-EC"/>
+        </w:rPr>
+        <w:drawing>
+          <wp:inline distT="0" distB="0" distL="0" distR="0" wp14:anchorId="11A4A237" wp14:editId="73EFD9FD">
+            <wp:extent cx="4729655" cy="6307711"/>
+            <wp:effectExtent l="0" t="0" r="0" b="0"/>
+            <wp:docPr id="12" name="Imagen 12"/>
+            <wp:cNvGraphicFramePr>
+              <a:graphicFrameLocks xmlns:a="http://schemas.openxmlformats.org/drawingml/2006/main" noChangeAspect="1"/>
+            </wp:cNvGraphicFramePr>
+            <a:graphic xmlns:a="http://schemas.openxmlformats.org/drawingml/2006/main">
+              <a:graphicData uri="http://schemas.openxmlformats.org/drawingml/2006/picture">
+                <pic:pic xmlns:pic="http://schemas.openxmlformats.org/drawingml/2006/picture">
+                  <pic:nvPicPr>
+                    <pic:cNvPr id="0" name="Picture 5"/>
+                    <pic:cNvPicPr>
+                      <a:picLocks noChangeAspect="1" noChangeArrowheads="1"/>
+                    </pic:cNvPicPr>
+                  </pic:nvPicPr>
+                  <pic:blipFill rotWithShape="1">
+                    <a:blip r:embed="rId17">
+                      <a:extLst>
+                        <a:ext uri="{28A0092B-C50C-407E-A947-70E740481C1C}">
+                          <a14:useLocalDpi xmlns:a14="http://schemas.microsoft.com/office/drawing/2010/main" val="0"/>
+                        </a:ext>
+                      </a:extLst>
+                    </a:blip>
+                    <a:srcRect b="2141"/>
+                    <a:stretch/>
+                  </pic:blipFill>
+                  <pic:spPr bwMode="auto">
+                    <a:xfrm>
+                      <a:off x="0" y="0"/>
+                      <a:ext cx="4737314" cy="6317925"/>
+                    </a:xfrm>
+                    <a:prstGeom prst="rect">
+                      <a:avLst/>
+                    </a:prstGeom>
+                    <a:noFill/>
+                    <a:ln>
+                      <a:noFill/>
+                    </a:ln>
+                    <a:extLst>
+                      <a:ext uri="{53640926-AAD7-44D8-BBD7-CCE9431645EC}">
+                        <a14:shadowObscured xmlns:a14="http://schemas.microsoft.com/office/drawing/2010/main"/>
+                      </a:ext>
+                    </a:extLst>
+                  </pic:spPr>
+                </pic:pic>
+              </a:graphicData>
+            </a:graphic>
+          </wp:inline>
+        </w:drawing>
+      </w:r>
+    </w:p>
+    <w:p>
+      <w:pPr>
+        <w:pStyle w:val="Prrafodelista"/>
+        <w:spacing w:line="360" w:lineRule="auto"/>
+        <w:ind w:left="0"/>
+      </w:pPr>
+    </w:p>
+    <w:p>
+      <w:pPr>
+        <w:pStyle w:val="Prrafodelista"/>
+        <w:spacing w:line="360" w:lineRule="auto"/>
+        <w:ind w:left="0"/>
+      </w:pPr>
+    </w:p>
+    <w:p>
+      <w:pPr>
+        <w:pStyle w:val="Prrafodelista"/>
+        <w:spacing w:line="360" w:lineRule="auto"/>
+        <w:ind w:left="0"/>
+      </w:pPr>
+    </w:p>
+    <w:p>
+      <w:pPr>
+        <w:pStyle w:val="Prrafodelista"/>
+        <w:spacing w:line="360" w:lineRule="auto"/>
+        <w:ind w:left="0"/>
+      </w:pPr>
+    </w:p>
+    <w:p>
+      <w:pPr>
+        <w:pStyle w:val="Prrafodelista"/>
+        <w:spacing w:line="360" w:lineRule="auto"/>
+        <w:ind w:left="0"/>
+      </w:pPr>
+    </w:p>
+    <w:p>
+      <w:pPr>
+        <w:pStyle w:val="Prrafodelista"/>
+        <w:spacing w:line="360" w:lineRule="auto"/>
+        <w:ind w:left="0"/>
+      </w:pPr>
+    </w:p>
+    <w:p>
+      <w:pPr>
+        <w:pStyle w:val="Prrafodelista"/>
+        <w:spacing w:line="360" w:lineRule="auto"/>
+        <w:ind w:left="0"/>
+      </w:pPr>
+    </w:p>
+    <w:p>
+      <w:pPr>
+        <w:pStyle w:val="Prrafodelista"/>
+        <w:spacing w:line="360" w:lineRule="auto"/>
+        <w:ind w:left="0"/>
+        <w:rPr>
+          <w:b/>
+        </w:rPr>
+      </w:pPr>
+      <w:r>
+        <w:rPr>
+          <w:b/>
+        </w:rPr>
+        <w:t>Análisis</w:t>
+      </w:r>
+    </w:p>
+    <w:p>
+      <w:pPr>
+        <w:pStyle w:val="Prrafodelista"/>
+        <w:spacing w:before="240" w:after="240" w:line="360" w:lineRule="auto"/>
+        <w:ind w:left="0"/>
+        <w:jc w:val="both"/>
+      </w:pPr>
+      <w:r>
+        <w:t xml:space="preserve">Como se puede observar en las tablas los buses con destino a El Cambio son los que menos pasajeros llevan una vez que </w:t>
+      </w:r>
+      <w:r>
+        <w:t>pasan</w:t>
+      </w:r>
+      <w:r>
+        <w:t xml:space="preserve"> por</w:t>
+      </w:r>
+      <w:r>
+        <w:t xml:space="preserve"> el Terminal, debido a que, la mayoría de pasajeros tienen como destino principal el Terminal. No siendo </w:t>
+      </w:r>
+      <w:r>
+        <w:t>así</w:t>
+      </w:r>
+      <w:r>
+        <w:t xml:space="preserve"> los buses que se dirigen al centro de la ciudad (incluye Puerto Bolívar) que se llevan la mayor cantidad de pasajeros y por lo tanto permanecen más tiempo estacionados en la espera del arribo de pasajeros.</w:t>
+      </w:r>
+    </w:p>
+    <w:p>
+      <w:pPr>
+        <w:pStyle w:val="Prrafodelista"/>
+        <w:spacing w:before="240" w:after="240" w:line="360" w:lineRule="auto"/>
+        <w:ind w:left="0"/>
+        <w:jc w:val="both"/>
+      </w:pPr>
+    </w:p>
+    <w:p>
+      <w:pPr>
+        <w:pStyle w:val="Prrafodelista"/>
+        <w:spacing w:before="240" w:after="240" w:line="360" w:lineRule="auto"/>
+        <w:ind w:left="0"/>
+        <w:jc w:val="both"/>
+      </w:pPr>
+      <w:r>
+        <w:t>Para aquellos buses con destino centro de la ciudad su permanencia en la parada es de mínimo 1 minuto y máximo 5 minutos, dependie</w:t>
+      </w:r>
+      <w:r>
+        <w:t>ndo de la cantidad de pasajeros y, para los buses con destino El Cambio un mínimo de 1 minuto y máximo de 2 minutos.</w:t>
+      </w:r>
+    </w:p>
+    <w:p>
+      <w:pPr>
+        <w:pStyle w:val="Prrafodelista"/>
+        <w:spacing w:before="240" w:line="360" w:lineRule="auto"/>
+        <w:ind w:left="0"/>
+        <w:jc w:val="center"/>
+      </w:pPr>
+    </w:p>
+    <w:p>
+      <w:pPr>
+        <w:pStyle w:val="Prrafodelista"/>
+        <w:spacing w:line="360" w:lineRule="auto"/>
+        <w:ind w:left="0"/>
+        <w:jc w:val="center"/>
+      </w:pPr>
+    </w:p>
+    <w:p>
+      <w:pPr>
+        <w:pStyle w:val="Prrafodelista"/>
+        <w:spacing w:line="360" w:lineRule="auto"/>
+        <w:ind w:left="0"/>
+        <w:jc w:val="center"/>
+      </w:pPr>
+    </w:p>
+    <w:p>
+      <w:pPr>
+        <w:pStyle w:val="Prrafodelista"/>
+        <w:spacing w:line="360" w:lineRule="auto"/>
+        <w:ind w:left="0"/>
+        <w:jc w:val="center"/>
+      </w:pPr>
+    </w:p>
+    <w:p>
+      <w:pPr>
+        <w:pStyle w:val="Prrafodelista"/>
+        <w:spacing w:line="360" w:lineRule="auto"/>
+        <w:ind w:left="0"/>
+        <w:jc w:val="center"/>
+      </w:pPr>
+    </w:p>
+    <w:p>
+      <w:pPr>
+        <w:pStyle w:val="Prrafodelista"/>
+        <w:spacing w:line="360" w:lineRule="auto"/>
+        <w:ind w:left="0"/>
+        <w:jc w:val="center"/>
+      </w:pPr>
+    </w:p>
+    <w:p>
+      <w:pPr>
+        <w:pStyle w:val="Prrafodelista"/>
+        <w:spacing w:line="360" w:lineRule="auto"/>
+        <w:ind w:left="0"/>
+        <w:jc w:val="center"/>
+      </w:pPr>
+    </w:p>
+    <w:p>
+      <w:pPr>
+        <w:pStyle w:val="Prrafodelista"/>
+        <w:spacing w:line="360" w:lineRule="auto"/>
+        <w:ind w:left="0"/>
+        <w:jc w:val="center"/>
+      </w:pPr>
+    </w:p>
+    <w:p>
+      <w:pPr>
+        <w:pStyle w:val="Prrafodelista"/>
+        <w:spacing w:line="360" w:lineRule="auto"/>
+        <w:ind w:left="0"/>
+        <w:jc w:val="center"/>
+      </w:pPr>
+    </w:p>
+    <w:p>
+      <w:pPr>
+        <w:pStyle w:val="Prrafodelista"/>
+        <w:spacing w:line="360" w:lineRule="auto"/>
+        <w:ind w:left="0"/>
+        <w:jc w:val="center"/>
+      </w:pPr>
+    </w:p>
+    <w:p>
+      <w:pPr>
+        <w:pStyle w:val="Prrafodelista"/>
+        <w:spacing w:line="360" w:lineRule="auto"/>
+        <w:ind w:left="0"/>
+        <w:jc w:val="center"/>
+      </w:pPr>
+    </w:p>
+    <w:p>
+      <w:pPr>
+        <w:pStyle w:val="Prrafodelista"/>
+        <w:spacing w:line="360" w:lineRule="auto"/>
+        <w:ind w:left="0"/>
+        <w:jc w:val="center"/>
+      </w:pPr>
+    </w:p>
+    <w:p>
+      <w:pPr>
+        <w:pStyle w:val="Prrafodelista"/>
+        <w:spacing w:line="360" w:lineRule="auto"/>
+        <w:ind w:left="0"/>
+        <w:jc w:val="center"/>
+      </w:pPr>
+    </w:p>
+    <w:p>
+      <w:pPr>
+        <w:pStyle w:val="Prrafodelista"/>
+        <w:spacing w:line="360" w:lineRule="auto"/>
+        <w:ind w:left="0"/>
+        <w:jc w:val="center"/>
+      </w:pPr>
+    </w:p>
+    <w:p>
+      <w:pPr>
+        <w:pStyle w:val="Prrafodelista"/>
+        <w:spacing w:line="360" w:lineRule="auto"/>
+        <w:ind w:left="0"/>
+        <w:jc w:val="center"/>
+      </w:pPr>
+    </w:p>
+    <w:p>
+      <w:pPr>
+        <w:pStyle w:val="Prrafodelista"/>
+        <w:spacing w:line="360" w:lineRule="auto"/>
+        <w:ind w:left="0"/>
+        <w:jc w:val="center"/>
+      </w:pPr>
+    </w:p>
+    <w:p>
+      <w:pPr>
+        <w:pStyle w:val="Prrafodelista"/>
+        <w:spacing w:line="360" w:lineRule="auto"/>
+        <w:ind w:left="0"/>
+        <w:jc w:val="center"/>
+      </w:pPr>
+    </w:p>
+    <w:p>
+      <w:pPr>
+        <w:pStyle w:val="Prrafodelista"/>
+        <w:spacing w:line="360" w:lineRule="auto"/>
+        <w:ind w:left="0"/>
+        <w:jc w:val="center"/>
+      </w:pPr>
+    </w:p>
+    <w:p>
+      <w:pPr>
+        <w:pStyle w:val="Prrafodelista"/>
+        <w:spacing w:line="360" w:lineRule="auto"/>
+        <w:ind w:left="0"/>
+        <w:jc w:val="center"/>
+      </w:pPr>
+    </w:p>
+    <w:p>
+      <w:pPr>
+        <w:pStyle w:val="Prrafodelista"/>
+        <w:spacing w:line="360" w:lineRule="auto"/>
+        <w:ind w:left="0"/>
+        <w:jc w:val="center"/>
+      </w:pPr>
+    </w:p>
+    <w:p>
+      <w:pPr>
+        <w:pStyle w:val="Prrafodelista"/>
+        <w:spacing w:line="360" w:lineRule="auto"/>
+        <w:ind w:left="0"/>
+        <w:jc w:val="both"/>
+        <w:rPr>
+          <w:b/>
+        </w:rPr>
+      </w:pPr>
+      <w:r>
+        <w:rPr>
+          <w:b/>
+        </w:rPr>
+        <w:t>Diagrama de barras</w:t>
+      </w:r>
+    </w:p>
+    <w:p>
+      <w:pPr>
+        <w:pStyle w:val="Prrafodelista"/>
+        <w:spacing w:line="360" w:lineRule="auto"/>
+        <w:ind w:left="0"/>
+        <w:jc w:val="both"/>
+      </w:pPr>
+      <w:r>
+        <w:t>Basándose en el periodo de 1 hora 15 minutos se realiza el siguiente análisis.</w:t>
+      </w:r>
+    </w:p>
+    <w:p>
+      <w:pPr>
+        <w:pStyle w:val="Prrafodelista"/>
+        <w:spacing w:line="360" w:lineRule="auto"/>
+        <w:ind w:left="0"/>
+        <w:jc w:val="both"/>
+      </w:pPr>
+      <w:r>
+        <w:rPr>
+          <w:b/>
+        </w:rPr>
+        <w:t>Origen</w:t>
+      </w:r>
+      <w:r>
+        <w:t>: Centro de la ciudad (incluye Puerto Bolívar)</w:t>
+      </w:r>
+    </w:p>
+    <w:p>
+      <w:pPr>
+        <w:pStyle w:val="Prrafodelista"/>
+        <w:spacing w:line="360" w:lineRule="auto"/>
+        <w:ind w:left="0"/>
+        <w:jc w:val="center"/>
+      </w:pPr>
+      <w:r>
+        <w:rPr>
+          <w:noProof/>
+          <w:lang w:val="es-EC" w:eastAsia="es-EC"/>
+        </w:rPr>
+        <w:drawing>
+          <wp:inline distT="0" distB="0" distL="0" distR="0" wp14:anchorId="611B3E5E">
+            <wp:extent cx="3383334" cy="2033751"/>
+            <wp:effectExtent l="0" t="0" r="7620" b="5080"/>
+            <wp:docPr id="30" name="Imagen 30"/>
+            <wp:cNvGraphicFramePr>
+              <a:graphicFrameLocks xmlns:a="http://schemas.openxmlformats.org/drawingml/2006/main" noChangeAspect="1"/>
+            </wp:cNvGraphicFramePr>
+            <a:graphic xmlns:a="http://schemas.openxmlformats.org/drawingml/2006/main">
+              <a:graphicData uri="http://schemas.openxmlformats.org/drawingml/2006/picture">
+                <pic:pic xmlns:pic="http://schemas.openxmlformats.org/drawingml/2006/picture">
+                  <pic:nvPicPr>
+                    <pic:cNvPr id="0" name="Picture 8"/>
+                    <pic:cNvPicPr>
+                      <a:picLocks noChangeAspect="1" noChangeArrowheads="1"/>
+                    </pic:cNvPicPr>
+                  </pic:nvPicPr>
+                  <pic:blipFill>
+                    <a:blip r:embed="rId18">
+                      <a:extLst>
+                        <a:ext uri="{28A0092B-C50C-407E-A947-70E740481C1C}">
+                          <a14:useLocalDpi xmlns:a14="http://schemas.microsoft.com/office/drawing/2010/main" val="0"/>
+                        </a:ext>
+                      </a:extLst>
+                    </a:blip>
+                    <a:srcRect/>
+                    <a:stretch>
+                      <a:fillRect/>
+                    </a:stretch>
+                  </pic:blipFill>
+                  <pic:spPr bwMode="auto">
+                    <a:xfrm>
+                      <a:off x="0" y="0"/>
+                      <a:ext cx="3424493" cy="2058492"/>
+                    </a:xfrm>
+                    <a:prstGeom prst="rect">
+                      <a:avLst/>
+                    </a:prstGeom>
+                    <a:noFill/>
+                  </pic:spPr>
+                </pic:pic>
+              </a:graphicData>
+            </a:graphic>
+          </wp:inline>
+        </w:drawing>
+      </w:r>
+    </w:p>
+    <w:p>
+      <w:pPr>
+        <w:pStyle w:val="Prrafodelista"/>
+        <w:spacing w:line="360" w:lineRule="auto"/>
+        <w:ind w:left="0"/>
+        <w:jc w:val="both"/>
+      </w:pPr>
+      <w:r>
+        <w:t xml:space="preserve">Llegaron 15 buses correspondientes a la línea </w:t>
+      </w:r>
+      <w:r>
+        <w:t>1 de la empresa OROCONTI con origen centro de la ciudad.</w:t>
+      </w:r>
+      <w:r>
+        <w:t xml:space="preserve"> La cantidad total de pasajeros que se quedaron en el Terminal fueron 233.</w:t>
+      </w:r>
+    </w:p>
+    <w:p>
+      <w:pPr>
+        <w:pStyle w:val="Prrafodelista"/>
+        <w:spacing w:line="360" w:lineRule="auto"/>
+        <w:ind w:left="0"/>
+        <w:jc w:val="center"/>
+      </w:pPr>
+      <w:r>
+        <w:rPr>
+          <w:noProof/>
+          <w:lang w:val="es-EC" w:eastAsia="es-EC"/>
+        </w:rPr>
+        <w:drawing>
+          <wp:inline distT="0" distB="0" distL="0" distR="0" wp14:anchorId="5ADACD57">
+            <wp:extent cx="3562350" cy="2141356"/>
+            <wp:effectExtent l="0" t="0" r="0" b="0"/>
+            <wp:docPr id="32" name="Imagen 32"/>
+            <wp:cNvGraphicFramePr>
+              <a:graphicFrameLocks xmlns:a="http://schemas.openxmlformats.org/drawingml/2006/main" noChangeAspect="1"/>
+            </wp:cNvGraphicFramePr>
+            <a:graphic xmlns:a="http://schemas.openxmlformats.org/drawingml/2006/main">
+              <a:graphicData uri="http://schemas.openxmlformats.org/drawingml/2006/picture">
+                <pic:pic xmlns:pic="http://schemas.openxmlformats.org/drawingml/2006/picture">
+                  <pic:nvPicPr>
+                    <pic:cNvPr id="0" name="Picture 9"/>
+                    <pic:cNvPicPr>
+                      <a:picLocks noChangeAspect="1" noChangeArrowheads="1"/>
+                    </pic:cNvPicPr>
+                  </pic:nvPicPr>
+                  <pic:blipFill>
+                    <a:blip r:embed="rId19">
+                      <a:extLst>
+                        <a:ext uri="{28A0092B-C50C-407E-A947-70E740481C1C}">
+                          <a14:useLocalDpi xmlns:a14="http://schemas.microsoft.com/office/drawing/2010/main" val="0"/>
+                        </a:ext>
+                      </a:extLst>
+                    </a:blip>
+                    <a:srcRect/>
+                    <a:stretch>
+                      <a:fillRect/>
+                    </a:stretch>
+                  </pic:blipFill>
+                  <pic:spPr bwMode="auto">
+                    <a:xfrm>
+                      <a:off x="0" y="0"/>
+                      <a:ext cx="3597923" cy="2162739"/>
+                    </a:xfrm>
+                    <a:prstGeom prst="rect">
+                      <a:avLst/>
+                    </a:prstGeom>
+                    <a:noFill/>
+                  </pic:spPr>
+                </pic:pic>
+              </a:graphicData>
+            </a:graphic>
+          </wp:inline>
+        </w:drawing>
+      </w:r>
+    </w:p>
+    <w:p>
+      <w:pPr>
+        <w:pStyle w:val="Prrafodelista"/>
+        <w:spacing w:line="360" w:lineRule="auto"/>
+        <w:ind w:left="0"/>
+        <w:jc w:val="both"/>
+      </w:pPr>
+      <w:r>
+        <w:t xml:space="preserve">De manera similar llegaron </w:t>
+      </w:r>
+      <w:r>
+        <w:t>23</w:t>
+      </w:r>
+      <w:r>
+        <w:t xml:space="preserve"> buses correspondientes a la línea 13 de la empresa Ciudad de Machala</w:t>
+      </w:r>
+      <w:r>
+        <w:t xml:space="preserve"> con origen centro de la ciudad</w:t>
+      </w:r>
+      <w:r>
+        <w:t>. La cantidad total de pasajeros que se quedaron en el Terminal fueron 320.</w:t>
+      </w:r>
+    </w:p>
+    <w:p>
+      <w:pPr>
+        <w:pStyle w:val="Prrafodelista"/>
+        <w:spacing w:line="360" w:lineRule="auto"/>
+        <w:ind w:left="0"/>
+        <w:jc w:val="center"/>
+      </w:pPr>
+    </w:p>
+    <w:p>
+      <w:pPr>
+        <w:pStyle w:val="Prrafodelista"/>
+        <w:spacing w:line="360" w:lineRule="auto"/>
+        <w:ind w:left="0"/>
+        <w:jc w:val="center"/>
+      </w:pPr>
+    </w:p>
+    <w:p>
+      <w:pPr>
+        <w:pStyle w:val="Prrafodelista"/>
+        <w:spacing w:line="360" w:lineRule="auto"/>
+        <w:ind w:left="0"/>
+        <w:jc w:val="center"/>
+      </w:pPr>
+    </w:p>
+    <w:p>
+      <w:pPr>
+        <w:pStyle w:val="Prrafodelista"/>
+        <w:spacing w:line="360" w:lineRule="auto"/>
+        <w:ind w:left="0"/>
+        <w:jc w:val="center"/>
+      </w:pPr>
+    </w:p>
+    <w:p>
+      <w:pPr>
+        <w:pStyle w:val="Prrafodelista"/>
+        <w:spacing w:line="360" w:lineRule="auto"/>
+        <w:ind w:left="0"/>
+        <w:jc w:val="center"/>
+      </w:pPr>
+    </w:p>
+    <w:p>
+      <w:pPr>
+        <w:pStyle w:val="Prrafodelista"/>
+        <w:spacing w:line="360" w:lineRule="auto"/>
+        <w:ind w:left="0"/>
+        <w:jc w:val="center"/>
+      </w:pPr>
+    </w:p>
+    <w:p>
+      <w:pPr>
+        <w:pStyle w:val="Prrafodelista"/>
+        <w:spacing w:line="360" w:lineRule="auto"/>
+        <w:ind w:left="0"/>
+      </w:pPr>
+      <w:r>
+        <w:rPr>
+          <w:b/>
+        </w:rPr>
+        <w:t>Origen</w:t>
+      </w:r>
+      <w:r>
+        <w:t>: El Cambio</w:t>
+      </w:r>
+    </w:p>
+    <w:p>
+      <w:pPr>
+        <w:pStyle w:val="Prrafodelista"/>
+        <w:spacing w:line="360" w:lineRule="auto"/>
+        <w:ind w:left="0"/>
+        <w:jc w:val="center"/>
+      </w:pPr>
+      <w:r>
+        <w:rPr>
+          <w:noProof/>
+          <w:lang w:val="es-EC" w:eastAsia="es-EC"/>
+        </w:rPr>
+        <w:drawing>
+          <wp:inline distT="0" distB="0" distL="0" distR="0" wp14:anchorId="2547D375">
+            <wp:extent cx="3962400" cy="2381830"/>
+            <wp:effectExtent l="0" t="0" r="0" b="0"/>
+            <wp:docPr id="34" name="Imagen 34"/>
+            <wp:cNvGraphicFramePr>
+              <a:graphicFrameLocks xmlns:a="http://schemas.openxmlformats.org/drawingml/2006/main" noChangeAspect="1"/>
+            </wp:cNvGraphicFramePr>
+            <a:graphic xmlns:a="http://schemas.openxmlformats.org/drawingml/2006/main">
+              <a:graphicData uri="http://schemas.openxmlformats.org/drawingml/2006/picture">
+                <pic:pic xmlns:pic="http://schemas.openxmlformats.org/drawingml/2006/picture">
+                  <pic:nvPicPr>
+                    <pic:cNvPr id="0" name="Picture 10"/>
+                    <pic:cNvPicPr>
+                      <a:picLocks noChangeAspect="1" noChangeArrowheads="1"/>
+                    </pic:cNvPicPr>
+                  </pic:nvPicPr>
+                  <pic:blipFill>
+                    <a:blip r:embed="rId20">
+                      <a:extLst>
+                        <a:ext uri="{28A0092B-C50C-407E-A947-70E740481C1C}">
+                          <a14:useLocalDpi xmlns:a14="http://schemas.microsoft.com/office/drawing/2010/main" val="0"/>
+                        </a:ext>
+                      </a:extLst>
+                    </a:blip>
+                    <a:srcRect/>
+                    <a:stretch>
+                      <a:fillRect/>
+                    </a:stretch>
+                  </pic:blipFill>
+                  <pic:spPr bwMode="auto">
+                    <a:xfrm>
+                      <a:off x="0" y="0"/>
+                      <a:ext cx="3979599" cy="2392169"/>
+                    </a:xfrm>
+                    <a:prstGeom prst="rect">
+                      <a:avLst/>
+                    </a:prstGeom>
+                    <a:noFill/>
+                  </pic:spPr>
+                </pic:pic>
+              </a:graphicData>
+            </a:graphic>
+          </wp:inline>
+        </w:drawing>
+      </w:r>
+    </w:p>
+    <w:p>
+      <w:pPr>
+        <w:pStyle w:val="Prrafodelista"/>
+        <w:spacing w:line="360" w:lineRule="auto"/>
+        <w:ind w:left="0"/>
+        <w:jc w:val="both"/>
+      </w:pPr>
+      <w:r>
+        <w:t>Llegaron 18 buses correspondientes a la línea 1 de la empresa OROCONTI con origen El Cambio. La cantidad total de pasajeros que se quedaron en el Terminal fueron 27.</w:t>
+      </w:r>
+    </w:p>
+    <w:p>
+      <w:pPr>
+        <w:pStyle w:val="Prrafodelista"/>
+        <w:spacing w:line="360" w:lineRule="auto"/>
+        <w:ind w:left="0"/>
+        <w:jc w:val="center"/>
+      </w:pPr>
+      <w:r>
+        <w:rPr>
+          <w:noProof/>
+          <w:lang w:val="es-EC" w:eastAsia="es-EC"/>
+        </w:rPr>
+        <w:drawing>
+          <wp:inline distT="0" distB="0" distL="0" distR="0" wp14:anchorId="23872983">
+            <wp:extent cx="3990975" cy="2399007"/>
+            <wp:effectExtent l="0" t="0" r="0" b="1905"/>
+            <wp:docPr id="36" name="Imagen 36"/>
+            <wp:cNvGraphicFramePr>
+              <a:graphicFrameLocks xmlns:a="http://schemas.openxmlformats.org/drawingml/2006/main" noChangeAspect="1"/>
+            </wp:cNvGraphicFramePr>
+            <a:graphic xmlns:a="http://schemas.openxmlformats.org/drawingml/2006/main">
+              <a:graphicData uri="http://schemas.openxmlformats.org/drawingml/2006/picture">
+                <pic:pic xmlns:pic="http://schemas.openxmlformats.org/drawingml/2006/picture">
+                  <pic:nvPicPr>
+                    <pic:cNvPr id="0" name="Picture 11"/>
+                    <pic:cNvPicPr>
+                      <a:picLocks noChangeAspect="1" noChangeArrowheads="1"/>
+                    </pic:cNvPicPr>
+                  </pic:nvPicPr>
+                  <pic:blipFill>
+                    <a:blip r:embed="rId21">
+                      <a:extLst>
+                        <a:ext uri="{28A0092B-C50C-407E-A947-70E740481C1C}">
+                          <a14:useLocalDpi xmlns:a14="http://schemas.microsoft.com/office/drawing/2010/main" val="0"/>
+                        </a:ext>
+                      </a:extLst>
+                    </a:blip>
+                    <a:srcRect/>
+                    <a:stretch>
+                      <a:fillRect/>
+                    </a:stretch>
+                  </pic:blipFill>
+                  <pic:spPr bwMode="auto">
+                    <a:xfrm>
+                      <a:off x="0" y="0"/>
+                      <a:ext cx="4005999" cy="2408038"/>
+                    </a:xfrm>
+                    <a:prstGeom prst="rect">
+                      <a:avLst/>
+                    </a:prstGeom>
+                    <a:noFill/>
+                  </pic:spPr>
+                </pic:pic>
+              </a:graphicData>
+            </a:graphic>
+          </wp:inline>
+        </w:drawing>
+      </w:r>
+    </w:p>
+    <w:p>
+      <w:pPr>
+        <w:pStyle w:val="Prrafodelista"/>
+        <w:spacing w:line="360" w:lineRule="auto"/>
+        <w:ind w:left="0"/>
+        <w:jc w:val="both"/>
+      </w:pPr>
+      <w:r>
+        <w:t>De manera similar llegaron 17 buses correspondientes a la línea 13 de la empresa Ciudad de Machala con origen El Cambio. La cantidad total de pasajeros que se quedaron en el Terminal fueron 17.</w:t>
+      </w:r>
+    </w:p>
+    <w:p>
+      <w:pPr>
+        <w:pStyle w:val="Prrafodelista"/>
+        <w:spacing w:line="360" w:lineRule="auto"/>
+        <w:ind w:left="0"/>
+        <w:jc w:val="both"/>
+      </w:pPr>
+    </w:p>
+    <w:p>
+      <w:pPr>
+        <w:pStyle w:val="Prrafodelista"/>
+        <w:spacing w:line="360" w:lineRule="auto"/>
+        <w:ind w:left="0"/>
+        <w:jc w:val="both"/>
+      </w:pPr>
+    </w:p>
+    <w:p>
+      <w:pPr>
+        <w:pStyle w:val="Prrafodelista"/>
+        <w:spacing w:line="360" w:lineRule="auto"/>
+        <w:ind w:left="0"/>
+        <w:jc w:val="both"/>
+      </w:pPr>
+    </w:p>
+    <w:p>
+      <w:pPr>
+        <w:pStyle w:val="Prrafodelista"/>
+        <w:spacing w:line="360" w:lineRule="auto"/>
+        <w:ind w:left="0"/>
+        <w:jc w:val="both"/>
+      </w:pPr>
+    </w:p>
+    <w:p>
+      <w:pPr>
+        <w:pStyle w:val="Prrafodelista"/>
+        <w:spacing w:line="360" w:lineRule="auto"/>
+        <w:ind w:left="0"/>
+        <w:jc w:val="both"/>
+      </w:pPr>
+    </w:p>
+    <w:p>
+      <w:pPr>
+        <w:pStyle w:val="Prrafodelista"/>
+        <w:spacing w:line="360" w:lineRule="auto"/>
+        <w:ind w:left="0"/>
+        <w:jc w:val="both"/>
+      </w:pPr>
+    </w:p>
+    <w:p>
+      <w:pPr>
+        <w:pStyle w:val="Prrafodelista"/>
+        <w:spacing w:line="360" w:lineRule="auto"/>
+        <w:ind w:left="0"/>
+        <w:rPr>
+          <w:b/>
+        </w:rPr>
+      </w:pPr>
+      <w:r>
+        <w:rPr>
+          <w:b/>
+        </w:rPr>
+        <w:t>Recorrido completo de la línea 1 – 13.</w:t>
+      </w:r>
+    </w:p>
+    <w:p>
+      <w:pPr>
+        <w:pStyle w:val="Prrafodelista"/>
+        <w:spacing w:line="360" w:lineRule="auto"/>
+        <w:ind w:left="0"/>
+      </w:pPr>
+      <w:r>
+        <w:t xml:space="preserve">Desde </w:t>
+      </w:r>
+      <w:r>
+        <w:t>Puerto Bolívar hasta la estación.</w:t>
+      </w:r>
+      <w:r>
+        <w:t xml:space="preserve"> </w:t>
+      </w:r>
+    </w:p>
+    <w:p>
+      <w:pPr>
+        <w:pStyle w:val="Prrafodelista"/>
+        <w:spacing w:line="360" w:lineRule="auto"/>
+        <w:ind w:left="0"/>
+      </w:pPr>
+      <w:r>
+        <w:drawing>
+          <wp:inline distT="0" distB="0" distL="0" distR="0">
+            <wp:extent cx="5275118" cy="5990897"/>
+            <wp:effectExtent l="0" t="0" r="1905" b="0"/>
+            <wp:docPr id="20" name="Imagen 20"/>
+            <wp:cNvGraphicFramePr>
+              <a:graphicFrameLocks xmlns:a="http://schemas.openxmlformats.org/drawingml/2006/main" noChangeAspect="1"/>
+            </wp:cNvGraphicFramePr>
+            <a:graphic xmlns:a="http://schemas.openxmlformats.org/drawingml/2006/main">
+              <a:graphicData uri="http://schemas.openxmlformats.org/drawingml/2006/picture">
+                <pic:pic xmlns:pic="http://schemas.openxmlformats.org/drawingml/2006/picture">
+                  <pic:nvPicPr>
+                    <pic:cNvPr id="0" name="Picture 7"/>
+                    <pic:cNvPicPr>
+                      <a:picLocks noChangeAspect="1" noChangeArrowheads="1"/>
+                    </pic:cNvPicPr>
+                  </pic:nvPicPr>
+                  <pic:blipFill>
+                    <a:blip r:embed="rId22">
+                      <a:extLst>
+                        <a:ext uri="{28A0092B-C50C-407E-A947-70E740481C1C}">
+                          <a14:useLocalDpi xmlns:a14="http://schemas.microsoft.com/office/drawing/2010/main" val="0"/>
+                        </a:ext>
+                      </a:extLst>
+                    </a:blip>
+                    <a:srcRect/>
+                    <a:stretch>
+                      <a:fillRect/>
+                    </a:stretch>
+                  </pic:blipFill>
+                  <pic:spPr bwMode="auto">
+                    <a:xfrm>
+                      <a:off x="0" y="0"/>
+                      <a:ext cx="5284654" cy="6001727"/>
+                    </a:xfrm>
+                    <a:prstGeom prst="rect">
+                      <a:avLst/>
+                    </a:prstGeom>
+                    <a:noFill/>
+                    <a:ln>
+                      <a:noFill/>
+                    </a:ln>
+                  </pic:spPr>
+                </pic:pic>
+              </a:graphicData>
+            </a:graphic>
+          </wp:inline>
+        </w:drawing>
+      </w:r>
+    </w:p>
+    <w:p>
+      <w:pPr>
+        <w:pStyle w:val="Prrafodelista"/>
+        <w:spacing w:line="360" w:lineRule="auto"/>
+        <w:ind w:left="0"/>
+        <w:jc w:val="center"/>
+      </w:pPr>
+    </w:p>
+    <w:p>
+      <w:pPr>
+        <w:pStyle w:val="Prrafodelista"/>
+        <w:spacing w:line="360" w:lineRule="auto"/>
+        <w:ind w:left="0"/>
+        <w:jc w:val="center"/>
+      </w:pPr>
+    </w:p>
+    <w:p>
+      <w:pPr>
+        <w:pStyle w:val="Prrafodelista"/>
+        <w:spacing w:line="360" w:lineRule="auto"/>
+        <w:ind w:left="0"/>
+        <w:jc w:val="center"/>
+      </w:pPr>
+    </w:p>
+    <w:p>
+      <w:pPr>
+        <w:pStyle w:val="Prrafodelista"/>
+        <w:spacing w:line="360" w:lineRule="auto"/>
+        <w:ind w:left="0"/>
+        <w:jc w:val="center"/>
+      </w:pPr>
+    </w:p>
+    <w:p>
+      <w:pPr>
+        <w:pStyle w:val="Prrafodelista"/>
+        <w:spacing w:line="360" w:lineRule="auto"/>
+        <w:ind w:left="0"/>
+        <w:jc w:val="center"/>
+      </w:pPr>
+    </w:p>
+    <w:p>
+      <w:pPr>
+        <w:pStyle w:val="Prrafodelista"/>
+        <w:spacing w:line="360" w:lineRule="auto"/>
+        <w:ind w:left="0"/>
+        <w:jc w:val="center"/>
+      </w:pPr>
+    </w:p>
+    <w:p>
+      <w:pPr>
+        <w:pStyle w:val="Prrafodelista"/>
+        <w:spacing w:line="360" w:lineRule="auto"/>
+        <w:ind w:left="0"/>
+      </w:pPr>
+      <w:r>
+        <w:t>Desde la estación hasta Puerto Bolívar.</w:t>
+      </w:r>
+    </w:p>
+    <w:p>
+      <w:pPr>
+        <w:pStyle w:val="Prrafodelista"/>
+        <w:spacing w:line="360" w:lineRule="auto"/>
+        <w:ind w:left="0"/>
+        <w:jc w:val="center"/>
+      </w:pPr>
+      <w:r>
+        <w:drawing>
+          <wp:inline distT="0" distB="0" distL="0" distR="0">
+            <wp:extent cx="5486400" cy="6294161"/>
+            <wp:effectExtent l="0" t="0" r="0" b="0"/>
+            <wp:docPr id="18" name="Imagen 18"/>
+            <wp:cNvGraphicFramePr>
+              <a:graphicFrameLocks xmlns:a="http://schemas.openxmlformats.org/drawingml/2006/main" noChangeAspect="1"/>
+            </wp:cNvGraphicFramePr>
+            <a:graphic xmlns:a="http://schemas.openxmlformats.org/drawingml/2006/main">
+              <a:graphicData uri="http://schemas.openxmlformats.org/drawingml/2006/picture">
+                <pic:pic xmlns:pic="http://schemas.openxmlformats.org/drawingml/2006/picture">
+                  <pic:nvPicPr>
+                    <pic:cNvPr id="0" name="Picture 5"/>
+                    <pic:cNvPicPr>
+                      <a:picLocks noChangeAspect="1" noChangeArrowheads="1"/>
+                    </pic:cNvPicPr>
+                  </pic:nvPicPr>
+                  <pic:blipFill>
+                    <a:blip r:embed="rId23">
+                      <a:extLst>
+                        <a:ext uri="{28A0092B-C50C-407E-A947-70E740481C1C}">
+                          <a14:useLocalDpi xmlns:a14="http://schemas.microsoft.com/office/drawing/2010/main" val="0"/>
+                        </a:ext>
+                      </a:extLst>
+                    </a:blip>
+                    <a:srcRect/>
+                    <a:stretch>
+                      <a:fillRect/>
+                    </a:stretch>
+                  </pic:blipFill>
+                  <pic:spPr bwMode="auto">
+                    <a:xfrm>
+                      <a:off x="0" y="0"/>
+                      <a:ext cx="5486400" cy="6294161"/>
+                    </a:xfrm>
+                    <a:prstGeom prst="rect">
+                      <a:avLst/>
+                    </a:prstGeom>
+                    <a:noFill/>
+                    <a:ln>
+                      <a:noFill/>
+                    </a:ln>
+                  </pic:spPr>
+                </pic:pic>
+              </a:graphicData>
+            </a:graphic>
+          </wp:inline>
+        </w:drawing>
+      </w:r>
+    </w:p>
+    <w:p>
+      <w:pPr>
+        <w:pStyle w:val="Prrafodelista"/>
+        <w:spacing w:line="360" w:lineRule="auto"/>
+        <w:ind w:left="0"/>
+        <w:jc w:val="center"/>
+      </w:pPr>
+    </w:p>
+    <w:p>
+      <w:pPr>
+        <w:pStyle w:val="Prrafodelista"/>
+        <w:spacing w:line="360" w:lineRule="auto"/>
+        <w:ind w:left="0"/>
+        <w:jc w:val="center"/>
+      </w:pPr>
+    </w:p>
+    <w:p>
+      <w:pPr>
+        <w:pStyle w:val="Prrafodelista"/>
+        <w:spacing w:line="360" w:lineRule="auto"/>
+        <w:ind w:left="0"/>
+        <w:jc w:val="center"/>
+      </w:pPr>
+    </w:p>
+    <w:p>
+      <w:pPr>
+        <w:pStyle w:val="Prrafodelista"/>
+        <w:spacing w:line="360" w:lineRule="auto"/>
+        <w:ind w:left="0"/>
+        <w:jc w:val="center"/>
+      </w:pPr>
+    </w:p>
+    <w:p>
+      <w:pPr>
+        <w:pStyle w:val="Prrafodelista"/>
+        <w:spacing w:line="360" w:lineRule="auto"/>
+        <w:ind w:left="0"/>
+        <w:jc w:val="center"/>
+      </w:pPr>
+    </w:p>
+    <w:p>
+      <w:pPr>
+        <w:pStyle w:val="Prrafodelista"/>
+        <w:spacing w:line="360" w:lineRule="auto"/>
+        <w:ind w:left="0"/>
+        <w:jc w:val="center"/>
+      </w:pPr>
+    </w:p>
+    <w:p>
+      <w:pPr>
+        <w:pStyle w:val="Prrafodelista"/>
+        <w:spacing w:line="360" w:lineRule="auto"/>
+        <w:ind w:left="0"/>
+        <w:rPr>
+          <w:b/>
+        </w:rPr>
+      </w:pPr>
+      <w:r>
+        <w:rPr>
+          <w:b/>
+        </w:rPr>
+        <w:t>Análisis</w:t>
+      </w:r>
+    </w:p>
+    <w:p>
+      <w:pPr>
+        <w:pStyle w:val="Prrafodelista"/>
+        <w:spacing w:line="360" w:lineRule="auto"/>
+        <w:ind w:left="0"/>
+        <w:jc w:val="both"/>
+      </w:pPr>
+      <w:r>
+        <w:t>Durant</w:t>
+      </w:r>
+      <w:r>
+        <w:t>e su</w:t>
+      </w:r>
+      <w:r>
+        <w:t xml:space="preserve"> recorrido los buses hacen varias paradas. Sin embargo, el tiempo que le toma a un bus llegar a la siguiente no</w:t>
+      </w:r>
+      <w:r>
+        <w:t xml:space="preserve"> siempre</w:t>
+      </w:r>
+      <w:r>
+        <w:t xml:space="preserve"> son iguales. Todas las líneas de buses cuentan con un sistema de tiempo de marcada por tramos</w:t>
+      </w:r>
+      <w:r>
+        <w:t xml:space="preserve"> que consiste en definir tiempos que el bus debe cumplir al culminar un tramo</w:t>
+      </w:r>
+      <w:r>
+        <w:t>, que está formado por más de una parada; como</w:t>
+      </w:r>
+      <w:r>
+        <w:t xml:space="preserve"> ejemplo, de la Universidad </w:t>
+      </w:r>
+      <w:r>
+        <w:t>Técnica</w:t>
+      </w:r>
+      <w:r>
+        <w:t xml:space="preserve"> de Machala al Terminal, por medio de la entrevista a un chofer de la línea 1 pudimos conocer que se demora aproximadamente 5 minutos y al realizar el recorrido en un bus de la línea 1 pudimos comprobar que el tiempo real con el propuesto coinciden.</w:t>
+      </w:r>
+    </w:p>
+    <w:p>
+      <w:pPr>
+        <w:pStyle w:val="Prrafodelista"/>
+        <w:spacing w:line="360" w:lineRule="auto"/>
+        <w:ind w:left="0"/>
+        <w:jc w:val="both"/>
+      </w:pPr>
+      <w:r>
+        <w:t>E</w:t>
+      </w:r>
+      <w:r>
+        <w:t>l tiempo que le toma a un bus</w:t>
+      </w:r>
+      <w:r>
+        <w:t xml:space="preserve"> salir de Puerto Bolívar y llegar a la estación (Frente Militar Bolívar para la línea 13) es de aproximadamente 55 minutos y de la estación a Puerto Bolívar de 57 dand</w:t>
+      </w:r>
+      <w:r>
+        <w:t>o un total de 1 hora 52 minutos; que coincide con la respuesta a la entrevista del chofer de la línea 13.</w:t>
+      </w:r>
+    </w:p>
+    <w:p>
+      <w:pPr>
+        <w:pStyle w:val="Prrafodelista"/>
+        <w:spacing w:line="360" w:lineRule="auto"/>
+        <w:ind w:left="0"/>
+        <w:jc w:val="both"/>
+      </w:pPr>
+      <w:r>
+        <w:t>Si tomamos como origen la primera parada en Puerto Bolívar (</w:t>
+      </w:r>
+      <w:r>
+        <w:t xml:space="preserve">Gral. Córdova </w:t>
+      </w:r>
+      <w:r>
+        <w:t>y</w:t>
+      </w:r>
+      <w:r>
+        <w:t xml:space="preserve"> Gonzalo Córdova</w:t>
+      </w:r>
+      <w:r>
+        <w:t>) y destino el Term</w:t>
       </w:r>
       <w:bookmarkStart w:id="0" w:name="_GoBack"/>
       <w:bookmarkEnd w:id="0"/>
       <w:r>
-        <w:rPr>
-          <w:b/>
-        </w:rPr>
-        <w:t>.</w:t>
-      </w:r>
-    </w:p>
-    <w:p>
-      <w:pPr>
-        <w:pStyle w:val="Prrafodelista"/>
-        <w:spacing w:line="360" w:lineRule="auto"/>
-        <w:jc w:val="center"/>
-        <w:rPr>
-          <w:b/>
-        </w:rPr>
-      </w:pPr>
-    </w:p>
-    <w:p>
-      <w:pPr>
-        <w:pStyle w:val="Prrafodelista"/>
-        <w:spacing w:line="360" w:lineRule="auto"/>
-        <w:ind w:left="0"/>
-        <w:jc w:val="both"/>
-        <w:rPr>
-          <w:b/>
-        </w:rPr>
-      </w:pPr>
-      <w:r>
-        <w:rPr>
-          <w:b/>
-        </w:rPr>
-        <w:t>1. ¿Cuántas veces en el día el bus pasa por la parada del Terminal?</w:t>
-      </w:r>
-    </w:p>
-    <w:p>
-      <w:pPr>
-        <w:pStyle w:val="Prrafodelista"/>
-        <w:spacing w:line="360" w:lineRule="auto"/>
-        <w:ind w:left="0"/>
-        <w:jc w:val="both"/>
-      </w:pPr>
-      <w:r>
-        <w:t>De 20 a 25 veces.</w:t>
-      </w:r>
-    </w:p>
-    <w:p>
-      <w:pPr>
-        <w:pStyle w:val="Prrafodelista"/>
-        <w:spacing w:line="360" w:lineRule="auto"/>
-        <w:ind w:left="0"/>
-        <w:jc w:val="both"/>
-      </w:pPr>
-    </w:p>
-    <w:p>
-      <w:pPr>
-        <w:pStyle w:val="Prrafodelista"/>
-        <w:spacing w:line="360" w:lineRule="auto"/>
-        <w:ind w:left="0"/>
-        <w:jc w:val="both"/>
-        <w:rPr>
-          <w:b/>
-        </w:rPr>
-      </w:pPr>
-      <w:r>
-        <w:rPr>
-          <w:b/>
-        </w:rPr>
-        <w:t xml:space="preserve">2. </w:t>
-      </w:r>
-      <w:r>
-        <w:rPr>
-          <w:b/>
-        </w:rPr>
-        <w:t>¿Cuánto tiempo le toma en culminar todo el recorrido?</w:t>
-      </w:r>
-    </w:p>
-    <w:p>
-      <w:pPr>
-        <w:pStyle w:val="Prrafodelista"/>
-        <w:spacing w:line="360" w:lineRule="auto"/>
-        <w:ind w:left="0"/>
-        <w:jc w:val="both"/>
-      </w:pPr>
-      <w:r>
-        <w:t>De Puerto Bolívar a la estación una hora y 25 minutos.</w:t>
-      </w:r>
-    </w:p>
-    <w:p>
-      <w:pPr>
-        <w:pStyle w:val="Prrafodelista"/>
-        <w:spacing w:line="360" w:lineRule="auto"/>
-        <w:ind w:left="0"/>
-        <w:jc w:val="both"/>
-      </w:pPr>
-      <w:r>
-        <w:t xml:space="preserve">De la estación a Puerto Bolívar </w:t>
-      </w:r>
-      <w:r>
-        <w:t>45 minutos.</w:t>
-      </w:r>
-    </w:p>
-    <w:p>
-      <w:pPr>
-        <w:pStyle w:val="Prrafodelista"/>
-        <w:spacing w:line="360" w:lineRule="auto"/>
-        <w:ind w:left="0"/>
-        <w:jc w:val="both"/>
-      </w:pPr>
-    </w:p>
-    <w:p>
-      <w:pPr>
-        <w:pStyle w:val="Prrafodelista"/>
-        <w:spacing w:line="360" w:lineRule="auto"/>
-        <w:ind w:left="0"/>
-        <w:jc w:val="both"/>
-        <w:rPr>
-          <w:b/>
-        </w:rPr>
-      </w:pPr>
-      <w:r>
-        <w:rPr>
-          <w:b/>
-        </w:rPr>
-        <w:t>3. ¿</w:t>
-      </w:r>
-      <w:r>
-        <w:rPr>
-          <w:b/>
-        </w:rPr>
-        <w:t>A qué velocidad circula el bus durante su recorrido?</w:t>
-      </w:r>
-    </w:p>
-    <w:p>
-      <w:pPr>
-        <w:pStyle w:val="Prrafodelista"/>
-        <w:spacing w:line="360" w:lineRule="auto"/>
-        <w:ind w:left="0"/>
-        <w:jc w:val="both"/>
-      </w:pPr>
-      <w:r>
-        <w:t>En el centro de la ciudad a 50km/h</w:t>
-      </w:r>
-    </w:p>
-    <w:p>
-      <w:pPr>
-        <w:pStyle w:val="Prrafodelista"/>
-        <w:spacing w:line="360" w:lineRule="auto"/>
-        <w:ind w:left="0"/>
-        <w:jc w:val="both"/>
-      </w:pPr>
-      <w:r>
-        <w:t>De la Universidad Técnica de Machala a El Cambio de 80km/h a 90Km/h.</w:t>
-      </w:r>
-    </w:p>
-    <w:p>
-      <w:pPr>
-        <w:pStyle w:val="Prrafodelista"/>
-        <w:spacing w:line="360" w:lineRule="auto"/>
-        <w:ind w:left="0"/>
-        <w:jc w:val="both"/>
-      </w:pPr>
-    </w:p>
-    <w:p>
-      <w:pPr>
-        <w:pStyle w:val="Prrafodelista"/>
-        <w:spacing w:line="360" w:lineRule="auto"/>
-        <w:ind w:left="0"/>
-        <w:jc w:val="both"/>
-        <w:rPr>
-          <w:b/>
-        </w:rPr>
-      </w:pPr>
-      <w:r>
-        <w:rPr>
-          <w:b/>
-        </w:rPr>
-        <w:t xml:space="preserve">4. </w:t>
-      </w:r>
-      <w:r>
-        <w:rPr>
-          <w:b/>
-        </w:rPr>
-        <w:t>De qué manera se coordinan cada uno de los buses para no adelantarse?</w:t>
-      </w:r>
-    </w:p>
-    <w:p>
-      <w:pPr>
-        <w:pStyle w:val="Prrafodelista"/>
-        <w:spacing w:line="360" w:lineRule="auto"/>
-        <w:ind w:left="0"/>
-        <w:jc w:val="both"/>
-      </w:pPr>
-      <w:r>
-        <w:t>Normalmente a través de radio. Existen tiempo de marcada por tramos por ejemplo de El Cambio a la Universidad Técnica de Machala se debe hacer el recorrido en un tiempo de 5 minutos.</w:t>
-      </w:r>
-    </w:p>
-    <w:p>
-      <w:pPr>
-        <w:pStyle w:val="Prrafodelista"/>
-        <w:spacing w:line="360" w:lineRule="auto"/>
-        <w:ind w:left="0"/>
-        <w:jc w:val="both"/>
-      </w:pPr>
-    </w:p>
-    <w:p>
-      <w:pPr>
-        <w:pStyle w:val="Prrafodelista"/>
-        <w:spacing w:line="360" w:lineRule="auto"/>
-        <w:ind w:left="0"/>
-        <w:jc w:val="both"/>
-        <w:rPr>
-          <w:b/>
-        </w:rPr>
-      </w:pPr>
-      <w:r>
-        <w:rPr>
-          <w:b/>
-        </w:rPr>
-        <w:t xml:space="preserve">5. </w:t>
-      </w:r>
-      <w:r>
-        <w:rPr>
-          <w:b/>
-        </w:rPr>
-        <w:t>¿Cada cuánto tiempo sale un bus de la estación?</w:t>
-      </w:r>
-    </w:p>
-    <w:p>
-      <w:pPr>
-        <w:pStyle w:val="Prrafodelista"/>
-        <w:spacing w:line="360" w:lineRule="auto"/>
-        <w:ind w:left="0"/>
-        <w:jc w:val="both"/>
-      </w:pPr>
-      <w:r>
-        <w:t>Aproximadamente 25 minutos.</w:t>
-      </w:r>
-    </w:p>
-    <w:p>
-      <w:pPr>
-        <w:pStyle w:val="Prrafodelista"/>
-        <w:spacing w:line="360" w:lineRule="auto"/>
-        <w:ind w:left="0"/>
-        <w:jc w:val="both"/>
-      </w:pPr>
-    </w:p>
-    <w:p>
-      <w:pPr>
-        <w:pStyle w:val="Prrafodelista"/>
-        <w:spacing w:line="360" w:lineRule="auto"/>
-        <w:ind w:left="0"/>
-        <w:jc w:val="both"/>
-        <w:rPr>
-          <w:b/>
-        </w:rPr>
-      </w:pPr>
-      <w:r>
-        <w:rPr>
-          <w:b/>
-        </w:rPr>
-        <w:t>6. ¿Cuántas unidades de la línea 1 funcionan actualmente?</w:t>
-      </w:r>
-    </w:p>
-    <w:p>
-      <w:pPr>
-        <w:pStyle w:val="Prrafodelista"/>
-        <w:spacing w:line="360" w:lineRule="auto"/>
-        <w:ind w:left="0"/>
-        <w:jc w:val="both"/>
-      </w:pPr>
-      <w:r>
-        <w:t>Exactamente 20 unidades.</w:t>
-      </w:r>
+        <w:t>inal Terrestre podemos decir que el tiempo transcurrido es alrededor de 42 minutos.</w:t>
+      </w:r>
+    </w:p>
+    <w:p>
+      <w:pPr>
+        <w:pStyle w:val="Prrafodelista"/>
+        <w:spacing w:line="360" w:lineRule="auto"/>
+        <w:ind w:left="0"/>
+        <w:jc w:val="both"/>
+      </w:pPr>
+      <w:r>
+        <w:t xml:space="preserve">Si tomamos como origen la primera parada </w:t>
+      </w:r>
+      <w:r>
+        <w:t>en El Cambio</w:t>
+      </w:r>
+      <w:r>
+        <w:t xml:space="preserve"> (</w:t>
+      </w:r>
+      <w:r>
+        <w:t>Troncal de la Costa (Parque El Cambio)</w:t>
+      </w:r>
+      <w:r>
+        <w:t xml:space="preserve">) y destino el Terminal Terrestre podemos decir que el tiempo transcurrido es </w:t>
+      </w:r>
+      <w:r>
+        <w:t>alrededor de</w:t>
+      </w:r>
+      <w:r>
+        <w:t xml:space="preserve"> </w:t>
+      </w:r>
+      <w:r>
+        <w:t>15</w:t>
+      </w:r>
+      <w:r>
+        <w:t xml:space="preserve"> minutos.</w:t>
+      </w:r>
+    </w:p>
+    <w:p>
+      <w:pPr>
+        <w:pStyle w:val="Prrafodelista"/>
+        <w:spacing w:line="360" w:lineRule="auto"/>
+        <w:ind w:left="0"/>
+        <w:jc w:val="both"/>
+      </w:pPr>
     </w:p>
     <w:sectPr>
-      <w:headerReference w:type="default" r:id="rId13"/>
+      <w:headerReference w:type="default" r:id="rId24"/>
       <w:pgSz w:w="12240" w:h="15840"/>
       <w:pgMar w:top="1440" w:right="1800" w:bottom="1440" w:left="1800" w:header="720" w:footer="0" w:gutter="0"/>
       <w:cols w:space="720"/>
@@ -9877,7 +12803,7 @@
 </file>
 
 <file path=customXml/itemProps2.xml><?xml version="1.0" encoding="utf-8"?>
-<ds:datastoreItem xmlns:ds="http://schemas.openxmlformats.org/officeDocument/2006/customXml" ds:itemID="{1FD84DBF-76E5-4EB3-A9BB-9550C9A1C54A}">
+<ds:datastoreItem xmlns:ds="http://schemas.openxmlformats.org/officeDocument/2006/customXml" ds:itemID="{162041D9-3D70-4241-B055-4D988B7BAFDC}">
   <ds:schemaRefs>
     <ds:schemaRef ds:uri="http://schemas.openxmlformats.org/officeDocument/2006/bibliography"/>
   </ds:schemaRefs>

</xml_diff>

<commit_message>
Informe finalizado. Presentación hemisemestre. Creado PDF de informe para evitar que el contenido se mueva.
</commit_message>
<xml_diff>
--- a/Informe/Proyecto-de-Simulación.docx
+++ b/Informe/Proyecto-de-Simulación.docx
@@ -111,7 +111,37 @@
           <w:sz w:val="28"/>
           <w:szCs w:val="28"/>
         </w:rPr>
-        <w:t>Optimización del modelo de simulación del comportamiento del sistema de transporte masivo de la ciudad de Machala y de sus usuarios en la parada del Terminal Terrestre de Machala</w:t>
+        <w:t>M</w:t>
+      </w:r>
+      <w:r>
+        <w:rPr>
+          <w:rFonts w:ascii="Constantia" w:hAnsi="Constantia"/>
+          <w:b/>
+          <w:bCs/>
+          <w:sz w:val="28"/>
+          <w:szCs w:val="28"/>
+        </w:rPr>
+        <w:t xml:space="preserve">odelo de simulación del comportamiento del sistema de transporte masivo </w:t>
+      </w:r>
+      <w:r>
+        <w:rPr>
+          <w:rFonts w:ascii="Constantia" w:hAnsi="Constantia"/>
+          <w:b/>
+          <w:bCs/>
+          <w:sz w:val="28"/>
+          <w:szCs w:val="28"/>
+        </w:rPr>
+        <w:t xml:space="preserve">líneas 1-13 y 6T </w:t>
+      </w:r>
+      <w:r>
+        <w:rPr>
+          <w:rFonts w:ascii="Constantia" w:hAnsi="Constantia"/>
+          <w:b/>
+          <w:bCs/>
+          <w:sz w:val="28"/>
+          <w:szCs w:val="28"/>
+        </w:rPr>
+        <w:t>de la ciudad de Machala y de sus usuarios en la parada del Terminal Terrestre de Machala</w:t>
       </w:r>
     </w:p>
     <w:p>
@@ -518,7 +548,7 @@
         <w:rPr>
           <w:lang w:val="es-EC"/>
         </w:rPr>
-        <w:t>dos</w:t>
+        <w:t>tres</w:t>
       </w:r>
       <w:r>
         <w:rPr>
@@ -1381,7 +1411,13 @@
         <w:t>por medio de la observación y la entrevista</w:t>
       </w:r>
       <w:r>
-        <w:t>. Se consideró, como unidad de observación, a los usuarios de</w:t>
+        <w:t>. Se consideró, como unidad de observación,</w:t>
+      </w:r>
+      <w:r>
+        <w:t xml:space="preserve"> a los buses y </w:t>
+      </w:r>
+      <w:r>
+        <w:t>usuarios de</w:t>
       </w:r>
       <w:r>
         <w:t xml:space="preserve">l sistema de transporte masivo de la línea </w:t>
@@ -1393,7 +1429,10 @@
         <w:t>6T</w:t>
       </w:r>
       <w:r>
-        <w:t xml:space="preserve"> en el Terminal terrestre y como unidad de entrevista a una muestra de choferes de la línea </w:t>
+        <w:t xml:space="preserve"> en el Terminal T</w:t>
+      </w:r>
+      <w:r>
+        <w:t xml:space="preserve">errestre y como unidad de entrevista a una muestra de choferes de la línea </w:t>
       </w:r>
       <w:r>
         <w:t>1-</w:t>
@@ -1405,7 +1444,10 @@
         <w:t xml:space="preserve">, </w:t>
       </w:r>
       <w:r>
-        <w:t>6t</w:t>
+        <w:t>6</w:t>
+      </w:r>
+      <w:r>
+        <w:t>T</w:t>
       </w:r>
       <w:r>
         <w:t xml:space="preserve">. Dado el tamaño de </w:t>
@@ -1461,7 +1503,13 @@
         <w:t xml:space="preserve"> el horario de 9</w:t>
       </w:r>
       <w:r>
-        <w:t xml:space="preserve">:00 a </w:t>
+        <w:t>:</w:t>
+      </w:r>
+      <w:r>
+        <w:t>4</w:t>
+      </w:r>
+      <w:r>
+        <w:t xml:space="preserve">0 a </w:t>
       </w:r>
       <w:r>
         <w:t>10</w:t>
@@ -1470,13 +1518,16 @@
         <w:t>:</w:t>
       </w:r>
       <w:r>
-        <w:t>3</w:t>
-      </w:r>
-      <w:r>
-        <w:t xml:space="preserve">0 </w:t>
-      </w:r>
-      <w:r>
-        <w:t xml:space="preserve">p.m. Datos </w:t>
+        <w:t>55</w:t>
+      </w:r>
+      <w:r>
+        <w:t xml:space="preserve"> </w:t>
+      </w:r>
+      <w:r>
+        <w:t>a</w:t>
+      </w:r>
+      <w:r>
+        <w:t xml:space="preserve">.m. Datos </w:t>
       </w:r>
       <w:r>
         <w:t>relevantes</w:t>
@@ -1582,6 +1633,22 @@
           <w:lang w:val="es-EC"/>
         </w:rPr>
         <w:t xml:space="preserve">Capacidad de los buses. </w:t>
+      </w:r>
+    </w:p>
+    <w:p>
+      <w:pPr>
+        <w:pStyle w:val="Prrafodelista"/>
+        <w:numPr>
+          <w:ilvl w:val="0"/>
+          <w:numId w:val="12"/>
+        </w:numPr>
+        <w:jc w:val="both"/>
+      </w:pPr>
+      <w:r>
+        <w:rPr>
+          <w:lang w:val="es-EC"/>
+        </w:rPr>
+        <w:t>Cantidad total de paradas.</w:t>
       </w:r>
     </w:p>
     <w:p>
@@ -2035,6 +2102,12 @@
         </w:rPr>
         <w:t>, buses</w:t>
       </w:r>
+      <w:r>
+        <w:rPr>
+          <w:bCs/>
+        </w:rPr>
+        <w:t>, chofer</w:t>
+      </w:r>
     </w:p>
     <w:p>
       <w:pPr>
@@ -2137,14 +2210,48 @@
               <w:ind w:left="0"/>
             </w:pPr>
             <w:r>
-              <w:t>Tipo (Estudiante, Con discapacidad, Sin discapacidad)</w:t>
-            </w:r>
-          </w:p>
+              <w:t>Sexo</w:t>
+            </w:r>
+          </w:p>
+        </w:tc>
+      </w:tr>
+      <w:tr>
+        <w:tc>
+          <w:tcPr>
+            <w:tcW w:w="1203" w:type="dxa"/>
+            <w:shd w:val="clear" w:color="auto" w:fill="B8CCE4" w:themeFill="accent1" w:themeFillTint="66"/>
+          </w:tcPr>
           <w:p>
             <w:pPr>
               <w:pStyle w:val="Prrafodelista"/>
               <w:ind w:left="0"/>
-            </w:pPr>
+              <w:rPr>
+                <w:b/>
+              </w:rPr>
+            </w:pPr>
+            <w:r>
+              <w:rPr>
+                <w:b/>
+              </w:rPr>
+              <w:t>Bus</w:t>
+            </w:r>
+          </w:p>
+        </w:tc>
+        <w:tc>
+          <w:tcPr>
+            <w:tcW w:w="5267" w:type="dxa"/>
+          </w:tcPr>
+          <w:p>
+            <w:pPr>
+              <w:pStyle w:val="Prrafodelista"/>
+              <w:ind w:left="0"/>
+            </w:pPr>
+            <w:r>
+              <w:rPr>
+                <w:bCs/>
+              </w:rPr>
+              <w:t>Línea de bus</w:t>
+            </w:r>
           </w:p>
         </w:tc>
       </w:tr>
@@ -2152,7 +2259,6 @@
         <w:tc>
           <w:tcPr>
             <w:tcW w:w="1203" w:type="dxa"/>
-            <w:shd w:val="clear" w:color="auto" w:fill="B8CCE4" w:themeFill="accent1" w:themeFillTint="66"/>
           </w:tcPr>
           <w:p>
             <w:pPr>
@@ -2162,12 +2268,6 @@
                 <w:b/>
               </w:rPr>
             </w:pPr>
-            <w:r>
-              <w:rPr>
-                <w:b/>
-              </w:rPr>
-              <w:t>Bus</w:t>
-            </w:r>
           </w:p>
         </w:tc>
         <w:tc>
@@ -2183,7 +2283,7 @@
               <w:rPr>
                 <w:bCs/>
               </w:rPr>
-              <w:t>Línea de bus</w:t>
+              <w:t>Capacidad del bus</w:t>
             </w:r>
           </w:p>
         </w:tc>
@@ -2211,12 +2311,15 @@
             <w:pPr>
               <w:pStyle w:val="Prrafodelista"/>
               <w:ind w:left="0"/>
-            </w:pPr>
-            <w:r>
               <w:rPr>
                 <w:bCs/>
               </w:rPr>
-              <w:t>Capacidad del bus</w:t>
+            </w:pPr>
+            <w:r>
+              <w:rPr>
+                <w:bCs/>
+              </w:rPr>
+              <w:t>Horario de disponibilidad</w:t>
             </w:r>
           </w:p>
         </w:tc>
@@ -2225,6 +2328,7 @@
         <w:tc>
           <w:tcPr>
             <w:tcW w:w="1203" w:type="dxa"/>
+            <w:shd w:val="clear" w:color="auto" w:fill="95B3D7" w:themeFill="accent1" w:themeFillTint="99"/>
           </w:tcPr>
           <w:p>
             <w:pPr>
@@ -2234,6 +2338,12 @@
                 <w:b/>
               </w:rPr>
             </w:pPr>
+            <w:r>
+              <w:rPr>
+                <w:b/>
+              </w:rPr>
+              <w:t>Chofer</w:t>
+            </w:r>
           </w:p>
         </w:tc>
         <w:tc>
@@ -2252,7 +2362,43 @@
               <w:rPr>
                 <w:bCs/>
               </w:rPr>
-              <w:t>Horario de disponibilidad</w:t>
+              <w:t>Nombre</w:t>
+            </w:r>
+          </w:p>
+        </w:tc>
+      </w:tr>
+      <w:tr>
+        <w:tc>
+          <w:tcPr>
+            <w:tcW w:w="1203" w:type="dxa"/>
+          </w:tcPr>
+          <w:p>
+            <w:pPr>
+              <w:pStyle w:val="Prrafodelista"/>
+              <w:ind w:left="0"/>
+              <w:rPr>
+                <w:b/>
+              </w:rPr>
+            </w:pPr>
+          </w:p>
+        </w:tc>
+        <w:tc>
+          <w:tcPr>
+            <w:tcW w:w="5267" w:type="dxa"/>
+          </w:tcPr>
+          <w:p>
+            <w:pPr>
+              <w:pStyle w:val="Prrafodelista"/>
+              <w:ind w:left="0"/>
+              <w:rPr>
+                <w:bCs/>
+              </w:rPr>
+            </w:pPr>
+            <w:r>
+              <w:rPr>
+                <w:bCs/>
+              </w:rPr>
+              <w:t>Edad</w:t>
             </w:r>
           </w:p>
         </w:tc>
@@ -2532,7 +2678,7 @@
               <w:rPr>
                 <w:b/>
               </w:rPr>
-              <w:t>Pasajeros</w:t>
+              <w:t>Chofer</w:t>
             </w:r>
           </w:p>
         </w:tc>
@@ -2546,7 +2692,7 @@
               <w:ind w:left="0"/>
             </w:pPr>
             <w:r>
-              <w:t>Subir al bus</w:t>
+              <w:t>Cobrar pasaje</w:t>
             </w:r>
           </w:p>
         </w:tc>
@@ -2576,7 +2722,7 @@
               <w:ind w:left="0"/>
             </w:pPr>
             <w:r>
-              <w:t>Bajar del bus</w:t>
+              <w:t>Conducir bus</w:t>
             </w:r>
           </w:p>
         </w:tc>
@@ -2585,6 +2731,7 @@
         <w:tc>
           <w:tcPr>
             <w:tcW w:w="1203" w:type="dxa"/>
+            <w:shd w:val="clear" w:color="auto" w:fill="B8CCE4" w:themeFill="accent1" w:themeFillTint="66"/>
           </w:tcPr>
           <w:p>
             <w:pPr>
@@ -2594,6 +2741,12 @@
                 <w:b/>
               </w:rPr>
             </w:pPr>
+            <w:r>
+              <w:rPr>
+                <w:b/>
+              </w:rPr>
+              <w:t>Pasajeros</w:t>
+            </w:r>
           </w:p>
         </w:tc>
         <w:tc>
@@ -2606,7 +2759,97 @@
               <w:ind w:left="0"/>
             </w:pPr>
             <w:r>
+              <w:t>Subir al bus</w:t>
+            </w:r>
+          </w:p>
+        </w:tc>
+      </w:tr>
+      <w:tr>
+        <w:tc>
+          <w:tcPr>
+            <w:tcW w:w="1203" w:type="dxa"/>
+          </w:tcPr>
+          <w:p>
+            <w:pPr>
+              <w:pStyle w:val="Prrafodelista"/>
+              <w:ind w:left="0"/>
+              <w:rPr>
+                <w:b/>
+              </w:rPr>
+            </w:pPr>
+          </w:p>
+        </w:tc>
+        <w:tc>
+          <w:tcPr>
+            <w:tcW w:w="5267" w:type="dxa"/>
+          </w:tcPr>
+          <w:p>
+            <w:pPr>
+              <w:pStyle w:val="Prrafodelista"/>
+              <w:ind w:left="0"/>
+            </w:pPr>
+            <w:r>
+              <w:t>Bajar del bus</w:t>
+            </w:r>
+          </w:p>
+        </w:tc>
+      </w:tr>
+      <w:tr>
+        <w:tc>
+          <w:tcPr>
+            <w:tcW w:w="1203" w:type="dxa"/>
+          </w:tcPr>
+          <w:p>
+            <w:pPr>
+              <w:pStyle w:val="Prrafodelista"/>
+              <w:ind w:left="0"/>
+              <w:rPr>
+                <w:b/>
+              </w:rPr>
+            </w:pPr>
+          </w:p>
+        </w:tc>
+        <w:tc>
+          <w:tcPr>
+            <w:tcW w:w="5267" w:type="dxa"/>
+          </w:tcPr>
+          <w:p>
+            <w:pPr>
+              <w:pStyle w:val="Prrafodelista"/>
+              <w:ind w:left="0"/>
+            </w:pPr>
+            <w:r>
               <w:t>Esperar en la parada.</w:t>
+            </w:r>
+          </w:p>
+        </w:tc>
+      </w:tr>
+      <w:tr>
+        <w:tc>
+          <w:tcPr>
+            <w:tcW w:w="1203" w:type="dxa"/>
+          </w:tcPr>
+          <w:p>
+            <w:pPr>
+              <w:pStyle w:val="Prrafodelista"/>
+              <w:ind w:left="0"/>
+              <w:rPr>
+                <w:b/>
+              </w:rPr>
+            </w:pPr>
+          </w:p>
+        </w:tc>
+        <w:tc>
+          <w:tcPr>
+            <w:tcW w:w="5267" w:type="dxa"/>
+          </w:tcPr>
+          <w:p>
+            <w:pPr>
+              <w:pStyle w:val="Prrafodelista"/>
+              <w:ind w:left="0"/>
+            </w:pPr>
+            <w:r>
+              <w:t>Pagar su pasaje.</w:t>
             </w:r>
           </w:p>
         </w:tc>
@@ -2734,7 +2977,7 @@
         <w:rPr>
           <w:bCs/>
         </w:rPr>
-        <w:t>Usuarios suben al bus</w:t>
+        <w:t>Bus avanza a la siguiente parada.</w:t>
       </w:r>
     </w:p>
     <w:p>
@@ -2752,7 +2995,7 @@
         <w:rPr>
           <w:bCs/>
         </w:rPr>
-        <w:t>Usuarios bajan del bus</w:t>
+        <w:t>Usuarios suben al bus</w:t>
       </w:r>
     </w:p>
     <w:p>
@@ -2770,7 +3013,7 @@
         <w:rPr>
           <w:bCs/>
         </w:rPr>
-        <w:t>Usuarios suben al bus en el Terminal</w:t>
+        <w:t>Usuarios bajan del bus</w:t>
       </w:r>
     </w:p>
     <w:p>
@@ -2788,7 +3031,7 @@
         <w:rPr>
           <w:bCs/>
         </w:rPr>
-        <w:t>Usuarios bajan del bus en el Terminal</w:t>
+        <w:t>Usuarios esperan en la parada.</w:t>
       </w:r>
     </w:p>
     <w:p>
@@ -2812,6 +3055,45 @@
         <w:rPr>
           <w:b/>
         </w:rPr>
+        <w:t>.</w:t>
+      </w:r>
+    </w:p>
+    <w:p>
+      <w:pPr>
+        <w:pStyle w:val="Prrafodelista"/>
+        <w:numPr>
+          <w:ilvl w:val="2"/>
+          <w:numId w:val="9"/>
+        </w:numPr>
+        <w:rPr>
+          <w:b/>
+        </w:rPr>
+      </w:pPr>
+      <w:r>
+        <w:t>Bus</w:t>
+      </w:r>
+      <w:r>
+        <w:t xml:space="preserve"> se detiene si hay usuarios esperando en la parada.</w:t>
+      </w:r>
+    </w:p>
+    <w:p>
+      <w:pPr>
+        <w:pStyle w:val="Prrafodelista"/>
+        <w:numPr>
+          <w:ilvl w:val="2"/>
+          <w:numId w:val="9"/>
+        </w:numPr>
+        <w:rPr>
+          <w:b/>
+        </w:rPr>
+      </w:pPr>
+      <w:r>
+        <w:t>Bus se detiene si hay pasajeros que desean bajar.</w:t>
+      </w:r>
+      <w:r>
+        <w:rPr>
+          <w:b/>
+        </w:rPr>
         <w:t xml:space="preserve"> </w:t>
       </w:r>
     </w:p>
@@ -2838,6 +3120,78 @@
       <w:pPr>
         <w:pStyle w:val="Prrafodelista"/>
         <w:numPr>
+          <w:ilvl w:val="2"/>
+          <w:numId w:val="9"/>
+        </w:numPr>
+        <w:rPr>
+          <w:b/>
+        </w:rPr>
+      </w:pPr>
+      <w:r>
+        <w:rPr>
+          <w:bCs/>
+        </w:rPr>
+        <w:t>Bus</w:t>
+      </w:r>
+      <w:r>
+        <w:rPr>
+          <w:bCs/>
+        </w:rPr>
+        <w:t xml:space="preserve"> sale de la estación.</w:t>
+      </w:r>
+    </w:p>
+    <w:p>
+      <w:pPr>
+        <w:pStyle w:val="Prrafodelista"/>
+        <w:numPr>
+          <w:ilvl w:val="2"/>
+          <w:numId w:val="9"/>
+        </w:numPr>
+      </w:pPr>
+      <w:r>
+        <w:t>Bus llega al Terminal.</w:t>
+      </w:r>
+    </w:p>
+    <w:p>
+      <w:pPr>
+        <w:pStyle w:val="Prrafodelista"/>
+        <w:numPr>
+          <w:ilvl w:val="2"/>
+          <w:numId w:val="9"/>
+        </w:numPr>
+      </w:pPr>
+      <w:r>
+        <w:t>Usuarios bajan del bus.</w:t>
+      </w:r>
+    </w:p>
+    <w:p>
+      <w:pPr>
+        <w:pStyle w:val="Prrafodelista"/>
+        <w:numPr>
+          <w:ilvl w:val="2"/>
+          <w:numId w:val="9"/>
+        </w:numPr>
+      </w:pPr>
+      <w:r>
+        <w:t>Usuarios suben al bus.</w:t>
+      </w:r>
+    </w:p>
+    <w:p>
+      <w:pPr>
+        <w:pStyle w:val="Prrafodelista"/>
+        <w:numPr>
+          <w:ilvl w:val="2"/>
+          <w:numId w:val="9"/>
+        </w:numPr>
+      </w:pPr>
+      <w:r>
+        <w:t>Usuarios pagan su pasaje.</w:t>
+      </w:r>
+    </w:p>
+    <w:p>
+      <w:pPr>
+        <w:pStyle w:val="Prrafodelista"/>
+        <w:numPr>
           <w:ilvl w:val="0"/>
           <w:numId w:val="9"/>
         </w:numPr>
@@ -2936,6 +3290,94 @@
         </w:rPr>
         <w:t>Tiempo total del recorrido de inicio a fin tomando como referencia la estación.</w:t>
       </w:r>
+    </w:p>
+    <w:p>
+      <w:pPr>
+        <w:jc w:val="both"/>
+        <w:rPr>
+          <w:bCs/>
+        </w:rPr>
+      </w:pPr>
+    </w:p>
+    <w:p>
+      <w:pPr>
+        <w:jc w:val="both"/>
+        <w:rPr>
+          <w:bCs/>
+        </w:rPr>
+      </w:pPr>
+    </w:p>
+    <w:p>
+      <w:pPr>
+        <w:jc w:val="both"/>
+        <w:rPr>
+          <w:bCs/>
+        </w:rPr>
+      </w:pPr>
+    </w:p>
+    <w:p>
+      <w:pPr>
+        <w:jc w:val="both"/>
+        <w:rPr>
+          <w:bCs/>
+        </w:rPr>
+      </w:pPr>
+    </w:p>
+    <w:p>
+      <w:pPr>
+        <w:jc w:val="both"/>
+        <w:rPr>
+          <w:bCs/>
+        </w:rPr>
+      </w:pPr>
+    </w:p>
+    <w:p>
+      <w:pPr>
+        <w:jc w:val="both"/>
+        <w:rPr>
+          <w:bCs/>
+        </w:rPr>
+      </w:pPr>
+    </w:p>
+    <w:p>
+      <w:pPr>
+        <w:jc w:val="both"/>
+        <w:rPr>
+          <w:bCs/>
+        </w:rPr>
+      </w:pPr>
+    </w:p>
+    <w:p>
+      <w:pPr>
+        <w:jc w:val="both"/>
+        <w:rPr>
+          <w:bCs/>
+        </w:rPr>
+      </w:pPr>
+    </w:p>
+    <w:p>
+      <w:pPr>
+        <w:jc w:val="both"/>
+        <w:rPr>
+          <w:bCs/>
+        </w:rPr>
+      </w:pPr>
+    </w:p>
+    <w:p>
+      <w:pPr>
+        <w:jc w:val="both"/>
+        <w:rPr>
+          <w:bCs/>
+        </w:rPr>
+      </w:pPr>
+    </w:p>
+    <w:p>
+      <w:pPr>
+        <w:jc w:val="both"/>
+        <w:rPr>
+          <w:bCs/>
+        </w:rPr>
+      </w:pPr>
     </w:p>
     <w:p>
       <w:pPr>
@@ -3411,13 +3853,46 @@
         <w:t xml:space="preserve"> de pasaje</w:t>
       </w:r>
       <w:r>
-        <w:t>ros que suben en la parada del T</w:t>
+        <w:t xml:space="preserve">ros que </w:t>
+      </w:r>
+      <w:r>
+        <w:t>bajan</w:t>
+      </w:r>
+      <w:r>
+        <w:t xml:space="preserve"> en la parada del T</w:t>
       </w:r>
       <w:r>
         <w:t>erminal</w:t>
       </w:r>
       <w:r>
-        <w:t xml:space="preserve"> en horario de 2:00pm a 3:00pm con un tiempo aproximado entre 5 y 10 minutos de frecuencia de llegada del bus.</w:t>
+        <w:t xml:space="preserve"> en horario de 9:40a</w:t>
+      </w:r>
+      <w:r>
+        <w:t xml:space="preserve">m a </w:t>
+      </w:r>
+      <w:r>
+        <w:t>10</w:t>
+      </w:r>
+      <w:r>
+        <w:t>:</w:t>
+      </w:r>
+      <w:r>
+        <w:t>55a</w:t>
+      </w:r>
+      <w:r>
+        <w:t xml:space="preserve">m </w:t>
+      </w:r>
+      <w:r>
+        <w:t>con un tiempo aproximado entre 1</w:t>
+      </w:r>
+      <w:r>
+        <w:t xml:space="preserve"> y </w:t>
+      </w:r>
+      <w:r>
+        <w:t>2</w:t>
+      </w:r>
+      <w:r>
+        <w:t xml:space="preserve"> minutos de frecuencia de llegada del bus.</w:t>
       </w:r>
     </w:p>
     <w:p>
@@ -3559,7 +4034,13 @@
               <w:rPr>
                 <w:b/>
               </w:rPr>
-              <w:t>[ 1 – 5 )</w:t>
+              <w:t>[ 1 – 5</w:t>
+            </w:r>
+            <w:r>
+              <w:rPr>
+                <w:b/>
+              </w:rPr>
+              <w:t xml:space="preserve"> )</w:t>
             </w:r>
           </w:p>
         </w:tc>
@@ -3580,6 +4061,12 @@
               </w:rPr>
               <w:t>1</w:t>
             </w:r>
+            <w:r>
+              <w:rPr>
+                <w:b/>
+              </w:rPr>
+              <w:t>1</w:t>
+            </w:r>
           </w:p>
         </w:tc>
         <w:tc>
@@ -3599,6 +4086,12 @@
               </w:rPr>
               <w:t>1</w:t>
             </w:r>
+            <w:r>
+              <w:rPr>
+                <w:b/>
+              </w:rPr>
+              <w:t>1</w:t>
+            </w:r>
           </w:p>
         </w:tc>
         <w:tc>
@@ -3616,7 +4109,25 @@
               <w:rPr>
                 <w:b/>
               </w:rPr>
-              <w:t>1/9</w:t>
+              <w:t>1</w:t>
+            </w:r>
+            <w:r>
+              <w:rPr>
+                <w:b/>
+              </w:rPr>
+              <w:t>1</w:t>
+            </w:r>
+            <w:r>
+              <w:rPr>
+                <w:b/>
+              </w:rPr>
+              <w:t>/</w:t>
+            </w:r>
+            <w:r>
+              <w:rPr>
+                <w:b/>
+              </w:rPr>
+              <w:t>46</w:t>
             </w:r>
           </w:p>
         </w:tc>
@@ -3635,7 +4146,19 @@
               <w:rPr>
                 <w:b/>
               </w:rPr>
-              <w:t>1/9</w:t>
+              <w:t>1</w:t>
+            </w:r>
+            <w:r>
+              <w:rPr>
+                <w:b/>
+              </w:rPr>
+              <w:t>1</w:t>
+            </w:r>
+            <w:r>
+              <w:rPr>
+                <w:b/>
+              </w:rPr>
+              <w:t>/46</w:t>
             </w:r>
           </w:p>
         </w:tc>
@@ -3656,7 +4179,19 @@
               <w:rPr>
                 <w:b/>
               </w:rPr>
-              <w:t>[ 5 – 10 )</w:t>
+              <w:t>[ 5 – 1</w:t>
+            </w:r>
+            <w:r>
+              <w:rPr>
+                <w:b/>
+              </w:rPr>
+              <w:t>0</w:t>
+            </w:r>
+            <w:r>
+              <w:rPr>
+                <w:b/>
+              </w:rPr>
+              <w:t xml:space="preserve"> )</w:t>
             </w:r>
           </w:p>
         </w:tc>
@@ -3675,7 +4210,7 @@
               <w:rPr>
                 <w:b/>
               </w:rPr>
-              <w:t>1</w:t>
+              <w:t>6</w:t>
             </w:r>
           </w:p>
         </w:tc>
@@ -3694,7 +4229,7 @@
               <w:rPr>
                 <w:b/>
               </w:rPr>
-              <w:t>2</w:t>
+              <w:t>17</w:t>
             </w:r>
           </w:p>
         </w:tc>
@@ -3713,7 +4248,7 @@
               <w:rPr>
                 <w:b/>
               </w:rPr>
-              <w:t>1/9</w:t>
+              <w:t>6/46</w:t>
             </w:r>
           </w:p>
         </w:tc>
@@ -3732,7 +4267,7 @@
               <w:rPr>
                 <w:b/>
               </w:rPr>
-              <w:t>2/9</w:t>
+              <w:t>17/46</w:t>
             </w:r>
           </w:p>
         </w:tc>
@@ -3772,6 +4307,12 @@
               <w:rPr>
                 <w:b/>
               </w:rPr>
+              <w:t>1</w:t>
+            </w:r>
+            <w:r>
+              <w:rPr>
+                <w:b/>
+              </w:rPr>
               <w:t>3</w:t>
             </w:r>
           </w:p>
@@ -3791,7 +4332,7 @@
               <w:rPr>
                 <w:b/>
               </w:rPr>
-              <w:t>5</w:t>
+              <w:t>30</w:t>
             </w:r>
           </w:p>
         </w:tc>
@@ -3810,7 +4351,7 @@
               <w:rPr>
                 <w:b/>
               </w:rPr>
-              <w:t>3/9</w:t>
+              <w:t>13/46</w:t>
             </w:r>
           </w:p>
         </w:tc>
@@ -3829,7 +4370,7 @@
               <w:rPr>
                 <w:b/>
               </w:rPr>
-              <w:t>5/9</w:t>
+              <w:t>13/46</w:t>
             </w:r>
           </w:p>
         </w:tc>
@@ -3869,7 +4410,7 @@
               <w:rPr>
                 <w:b/>
               </w:rPr>
-              <w:t>2</w:t>
+              <w:t>7</w:t>
             </w:r>
           </w:p>
         </w:tc>
@@ -3888,6 +4429,12 @@
               <w:rPr>
                 <w:b/>
               </w:rPr>
+              <w:t>3</w:t>
+            </w:r>
+            <w:r>
+              <w:rPr>
+                <w:b/>
+              </w:rPr>
               <w:t>7</w:t>
             </w:r>
           </w:p>
@@ -3907,7 +4454,7 @@
               <w:rPr>
                 <w:b/>
               </w:rPr>
-              <w:t>2/9</w:t>
+              <w:t>7/46</w:t>
             </w:r>
           </w:p>
         </w:tc>
@@ -3926,7 +4473,7 @@
               <w:rPr>
                 <w:b/>
               </w:rPr>
-              <w:t>7/9</w:t>
+              <w:t>37/46</w:t>
             </w:r>
           </w:p>
         </w:tc>
@@ -3947,7 +4494,13 @@
               <w:rPr>
                 <w:b/>
               </w:rPr>
-              <w:t>[20 – 26)</w:t>
+              <w:t>[20 – 25</w:t>
+            </w:r>
+            <w:r>
+              <w:rPr>
+                <w:b/>
+              </w:rPr>
+              <w:t>)</w:t>
             </w:r>
           </w:p>
         </w:tc>
@@ -3966,7 +4519,7 @@
               <w:rPr>
                 <w:b/>
               </w:rPr>
-              <w:t>2</w:t>
+              <w:t>3</w:t>
             </w:r>
           </w:p>
         </w:tc>
@@ -3985,7 +4538,7 @@
               <w:rPr>
                 <w:b/>
               </w:rPr>
-              <w:t>9</w:t>
+              <w:t>40</w:t>
             </w:r>
           </w:p>
         </w:tc>
@@ -4004,7 +4557,7 @@
               <w:rPr>
                 <w:b/>
               </w:rPr>
-              <w:t>2/9</w:t>
+              <w:t>3/46</w:t>
             </w:r>
           </w:p>
         </w:tc>
@@ -4023,7 +4576,104 @@
               <w:rPr>
                 <w:b/>
               </w:rPr>
-              <w:t>9/9 = 1</w:t>
+              <w:t>40/46</w:t>
+            </w:r>
+          </w:p>
+        </w:tc>
+      </w:tr>
+      <w:tr>
+        <w:tc>
+          <w:tcPr>
+            <w:tcW w:w="2830" w:type="dxa"/>
+          </w:tcPr>
+          <w:p>
+            <w:pPr>
+              <w:jc w:val="both"/>
+              <w:rPr>
+                <w:b/>
+              </w:rPr>
+            </w:pPr>
+            <w:r>
+              <w:rPr>
+                <w:b/>
+              </w:rPr>
+              <w:t>[25 - 30)</w:t>
+            </w:r>
+          </w:p>
+        </w:tc>
+        <w:tc>
+          <w:tcPr>
+            <w:tcW w:w="1276" w:type="dxa"/>
+          </w:tcPr>
+          <w:p>
+            <w:pPr>
+              <w:jc w:val="both"/>
+              <w:rPr>
+                <w:b/>
+              </w:rPr>
+            </w:pPr>
+            <w:r>
+              <w:rPr>
+                <w:b/>
+              </w:rPr>
+              <w:t>6</w:t>
+            </w:r>
+          </w:p>
+        </w:tc>
+        <w:tc>
+          <w:tcPr>
+            <w:tcW w:w="1418" w:type="dxa"/>
+          </w:tcPr>
+          <w:p>
+            <w:pPr>
+              <w:jc w:val="both"/>
+              <w:rPr>
+                <w:b/>
+              </w:rPr>
+            </w:pPr>
+            <w:r>
+              <w:rPr>
+                <w:b/>
+              </w:rPr>
+              <w:t>46</w:t>
+            </w:r>
+          </w:p>
+        </w:tc>
+        <w:tc>
+          <w:tcPr>
+            <w:tcW w:w="1456" w:type="dxa"/>
+          </w:tcPr>
+          <w:p>
+            <w:pPr>
+              <w:jc w:val="both"/>
+              <w:rPr>
+                <w:b/>
+              </w:rPr>
+            </w:pPr>
+            <w:r>
+              <w:rPr>
+                <w:b/>
+              </w:rPr>
+              <w:t>6/46</w:t>
+            </w:r>
+          </w:p>
+        </w:tc>
+        <w:tc>
+          <w:tcPr>
+            <w:tcW w:w="1650" w:type="dxa"/>
+          </w:tcPr>
+          <w:p>
+            <w:pPr>
+              <w:jc w:val="both"/>
+              <w:rPr>
+                <w:b/>
+              </w:rPr>
+            </w:pPr>
+            <w:r>
+              <w:rPr>
+                <w:b/>
+              </w:rPr>
+              <w:t>46/46 = 1</w:t>
             </w:r>
           </w:p>
         </w:tc>
@@ -4045,13 +4695,49 @@
         <w:t xml:space="preserve"> de pasajeros que </w:t>
       </w:r>
       <w:r>
-        <w:t>bajan en la parada del T</w:t>
+        <w:t>suben</w:t>
+      </w:r>
+      <w:r>
+        <w:t xml:space="preserve"> en la parada del T</w:t>
       </w:r>
       <w:r>
         <w:t>erminal</w:t>
       </w:r>
       <w:r>
-        <w:t xml:space="preserve"> en horario de 2:00pm a 3:00pm con un tiempo aproximado entre 5 y 10 minutos de frecuencia de llegada del bus.</w:t>
+        <w:t xml:space="preserve"> en horario de 9</w:t>
+      </w:r>
+      <w:r>
+        <w:t>:</w:t>
+      </w:r>
+      <w:r>
+        <w:t>40a</w:t>
+      </w:r>
+      <w:r>
+        <w:t xml:space="preserve">m a </w:t>
+      </w:r>
+      <w:r>
+        <w:t>10</w:t>
+      </w:r>
+      <w:r>
+        <w:t>:</w:t>
+      </w:r>
+      <w:r>
+        <w:t>55a</w:t>
+      </w:r>
+      <w:r>
+        <w:t xml:space="preserve">m </w:t>
+      </w:r>
+      <w:r>
+        <w:t>con un tiempo aproximado entre 1</w:t>
+      </w:r>
+      <w:r>
+        <w:t xml:space="preserve"> y </w:t>
+      </w:r>
+      <w:r>
+        <w:t>2</w:t>
+      </w:r>
+      <w:r>
+        <w:t xml:space="preserve"> minutos de frecuencia de llegada del bus.</w:t>
       </w:r>
     </w:p>
     <w:p>
@@ -4212,7 +4898,7 @@
               <w:rPr>
                 <w:b/>
               </w:rPr>
-              <w:t>1</w:t>
+              <w:t>8</w:t>
             </w:r>
           </w:p>
         </w:tc>
@@ -4231,7 +4917,7 @@
               <w:rPr>
                 <w:b/>
               </w:rPr>
-              <w:t>1</w:t>
+              <w:t>8</w:t>
             </w:r>
           </w:p>
         </w:tc>
@@ -4250,7 +4936,19 @@
               <w:rPr>
                 <w:b/>
               </w:rPr>
-              <w:t>1/11</w:t>
+              <w:t>8</w:t>
+            </w:r>
+            <w:r>
+              <w:rPr>
+                <w:b/>
+              </w:rPr>
+              <w:t>/</w:t>
+            </w:r>
+            <w:r>
+              <w:rPr>
+                <w:b/>
+              </w:rPr>
+              <w:t>41</w:t>
             </w:r>
           </w:p>
         </w:tc>
@@ -4269,7 +4967,13 @@
               <w:rPr>
                 <w:b/>
               </w:rPr>
-              <w:t>1/11</w:t>
+              <w:t>8</w:t>
+            </w:r>
+            <w:r>
+              <w:rPr>
+                <w:b/>
+              </w:rPr>
+              <w:t>/41</w:t>
             </w:r>
           </w:p>
         </w:tc>
@@ -4309,64 +5013,70 @@
               <w:rPr>
                 <w:b/>
               </w:rPr>
+              <w:t>4</w:t>
+            </w:r>
+          </w:p>
+        </w:tc>
+        <w:tc>
+          <w:tcPr>
+            <w:tcW w:w="1418" w:type="dxa"/>
+          </w:tcPr>
+          <w:p>
+            <w:pPr>
+              <w:jc w:val="both"/>
+              <w:rPr>
+                <w:b/>
+              </w:rPr>
+            </w:pPr>
+            <w:r>
+              <w:rPr>
+                <w:b/>
+              </w:rPr>
+              <w:t>12</w:t>
+            </w:r>
+          </w:p>
+        </w:tc>
+        <w:tc>
+          <w:tcPr>
+            <w:tcW w:w="1456" w:type="dxa"/>
+          </w:tcPr>
+          <w:p>
+            <w:pPr>
+              <w:jc w:val="both"/>
+              <w:rPr>
+                <w:b/>
+              </w:rPr>
+            </w:pPr>
+            <w:r>
+              <w:rPr>
+                <w:b/>
+              </w:rPr>
+              <w:t>8/41</w:t>
+            </w:r>
+          </w:p>
+        </w:tc>
+        <w:tc>
+          <w:tcPr>
+            <w:tcW w:w="1650" w:type="dxa"/>
+          </w:tcPr>
+          <w:p>
+            <w:pPr>
+              <w:jc w:val="both"/>
+              <w:rPr>
+                <w:b/>
+              </w:rPr>
+            </w:pPr>
+            <w:r>
+              <w:rPr>
+                <w:b/>
+              </w:rPr>
               <w:t>1</w:t>
             </w:r>
-          </w:p>
-        </w:tc>
-        <w:tc>
-          <w:tcPr>
-            <w:tcW w:w="1418" w:type="dxa"/>
-          </w:tcPr>
-          <w:p>
-            <w:pPr>
-              <w:jc w:val="both"/>
-              <w:rPr>
-                <w:b/>
-              </w:rPr>
-            </w:pPr>
-            <w:r>
-              <w:rPr>
-                <w:b/>
-              </w:rPr>
-              <w:t>2</w:t>
-            </w:r>
-          </w:p>
-        </w:tc>
-        <w:tc>
-          <w:tcPr>
-            <w:tcW w:w="1456" w:type="dxa"/>
-          </w:tcPr>
-          <w:p>
-            <w:pPr>
-              <w:jc w:val="both"/>
-              <w:rPr>
-                <w:b/>
-              </w:rPr>
-            </w:pPr>
-            <w:r>
-              <w:rPr>
-                <w:b/>
-              </w:rPr>
-              <w:t>1/11</w:t>
-            </w:r>
-          </w:p>
-        </w:tc>
-        <w:tc>
-          <w:tcPr>
-            <w:tcW w:w="1650" w:type="dxa"/>
-          </w:tcPr>
-          <w:p>
-            <w:pPr>
-              <w:jc w:val="both"/>
-              <w:rPr>
-                <w:b/>
-              </w:rPr>
-            </w:pPr>
-            <w:r>
-              <w:rPr>
-                <w:b/>
-              </w:rPr>
-              <w:t>2/11</w:t>
+            <w:r>
+              <w:rPr>
+                <w:b/>
+              </w:rPr>
+              <w:t>2/41</w:t>
             </w:r>
           </w:p>
         </w:tc>
@@ -4406,7 +5116,7 @@
               <w:rPr>
                 <w:b/>
               </w:rPr>
-              <w:t>3</w:t>
+              <w:t>5</w:t>
             </w:r>
           </w:p>
         </w:tc>
@@ -4425,7 +5135,7 @@
               <w:rPr>
                 <w:b/>
               </w:rPr>
-              <w:t>5</w:t>
+              <w:t>17</w:t>
             </w:r>
           </w:p>
         </w:tc>
@@ -4444,7 +5154,7 @@
               <w:rPr>
                 <w:b/>
               </w:rPr>
-              <w:t>3/11</w:t>
+              <w:t>5/41</w:t>
             </w:r>
           </w:p>
         </w:tc>
@@ -4463,7 +5173,7 @@
               <w:rPr>
                 <w:b/>
               </w:rPr>
-              <w:t>5/11</w:t>
+              <w:t>17/41</w:t>
             </w:r>
           </w:p>
         </w:tc>
@@ -4503,7 +5213,7 @@
               <w:rPr>
                 <w:b/>
               </w:rPr>
-              <w:t>3</w:t>
+              <w:t>8</w:t>
             </w:r>
           </w:p>
         </w:tc>
@@ -4522,7 +5232,7 @@
               <w:rPr>
                 <w:b/>
               </w:rPr>
-              <w:t>8</w:t>
+              <w:t>25</w:t>
             </w:r>
           </w:p>
         </w:tc>
@@ -4541,7 +5251,7 @@
               <w:rPr>
                 <w:b/>
               </w:rPr>
-              <w:t>3/11</w:t>
+              <w:t>8/41</w:t>
             </w:r>
           </w:p>
         </w:tc>
@@ -4560,7 +5270,7 @@
               <w:rPr>
                 <w:b/>
               </w:rPr>
-              <w:t>8/11</w:t>
+              <w:t>25/41</w:t>
             </w:r>
           </w:p>
         </w:tc>
@@ -4581,7 +5291,7 @@
               <w:rPr>
                 <w:b/>
               </w:rPr>
-              <w:t>[20 – 26)</w:t>
+              <w:t>[20 – 25)</w:t>
             </w:r>
           </w:p>
         </w:tc>
@@ -4600,7 +5310,7 @@
               <w:rPr>
                 <w:b/>
               </w:rPr>
-              <w:t>3</w:t>
+              <w:t>8</w:t>
             </w:r>
           </w:p>
         </w:tc>
@@ -4619,7 +5329,7 @@
               <w:rPr>
                 <w:b/>
               </w:rPr>
-              <w:t>11</w:t>
+              <w:t>33</w:t>
             </w:r>
           </w:p>
         </w:tc>
@@ -4638,7 +5348,7 @@
               <w:rPr>
                 <w:b/>
               </w:rPr>
-              <w:t>3/11</w:t>
+              <w:t>8/41</w:t>
             </w:r>
           </w:p>
         </w:tc>
@@ -4657,7 +5367,122 @@
               <w:rPr>
                 <w:b/>
               </w:rPr>
-              <w:t>11/11 = 1</w:t>
+              <w:t>33/41</w:t>
+            </w:r>
+          </w:p>
+        </w:tc>
+      </w:tr>
+      <w:tr>
+        <w:tc>
+          <w:tcPr>
+            <w:tcW w:w="2830" w:type="dxa"/>
+          </w:tcPr>
+          <w:p>
+            <w:pPr>
+              <w:jc w:val="both"/>
+              <w:rPr>
+                <w:b/>
+              </w:rPr>
+            </w:pPr>
+            <w:r>
+              <w:rPr>
+                <w:b/>
+              </w:rPr>
+              <w:t>[25 - 30)</w:t>
+            </w:r>
+          </w:p>
+        </w:tc>
+        <w:tc>
+          <w:tcPr>
+            <w:tcW w:w="1276" w:type="dxa"/>
+          </w:tcPr>
+          <w:p>
+            <w:pPr>
+              <w:jc w:val="both"/>
+              <w:rPr>
+                <w:b/>
+              </w:rPr>
+            </w:pPr>
+            <w:r>
+              <w:rPr>
+                <w:b/>
+              </w:rPr>
+              <w:t>8</w:t>
+            </w:r>
+          </w:p>
+        </w:tc>
+        <w:tc>
+          <w:tcPr>
+            <w:tcW w:w="1418" w:type="dxa"/>
+          </w:tcPr>
+          <w:p>
+            <w:pPr>
+              <w:jc w:val="both"/>
+              <w:rPr>
+                <w:b/>
+              </w:rPr>
+            </w:pPr>
+            <w:r>
+              <w:rPr>
+                <w:b/>
+              </w:rPr>
+              <w:t>41</w:t>
+            </w:r>
+          </w:p>
+        </w:tc>
+        <w:tc>
+          <w:tcPr>
+            <w:tcW w:w="1456" w:type="dxa"/>
+          </w:tcPr>
+          <w:p>
+            <w:pPr>
+              <w:jc w:val="both"/>
+              <w:rPr>
+                <w:b/>
+              </w:rPr>
+            </w:pPr>
+            <w:r>
+              <w:rPr>
+                <w:b/>
+              </w:rPr>
+              <w:t>8/41</w:t>
+            </w:r>
+          </w:p>
+        </w:tc>
+        <w:tc>
+          <w:tcPr>
+            <w:tcW w:w="1650" w:type="dxa"/>
+          </w:tcPr>
+          <w:p>
+            <w:pPr>
+              <w:jc w:val="both"/>
+              <w:rPr>
+                <w:b/>
+              </w:rPr>
+            </w:pPr>
+            <w:r>
+              <w:rPr>
+                <w:b/>
+              </w:rPr>
+              <w:t>41</w:t>
+            </w:r>
+            <w:r>
+              <w:rPr>
+                <w:b/>
+              </w:rPr>
+              <w:t>/4</w:t>
+            </w:r>
+            <w:r>
+              <w:rPr>
+                <w:b/>
+              </w:rPr>
+              <w:t>1</w:t>
+            </w:r>
+            <w:r>
+              <w:rPr>
+                <w:b/>
+              </w:rPr>
+              <w:t xml:space="preserve"> = 1</w:t>
             </w:r>
           </w:p>
         </w:tc>
@@ -4679,28 +5504,12 @@
           <w:b/>
         </w:rPr>
       </w:pPr>
-    </w:p>
-    <w:p>
-      <w:pPr>
-        <w:jc w:val="both"/>
-        <w:rPr>
-          <w:b/>
-        </w:rPr>
-      </w:pPr>
       <w:r>
         <w:rPr>
           <w:b/>
         </w:rPr>
         <w:t>Validar la sensibilidad del modelo ante diferentes distribuciones de probabilidad.</w:t>
       </w:r>
-    </w:p>
-    <w:p>
-      <w:pPr>
-        <w:jc w:val="both"/>
-        <w:rPr>
-          <w:b/>
-        </w:rPr>
-      </w:pPr>
     </w:p>
     <w:p>
       <w:pPr>
@@ -4953,6 +5762,12 @@
               </w:rPr>
               <w:t>1</w:t>
             </w:r>
+            <w:r>
+              <w:rPr>
+                <w:b/>
+              </w:rPr>
+              <w:t>1</w:t>
+            </w:r>
           </w:p>
         </w:tc>
         <w:tc>
@@ -4970,7 +5785,7 @@
               <w:rPr>
                 <w:b/>
               </w:rPr>
-              <w:t>1/9</w:t>
+              <w:t>11/46</w:t>
             </w:r>
           </w:p>
         </w:tc>
@@ -5043,7 +5858,7 @@
               <w:rPr>
                 <w:b/>
               </w:rPr>
-              <w:t>1</w:t>
+              <w:t>6</w:t>
             </w:r>
           </w:p>
         </w:tc>
@@ -5062,7 +5877,7 @@
               <w:rPr>
                 <w:b/>
               </w:rPr>
-              <w:t>1/9</w:t>
+              <w:t>6/46</w:t>
             </w:r>
           </w:p>
         </w:tc>
@@ -5135,6 +5950,12 @@
               <w:rPr>
                 <w:b/>
               </w:rPr>
+              <w:t>1</w:t>
+            </w:r>
+            <w:r>
+              <w:rPr>
+                <w:b/>
+              </w:rPr>
               <w:t>3</w:t>
             </w:r>
           </w:p>
@@ -5154,7 +5975,7 @@
               <w:rPr>
                 <w:b/>
               </w:rPr>
-              <w:t>3/9</w:t>
+              <w:t>13/46</w:t>
             </w:r>
           </w:p>
         </w:tc>
@@ -5227,7 +6048,7 @@
               <w:rPr>
                 <w:b/>
               </w:rPr>
-              <w:t>2</w:t>
+              <w:t>7</w:t>
             </w:r>
           </w:p>
         </w:tc>
@@ -5246,7 +6067,7 @@
               <w:rPr>
                 <w:b/>
               </w:rPr>
-              <w:t>2/9</w:t>
+              <w:t>7/46</w:t>
             </w:r>
           </w:p>
         </w:tc>
@@ -5300,7 +6121,19 @@
               <w:rPr>
                 <w:b/>
               </w:rPr>
-              <w:t>[20 – 26)</w:t>
+              <w:t>[20 – 2</w:t>
+            </w:r>
+            <w:r>
+              <w:rPr>
+                <w:b/>
+              </w:rPr>
+              <w:t>5</w:t>
+            </w:r>
+            <w:r>
+              <w:rPr>
+                <w:b/>
+              </w:rPr>
+              <w:t>)</w:t>
             </w:r>
           </w:p>
         </w:tc>
@@ -5319,7 +6152,7 @@
               <w:rPr>
                 <w:b/>
               </w:rPr>
-              <w:t>2</w:t>
+              <w:t>3</w:t>
             </w:r>
           </w:p>
         </w:tc>
@@ -5338,7 +6171,7 @@
               <w:rPr>
                 <w:b/>
               </w:rPr>
-              <w:t>2/9</w:t>
+              <w:t>3/46</w:t>
             </w:r>
           </w:p>
         </w:tc>
@@ -5388,6 +6221,12 @@
                 <w:b/>
               </w:rPr>
             </w:pPr>
+            <w:r>
+              <w:rPr>
+                <w:b/>
+              </w:rPr>
+              <w:t>[25 - 30)</w:t>
+            </w:r>
           </w:p>
         </w:tc>
         <w:tc>
@@ -5405,7 +6244,7 @@
               <w:rPr>
                 <w:b/>
               </w:rPr>
-              <w:t>TOTAL = 9</w:t>
+              <w:t>6</w:t>
             </w:r>
           </w:p>
         </w:tc>
@@ -5424,6 +6263,91 @@
               <w:rPr>
                 <w:b/>
               </w:rPr>
+              <w:t>6/46</w:t>
+            </w:r>
+          </w:p>
+        </w:tc>
+        <w:tc>
+          <w:tcPr>
+            <w:tcW w:w="1263" w:type="dxa"/>
+          </w:tcPr>
+          <w:p>
+            <w:pPr>
+              <w:jc w:val="both"/>
+              <w:rPr>
+                <w:b/>
+              </w:rPr>
+            </w:pPr>
+            <w:r>
+              <w:rPr>
+                <w:b/>
+              </w:rPr>
+              <w:t xml:space="preserve">0.13 </w:t>
+            </w:r>
+            <w:r>
+              <w:rPr>
+                <w:rFonts w:cstheme="minorHAnsi"/>
+                <w:b/>
+              </w:rPr>
+              <w:t>≥</w:t>
+            </w:r>
+            <w:r>
+              <w:rPr>
+                <w:b/>
+              </w:rPr>
+              <w:t xml:space="preserve"> 0</w:t>
+            </w:r>
+          </w:p>
+        </w:tc>
+      </w:tr>
+      <w:tr>
+        <w:tc>
+          <w:tcPr>
+            <w:tcW w:w="2830" w:type="dxa"/>
+          </w:tcPr>
+          <w:p>
+            <w:pPr>
+              <w:jc w:val="both"/>
+              <w:rPr>
+                <w:b/>
+              </w:rPr>
+            </w:pPr>
+          </w:p>
+        </w:tc>
+        <w:tc>
+          <w:tcPr>
+            <w:tcW w:w="1560" w:type="dxa"/>
+          </w:tcPr>
+          <w:p>
+            <w:pPr>
+              <w:jc w:val="both"/>
+              <w:rPr>
+                <w:b/>
+              </w:rPr>
+            </w:pPr>
+            <w:r>
+              <w:rPr>
+                <w:b/>
+              </w:rPr>
+              <w:t>TOTAL = 46</w:t>
+            </w:r>
+          </w:p>
+        </w:tc>
+        <w:tc>
+          <w:tcPr>
+            <w:tcW w:w="1559" w:type="dxa"/>
+          </w:tcPr>
+          <w:p>
+            <w:pPr>
+              <w:jc w:val="both"/>
+              <w:rPr>
+                <w:b/>
+              </w:rPr>
+            </w:pPr>
+            <w:r>
+              <w:rPr>
+                <w:b/>
+              </w:rPr>
               <w:t>TOTAL = 1</w:t>
             </w:r>
           </w:p>
@@ -5439,6 +6363,12 @@
                 <w:b/>
               </w:rPr>
             </w:pPr>
+            <w:r>
+              <w:rPr>
+                <w:b/>
+              </w:rPr>
+              <w:t>Sí</w:t>
+            </w:r>
           </w:p>
         </w:tc>
       </w:tr>
@@ -5477,16 +6407,8 @@
       <w:pPr>
         <w:pStyle w:val="Prrafodelista"/>
       </w:pPr>
-    </w:p>
-    <w:p>
-      <w:pPr>
-        <w:pStyle w:val="Prrafodelista"/>
-      </w:pPr>
-    </w:p>
-    <w:p>
-      <w:pPr>
-        <w:pStyle w:val="Prrafodelista"/>
-      </w:pPr>
+      <w:bookmarkStart w:id="0" w:name="_GoBack"/>
+      <w:bookmarkEnd w:id="0"/>
     </w:p>
     <w:p>
       <w:pPr>
@@ -7325,13 +8247,7 @@
         <w:t>.</w:t>
       </w:r>
       <w:r>
-        <w:t xml:space="preserve"> Se toman en cuenta los buses con origen centro de la ciudad </w:t>
-      </w:r>
-      <w:r>
-        <w:t>(incluye Puerto Bolívar)</w:t>
-      </w:r>
-      <w:r>
-        <w:t xml:space="preserve"> y El Cambio.</w:t>
+        <w:t xml:space="preserve"> Se toman en cuenta los buses con origen centro de la ciudad (incluye Puerto Bolívar) y El Cambio.</w:t>
       </w:r>
     </w:p>
     <w:p>
@@ -8806,6 +9722,10 @@
         <w:ind w:left="0"/>
       </w:pPr>
       <w:r>
+        <w:rPr>
+          <w:noProof/>
+          <w:lang w:val="es-EC" w:eastAsia="es-EC"/>
+        </w:rPr>
         <w:drawing>
           <wp:inline distT="0" distB="0" distL="0" distR="0">
             <wp:extent cx="5275118" cy="5990897"/>
@@ -8922,6 +9842,10 @@
         <w:jc w:val="center"/>
       </w:pPr>
       <w:r>
+        <w:rPr>
+          <w:noProof/>
+          <w:lang w:val="es-EC" w:eastAsia="es-EC"/>
+        </w:rPr>
         <w:drawing>
           <wp:inline distT="0" distB="0" distL="0" distR="0">
             <wp:extent cx="5486400" cy="6294161"/>
@@ -9114,47 +10038,24 @@
         <w:t xml:space="preserve"> Gonzalo Córdova</w:t>
       </w:r>
       <w:r>
-        <w:t>) y destino el Term</w:t>
-      </w:r>
-      <w:bookmarkStart w:id="0" w:name="_GoBack"/>
-      <w:bookmarkEnd w:id="0"/>
-      <w:r>
-        <w:t>inal Terrestre podemos decir que el tiempo transcurrido es alrededor de 42 minutos.</w:t>
-      </w:r>
-    </w:p>
-    <w:p>
-      <w:pPr>
-        <w:pStyle w:val="Prrafodelista"/>
-        <w:spacing w:line="360" w:lineRule="auto"/>
-        <w:ind w:left="0"/>
-        <w:jc w:val="both"/>
-      </w:pPr>
-      <w:r>
-        <w:t xml:space="preserve">Si tomamos como origen la primera parada </w:t>
-      </w:r>
-      <w:r>
-        <w:t>en El Cambio</w:t>
-      </w:r>
-      <w:r>
-        <w:t xml:space="preserve"> (</w:t>
+        <w:t>) y destino el Terminal Terrestre podemos decir que el tiempo transcurrido es alrededor de 42 minutos.</w:t>
+      </w:r>
+    </w:p>
+    <w:p>
+      <w:pPr>
+        <w:pStyle w:val="Prrafodelista"/>
+        <w:spacing w:line="360" w:lineRule="auto"/>
+        <w:ind w:left="0"/>
+        <w:jc w:val="both"/>
+      </w:pPr>
+      <w:r>
+        <w:t>Si tomamos como origen la primera parada en El Cambio (</w:t>
       </w:r>
       <w:r>
         <w:t>Troncal de la Costa (Parque El Cambio)</w:t>
       </w:r>
       <w:r>
-        <w:t xml:space="preserve">) y destino el Terminal Terrestre podemos decir que el tiempo transcurrido es </w:t>
-      </w:r>
-      <w:r>
-        <w:t>alrededor de</w:t>
-      </w:r>
-      <w:r>
-        <w:t xml:space="preserve"> </w:t>
-      </w:r>
-      <w:r>
-        <w:t>15</w:t>
-      </w:r>
-      <w:r>
-        <w:t xml:space="preserve"> minutos.</w:t>
+        <w:t>) y destino el Terminal Terrestre podemos decir que el tiempo transcurrido es alrededor de 15 minutos.</w:t>
       </w:r>
     </w:p>
     <w:p>
@@ -12803,7 +13704,7 @@
 </file>
 
 <file path=customXml/itemProps2.xml><?xml version="1.0" encoding="utf-8"?>
-<ds:datastoreItem xmlns:ds="http://schemas.openxmlformats.org/officeDocument/2006/customXml" ds:itemID="{162041D9-3D70-4241-B055-4D988B7BAFDC}">
+<ds:datastoreItem xmlns:ds="http://schemas.openxmlformats.org/officeDocument/2006/customXml" ds:itemID="{4EE8AC20-91D1-4939-8EB3-C82D1132B7E4}">
   <ds:schemaRefs>
     <ds:schemaRef ds:uri="http://schemas.openxmlformats.org/officeDocument/2006/bibliography"/>
   </ds:schemaRefs>

</xml_diff>